<commit_message>
Change Documentation and some names in the code.
</commit_message>
<xml_diff>
--- a/Presentation and Documentation/Location Finders Documentation.docx
+++ b/Presentation and Documentation/Location Finders Documentation.docx
@@ -1,47 +1,44 @@
 
 <file path=word/document.xml><?xml version="1.0" encoding="utf-8"?>
-<w:document xmlns:wpc="http://schemas.microsoft.com/office/word/2010/wordprocessingCanvas" xmlns:mc="http://schemas.openxmlformats.org/markup-compatibility/2006" xmlns:o="urn:schemas-microsoft-com:office:office" xmlns:r="http://schemas.openxmlformats.org/officeDocument/2006/relationships" xmlns:m="http://schemas.openxmlformats.org/officeDocument/2006/math" xmlns:v="urn:schemas-microsoft-com:vml" xmlns:wp14="http://schemas.microsoft.com/office/word/2010/wordprocessingDrawing" xmlns:wp="http://schemas.openxmlformats.org/drawingml/2006/wordprocessingDrawing" xmlns:w10="urn:schemas-microsoft-com:office:word" xmlns:w="http://schemas.openxmlformats.org/wordprocessingml/2006/main" xmlns:w14="http://schemas.microsoft.com/office/word/2010/wordml" xmlns:w15="http://schemas.microsoft.com/office/word/2012/wordml" xmlns:wpg="http://schemas.microsoft.com/office/word/2010/wordprocessingGroup" xmlns:wpi="http://schemas.microsoft.com/office/word/2010/wordprocessingInk" xmlns:wne="http://schemas.microsoft.com/office/word/2006/wordml" xmlns:wps="http://schemas.microsoft.com/office/word/2010/wordprocessingShape" xmlns:a="http://schemas.openxmlformats.org/drawingml/2006/main" xmlns:pic="http://schemas.openxmlformats.org/drawingml/2006/picture" xmlns:a14="http://schemas.microsoft.com/office/drawing/2010/main" mc:Ignorable="w14 w15 wp14">
+<w:document xmlns:wpc="http://schemas.microsoft.com/office/word/2010/wordprocessingCanvas" xmlns:cx="http://schemas.microsoft.com/office/drawing/2014/chartex" xmlns:cx1="http://schemas.microsoft.com/office/drawing/2015/9/8/chartex" xmlns:cx2="http://schemas.microsoft.com/office/drawing/2015/10/21/chartex" xmlns:cx3="http://schemas.microsoft.com/office/drawing/2016/5/9/chartex" xmlns:cx4="http://schemas.microsoft.com/office/drawing/2016/5/10/chartex" xmlns:cx5="http://schemas.microsoft.com/office/drawing/2016/5/11/chartex" xmlns:cx6="http://schemas.microsoft.com/office/drawing/2016/5/12/chartex" xmlns:cx7="http://schemas.microsoft.com/office/drawing/2016/5/13/chartex" xmlns:cx8="http://schemas.microsoft.com/office/drawing/2016/5/14/chartex" xmlns:mc="http://schemas.openxmlformats.org/markup-compatibility/2006" xmlns:aink="http://schemas.microsoft.com/office/drawing/2016/ink" xmlns:am3d="http://schemas.microsoft.com/office/drawing/2017/model3d" xmlns:o="urn:schemas-microsoft-com:office:office" xmlns:r="http://schemas.openxmlformats.org/officeDocument/2006/relationships" xmlns:m="http://schemas.openxmlformats.org/officeDocument/2006/math" xmlns:v="urn:schemas-microsoft-com:vml" xmlns:wp14="http://schemas.microsoft.com/office/word/2010/wordprocessingDrawing" xmlns:wp="http://schemas.openxmlformats.org/drawingml/2006/wordprocessingDrawing" xmlns:w10="urn:schemas-microsoft-com:office:word" xmlns:w="http://schemas.openxmlformats.org/wordprocessingml/2006/main" xmlns:w14="http://schemas.microsoft.com/office/word/2010/wordml" xmlns:w15="http://schemas.microsoft.com/office/word/2012/wordml" xmlns:w16cex="http://schemas.microsoft.com/office/word/2018/wordml/cex" xmlns:w16cid="http://schemas.microsoft.com/office/word/2016/wordml/cid" xmlns:w16="http://schemas.microsoft.com/office/word/2018/wordml" xmlns:w16sdtdh="http://schemas.microsoft.com/office/word/2020/wordml/sdtdatahash" xmlns:w16se="http://schemas.microsoft.com/office/word/2015/wordml/symex" xmlns:wpg="http://schemas.microsoft.com/office/word/2010/wordprocessingGroup" xmlns:wpi="http://schemas.microsoft.com/office/word/2010/wordprocessingInk" xmlns:wne="http://schemas.microsoft.com/office/word/2006/wordml" xmlns:wps="http://schemas.microsoft.com/office/word/2010/wordprocessingShape" mc:Ignorable="w14 w15 w16se w16cid w16 w16cex w16sdtdh wp14">
   <w:body>
     <w:p>
       <w:pPr>
-        <w:pStyle w:val="Normal"/>
         <w:spacing w:line="360" w:lineRule="auto"/>
-        <w:ind w:left="0"/>
-        <w:jc w:val="left"/>
-        <w:rPr>
-          <w:rFonts w:ascii="Bahnschrift" w:hAnsi="Bahnschrift" w:eastAsia="Bahnschrift" w:cs="Bahnschrift"/>
-          <w:b w:val="1"/>
-          <w:bCs w:val="1"/>
-          <w:i w:val="0"/>
-          <w:iCs w:val="0"/>
+        <w:rPr>
+          <w:rFonts w:ascii="Bahnschrift" w:eastAsia="Bahnschrift" w:hAnsi="Bahnschrift" w:cs="Bahnschrift"/>
+          <w:b/>
+          <w:bCs/>
           <w:sz w:val="40"/>
           <w:szCs w:val="40"/>
         </w:rPr>
       </w:pPr>
       <w:r>
-        <w:rPr/>
         <w:t xml:space="preserve">                                                           </w:t>
       </w:r>
       <w:r>
+        <w:rPr>
+          <w:noProof/>
+        </w:rPr>
         <w:drawing>
-          <wp:inline wp14:editId="342E72CD" wp14:anchorId="18001B51">
+          <wp:inline distT="0" distB="0" distL="0" distR="0" wp14:anchorId="18001B51" wp14:editId="342E72CD">
             <wp:extent cx="2047875" cy="2047875"/>
             <wp:effectExtent l="0" t="0" r="0" b="0"/>
-            <wp:docPr id="2088443841" name="" title=""/>
+            <wp:docPr id="2088443841" name="Картина 2088443841"/>
             <wp:cNvGraphicFramePr>
-              <a:graphicFrameLocks noChangeAspect="1"/>
+              <a:graphicFrameLocks xmlns:a="http://schemas.openxmlformats.org/drawingml/2006/main" noChangeAspect="1"/>
             </wp:cNvGraphicFramePr>
-            <a:graphic>
+            <a:graphic xmlns:a="http://schemas.openxmlformats.org/drawingml/2006/main">
               <a:graphicData uri="http://schemas.openxmlformats.org/drawingml/2006/picture">
-                <pic:pic>
+                <pic:pic xmlns:pic="http://schemas.openxmlformats.org/drawingml/2006/picture">
                   <pic:nvPicPr>
                     <pic:cNvPr id="0" name=""/>
                     <pic:cNvPicPr/>
                   </pic:nvPicPr>
                   <pic:blipFill>
-                    <a:blip r:embed="Rbed7a6d8e20241b7">
-                      <a:extLst xmlns:a="http://schemas.openxmlformats.org/drawingml/2006/main">
-                        <a:ext xmlns:a="http://schemas.openxmlformats.org/drawingml/2006/main" uri="{28A0092B-C50C-407E-A947-70E740481C1C}">
+                    <a:blip r:embed="rId7" cstate="print">
+                      <a:extLst>
+                        <a:ext uri="{28A0092B-C50C-407E-A947-70E740481C1C}">
                           <a14:useLocalDpi xmlns:a14="http://schemas.microsoft.com/office/drawing/2010/main" val="0"/>
                         </a:ext>
                       </a:extLst>
@@ -51,7 +48,7 @@
                     </a:stretch>
                   </pic:blipFill>
                   <pic:spPr>
-                    <a:xfrm rot="0" flipH="0" flipV="0">
+                    <a:xfrm>
                       <a:off x="0" y="0"/>
                       <a:ext cx="2047875" cy="2047875"/>
                     </a:xfrm>
@@ -70,11 +67,9 @@
       </w:r>
       <w:r>
         <w:rPr>
-          <w:rFonts w:ascii="Aharoni" w:hAnsi="Aharoni" w:eastAsia="Aharoni" w:cs="Aharoni"/>
-          <w:b w:val="1"/>
-          <w:bCs w:val="1"/>
-          <w:i w:val="0"/>
-          <w:iCs w:val="0"/>
+          <w:rFonts w:ascii="Aharoni" w:eastAsia="Aharoni" w:hAnsi="Aharoni" w:cs="Aharoni"/>
+          <w:b/>
+          <w:bCs/>
           <w:sz w:val="72"/>
           <w:szCs w:val="72"/>
         </w:rPr>
@@ -91,11 +86,9 @@
       </w:r>
       <w:r>
         <w:rPr>
-          <w:rFonts w:ascii="Bahnschrift" w:hAnsi="Bahnschrift" w:eastAsia="Bahnschrift" w:cs="Bahnschrift"/>
-          <w:b w:val="1"/>
-          <w:bCs w:val="1"/>
-          <w:i w:val="0"/>
-          <w:iCs w:val="0"/>
+          <w:rFonts w:ascii="Bahnschrift" w:eastAsia="Bahnschrift" w:hAnsi="Bahnschrift" w:cs="Bahnschrift"/>
+          <w:b/>
+          <w:bCs/>
           <w:sz w:val="48"/>
           <w:szCs w:val="48"/>
         </w:rPr>
@@ -109,11 +102,9 @@
       </w:r>
       <w:r>
         <w:rPr>
-          <w:rFonts w:ascii="Bahnschrift" w:hAnsi="Bahnschrift" w:eastAsia="Bahnschrift" w:cs="Bahnschrift"/>
-          <w:b w:val="1"/>
-          <w:bCs w:val="1"/>
-          <w:i w:val="0"/>
-          <w:iCs w:val="0"/>
+          <w:rFonts w:ascii="Bahnschrift" w:eastAsia="Bahnschrift" w:hAnsi="Bahnschrift" w:cs="Bahnschrift"/>
+          <w:b/>
+          <w:bCs/>
           <w:sz w:val="40"/>
           <w:szCs w:val="40"/>
         </w:rPr>
@@ -122,26 +113,19 @@
     </w:p>
     <w:p>
       <w:pPr>
-        <w:pStyle w:val="Normal"/>
-        <w:ind w:left="0"/>
-        <w:jc w:val="left"/>
-        <w:rPr>
-          <w:rFonts w:ascii="Bahnschrift" w:hAnsi="Bahnschrift" w:eastAsia="Bahnschrift" w:cs="Bahnschrift"/>
-          <w:b w:val="1"/>
-          <w:bCs w:val="1"/>
-          <w:i w:val="0"/>
-          <w:iCs w:val="0"/>
+        <w:rPr>
+          <w:rFonts w:ascii="Bahnschrift" w:eastAsia="Bahnschrift" w:hAnsi="Bahnschrift" w:cs="Bahnschrift"/>
+          <w:b/>
+          <w:bCs/>
           <w:sz w:val="40"/>
           <w:szCs w:val="40"/>
         </w:rPr>
       </w:pPr>
       <w:r>
         <w:rPr>
-          <w:rFonts w:ascii="Bahnschrift" w:hAnsi="Bahnschrift" w:eastAsia="Bahnschrift" w:cs="Bahnschrift"/>
-          <w:b w:val="1"/>
-          <w:bCs w:val="1"/>
-          <w:i w:val="0"/>
-          <w:iCs w:val="0"/>
+          <w:rFonts w:ascii="Bahnschrift" w:eastAsia="Bahnschrift" w:hAnsi="Bahnschrift" w:cs="Bahnschrift"/>
+          <w:b/>
+          <w:bCs/>
           <w:sz w:val="40"/>
           <w:szCs w:val="40"/>
         </w:rPr>
@@ -150,99 +134,72 @@
     </w:p>
     <w:p>
       <w:pPr>
-        <w:pStyle w:val="Normal"/>
-        <w:ind w:left="0"/>
-        <w:jc w:val="left"/>
-        <w:rPr>
-          <w:rFonts w:ascii="Bahnschrift" w:hAnsi="Bahnschrift" w:eastAsia="Bahnschrift" w:cs="Bahnschrift"/>
-          <w:b w:val="1"/>
-          <w:bCs w:val="1"/>
-          <w:i w:val="0"/>
-          <w:iCs w:val="0"/>
+        <w:rPr>
+          <w:rFonts w:ascii="Bahnschrift" w:eastAsia="Bahnschrift" w:hAnsi="Bahnschrift" w:cs="Bahnschrift"/>
+          <w:b/>
+          <w:bCs/>
           <w:sz w:val="40"/>
           <w:szCs w:val="40"/>
         </w:rPr>
       </w:pPr>
       <w:r>
         <w:rPr>
-          <w:rFonts w:ascii="Bahnschrift" w:hAnsi="Bahnschrift" w:eastAsia="Bahnschrift" w:cs="Bahnschrift"/>
-          <w:b w:val="1"/>
-          <w:bCs w:val="1"/>
-          <w:i w:val="0"/>
-          <w:iCs w:val="0"/>
+          <w:rFonts w:ascii="Bahnschrift" w:eastAsia="Bahnschrift" w:hAnsi="Bahnschrift" w:cs="Bahnschrift"/>
+          <w:b/>
+          <w:bCs/>
           <w:sz w:val="40"/>
           <w:szCs w:val="40"/>
         </w:rPr>
-        <w:t>3. Functions</w:t>
-      </w:r>
-    </w:p>
-    <w:p>
-      <w:pPr>
-        <w:pStyle w:val="Normal"/>
-        <w:ind w:left="0"/>
-        <w:jc w:val="left"/>
-        <w:rPr>
-          <w:rFonts w:ascii="Bahnschrift" w:hAnsi="Bahnschrift" w:eastAsia="Bahnschrift" w:cs="Bahnschrift"/>
-          <w:b w:val="1"/>
-          <w:bCs w:val="1"/>
-          <w:i w:val="0"/>
-          <w:iCs w:val="0"/>
+        <w:t>3</w:t>
+      </w:r>
+      <w:r>
+        <w:rPr>
+          <w:rFonts w:ascii="Bahnschrift" w:eastAsia="Bahnschrift" w:hAnsi="Bahnschrift" w:cs="Bahnschrift"/>
+          <w:b/>
+          <w:bCs/>
           <w:sz w:val="40"/>
           <w:szCs w:val="40"/>
         </w:rPr>
-      </w:pPr>
-      <w:r>
-        <w:rPr>
-          <w:rFonts w:ascii="Bahnschrift" w:hAnsi="Bahnschrift" w:eastAsia="Bahnschrift" w:cs="Bahnschrift"/>
-          <w:b w:val="1"/>
-          <w:bCs w:val="1"/>
-          <w:i w:val="0"/>
-          <w:iCs w:val="0"/>
+        <w:t>. Difficulties we met</w:t>
+      </w:r>
+    </w:p>
+    <w:p>
+      <w:pPr>
+        <w:rPr>
+          <w:rFonts w:ascii="Bahnschrift" w:eastAsia="Bahnschrift" w:hAnsi="Bahnschrift" w:cs="Bahnschrift"/>
+          <w:b/>
+          <w:bCs/>
           <w:sz w:val="40"/>
           <w:szCs w:val="40"/>
         </w:rPr>
-        <w:t>4. Difficulties we met</w:t>
-      </w:r>
-    </w:p>
-    <w:p>
-      <w:pPr>
-        <w:pStyle w:val="Normal"/>
-        <w:ind w:left="0"/>
-        <w:jc w:val="left"/>
-        <w:rPr>
-          <w:rFonts w:ascii="Bahnschrift" w:hAnsi="Bahnschrift" w:eastAsia="Bahnschrift" w:cs="Bahnschrift"/>
-          <w:b w:val="1"/>
-          <w:bCs w:val="1"/>
-          <w:i w:val="0"/>
-          <w:iCs w:val="0"/>
+      </w:pPr>
+      <w:r>
+        <w:rPr>
+          <w:rFonts w:ascii="Bahnschrift" w:eastAsia="Bahnschrift" w:hAnsi="Bahnschrift" w:cs="Bahnschrift"/>
+          <w:b/>
+          <w:bCs/>
           <w:sz w:val="40"/>
           <w:szCs w:val="40"/>
         </w:rPr>
-      </w:pPr>
-      <w:r>
-        <w:rPr>
-          <w:rFonts w:ascii="Bahnschrift" w:hAnsi="Bahnschrift" w:eastAsia="Bahnschrift" w:cs="Bahnschrift"/>
-          <w:b w:val="1"/>
-          <w:bCs w:val="1"/>
-          <w:i w:val="0"/>
-          <w:iCs w:val="0"/>
+        <w:t>4</w:t>
+      </w:r>
+      <w:r>
+        <w:rPr>
+          <w:rFonts w:ascii="Bahnschrift" w:eastAsia="Bahnschrift" w:hAnsi="Bahnschrift" w:cs="Bahnschrift"/>
+          <w:b/>
+          <w:bCs/>
           <w:sz w:val="40"/>
           <w:szCs w:val="40"/>
         </w:rPr>
-        <w:t>5. Used Technologies</w:t>
-      </w:r>
-    </w:p>
-    <w:p>
-      <w:pPr>
-        <w:pStyle w:val="Normal"/>
-        <w:ind w:left="0"/>
-        <w:jc w:val="left"/>
-        <w:rPr>
-          <w:rFonts w:ascii="Bahnschrift" w:hAnsi="Bahnschrift" w:eastAsia="Bahnschrift" w:cs="Bahnschrift"/>
-          <w:b w:val="1"/>
-          <w:bCs w:val="1"/>
-          <w:i w:val="0"/>
-          <w:iCs w:val="0"/>
+        <w:t>. Used Technologies</w:t>
+      </w:r>
+    </w:p>
+    <w:p>
+      <w:pPr>
+        <w:rPr>
+          <w:rFonts w:ascii="Bahnschrift" w:eastAsia="Bahnschrift" w:hAnsi="Bahnschrift" w:cs="Bahnschrift"/>
+          <w:b/>
+          <w:bCs/>
           <w:sz w:val="40"/>
           <w:szCs w:val="40"/>
         </w:rPr>
@@ -250,15 +207,10 @@
     </w:p>
     <w:p>
       <w:pPr>
-        <w:pStyle w:val="Normal"/>
-        <w:ind w:left="0"/>
-        <w:jc w:val="left"/>
-        <w:rPr>
-          <w:rFonts w:ascii="Bahnschrift" w:hAnsi="Bahnschrift" w:eastAsia="Bahnschrift" w:cs="Bahnschrift"/>
-          <w:b w:val="1"/>
-          <w:bCs w:val="1"/>
-          <w:i w:val="0"/>
-          <w:iCs w:val="0"/>
+        <w:rPr>
+          <w:rFonts w:ascii="Bahnschrift" w:eastAsia="Bahnschrift" w:hAnsi="Bahnschrift" w:cs="Bahnschrift"/>
+          <w:b/>
+          <w:bCs/>
           <w:sz w:val="40"/>
           <w:szCs w:val="40"/>
         </w:rPr>
@@ -266,15 +218,10 @@
     </w:p>
     <w:p>
       <w:pPr>
-        <w:pStyle w:val="Normal"/>
-        <w:ind w:left="0"/>
-        <w:jc w:val="left"/>
-        <w:rPr>
-          <w:rFonts w:ascii="Bahnschrift" w:hAnsi="Bahnschrift" w:eastAsia="Bahnschrift" w:cs="Bahnschrift"/>
-          <w:b w:val="1"/>
-          <w:bCs w:val="1"/>
-          <w:i w:val="0"/>
-          <w:iCs w:val="0"/>
+        <w:rPr>
+          <w:rFonts w:ascii="Bahnschrift" w:eastAsia="Bahnschrift" w:hAnsi="Bahnschrift" w:cs="Bahnschrift"/>
+          <w:b/>
+          <w:bCs/>
           <w:sz w:val="40"/>
           <w:szCs w:val="40"/>
         </w:rPr>
@@ -282,15 +229,10 @@
     </w:p>
     <w:p>
       <w:pPr>
-        <w:pStyle w:val="Normal"/>
-        <w:ind w:left="0"/>
-        <w:jc w:val="left"/>
-        <w:rPr>
-          <w:rFonts w:ascii="Bahnschrift" w:hAnsi="Bahnschrift" w:eastAsia="Bahnschrift" w:cs="Bahnschrift"/>
-          <w:b w:val="1"/>
-          <w:bCs w:val="1"/>
-          <w:i w:val="0"/>
-          <w:iCs w:val="0"/>
+        <w:rPr>
+          <w:rFonts w:ascii="Bahnschrift" w:eastAsia="Bahnschrift" w:hAnsi="Bahnschrift" w:cs="Bahnschrift"/>
+          <w:b/>
+          <w:bCs/>
           <w:sz w:val="40"/>
           <w:szCs w:val="40"/>
         </w:rPr>
@@ -298,15 +240,10 @@
     </w:p>
     <w:p>
       <w:pPr>
-        <w:pStyle w:val="Normal"/>
-        <w:ind w:left="0"/>
-        <w:jc w:val="left"/>
-        <w:rPr>
-          <w:rFonts w:ascii="Bahnschrift" w:hAnsi="Bahnschrift" w:eastAsia="Bahnschrift" w:cs="Bahnschrift"/>
-          <w:b w:val="1"/>
-          <w:bCs w:val="1"/>
-          <w:i w:val="0"/>
-          <w:iCs w:val="0"/>
+        <w:rPr>
+          <w:rFonts w:ascii="Bahnschrift" w:eastAsia="Bahnschrift" w:hAnsi="Bahnschrift" w:cs="Bahnschrift"/>
+          <w:b/>
+          <w:bCs/>
           <w:sz w:val="40"/>
           <w:szCs w:val="40"/>
         </w:rPr>
@@ -314,15 +251,10 @@
     </w:p>
     <w:p>
       <w:pPr>
-        <w:pStyle w:val="Normal"/>
-        <w:ind w:left="0"/>
-        <w:jc w:val="left"/>
-        <w:rPr>
-          <w:rFonts w:ascii="Bahnschrift" w:hAnsi="Bahnschrift" w:eastAsia="Bahnschrift" w:cs="Bahnschrift"/>
-          <w:b w:val="1"/>
-          <w:bCs w:val="1"/>
-          <w:i w:val="0"/>
-          <w:iCs w:val="0"/>
+        <w:rPr>
+          <w:rFonts w:ascii="Bahnschrift" w:eastAsia="Bahnschrift" w:hAnsi="Bahnschrift" w:cs="Bahnschrift"/>
+          <w:b/>
+          <w:bCs/>
           <w:sz w:val="40"/>
           <w:szCs w:val="40"/>
         </w:rPr>
@@ -330,15 +262,10 @@
     </w:p>
     <w:p>
       <w:pPr>
-        <w:pStyle w:val="Normal"/>
-        <w:ind w:left="0"/>
-        <w:jc w:val="left"/>
-        <w:rPr>
-          <w:rFonts w:ascii="Bahnschrift" w:hAnsi="Bahnschrift" w:eastAsia="Bahnschrift" w:cs="Bahnschrift"/>
-          <w:b w:val="1"/>
-          <w:bCs w:val="1"/>
-          <w:i w:val="0"/>
-          <w:iCs w:val="0"/>
+        <w:rPr>
+          <w:rFonts w:ascii="Bahnschrift" w:eastAsia="Bahnschrift" w:hAnsi="Bahnschrift" w:cs="Bahnschrift"/>
+          <w:b/>
+          <w:bCs/>
           <w:sz w:val="40"/>
           <w:szCs w:val="40"/>
         </w:rPr>
@@ -346,15 +273,10 @@
     </w:p>
     <w:p>
       <w:pPr>
-        <w:pStyle w:val="Normal"/>
-        <w:ind w:left="0"/>
-        <w:jc w:val="left"/>
-        <w:rPr>
-          <w:rFonts w:ascii="Bahnschrift" w:hAnsi="Bahnschrift" w:eastAsia="Bahnschrift" w:cs="Bahnschrift"/>
-          <w:b w:val="1"/>
-          <w:bCs w:val="1"/>
-          <w:i w:val="0"/>
-          <w:iCs w:val="0"/>
+        <w:rPr>
+          <w:rFonts w:ascii="Bahnschrift" w:eastAsia="Bahnschrift" w:hAnsi="Bahnschrift" w:cs="Bahnschrift"/>
+          <w:b/>
+          <w:bCs/>
           <w:sz w:val="48"/>
           <w:szCs w:val="48"/>
         </w:rPr>
@@ -367,11 +289,9 @@
       </w:r>
       <w:r>
         <w:rPr>
-          <w:rFonts w:ascii="Bahnschrift" w:hAnsi="Bahnschrift" w:eastAsia="Bahnschrift" w:cs="Bahnschrift"/>
-          <w:b w:val="1"/>
-          <w:bCs w:val="1"/>
-          <w:i w:val="0"/>
-          <w:iCs w:val="0"/>
+          <w:rFonts w:ascii="Bahnschrift" w:eastAsia="Bahnschrift" w:hAnsi="Bahnschrift" w:cs="Bahnschrift"/>
+          <w:b/>
+          <w:bCs/>
           <w:sz w:val="48"/>
           <w:szCs w:val="48"/>
         </w:rPr>
@@ -380,15 +300,10 @@
     </w:p>
     <w:p>
       <w:pPr>
-        <w:pStyle w:val="Normal"/>
-        <w:ind w:left="0"/>
-        <w:jc w:val="left"/>
-        <w:rPr>
-          <w:rFonts w:ascii="Bahnschrift" w:hAnsi="Bahnschrift" w:eastAsia="Bahnschrift" w:cs="Bahnschrift"/>
-          <w:b w:val="1"/>
-          <w:bCs w:val="1"/>
-          <w:i w:val="0"/>
-          <w:iCs w:val="0"/>
+        <w:rPr>
+          <w:rFonts w:ascii="Bahnschrift" w:eastAsia="Bahnschrift" w:hAnsi="Bahnschrift" w:cs="Bahnschrift"/>
+          <w:b/>
+          <w:bCs/>
           <w:sz w:val="48"/>
           <w:szCs w:val="48"/>
         </w:rPr>
@@ -396,26 +311,17 @@
     </w:p>
     <w:p>
       <w:pPr>
-        <w:pStyle w:val="Normal"/>
-        <w:ind w:left="0"/>
-        <w:jc w:val="left"/>
-        <w:rPr>
-          <w:rFonts w:ascii="Bahnschrift" w:hAnsi="Bahnschrift" w:eastAsia="Bahnschrift" w:cs="Bahnschrift"/>
-          <w:b w:val="0"/>
-          <w:bCs w:val="0"/>
-          <w:i w:val="0"/>
-          <w:iCs w:val="0"/>
+        <w:rPr>
+          <w:rFonts w:ascii="Bahnschrift" w:eastAsia="Bahnschrift" w:hAnsi="Bahnschrift" w:cs="Bahnschrift"/>
           <w:sz w:val="36"/>
           <w:szCs w:val="36"/>
         </w:rPr>
       </w:pPr>
       <w:r>
         <w:rPr>
-          <w:rFonts w:ascii="Bahnschrift" w:hAnsi="Bahnschrift" w:eastAsia="Bahnschrift" w:cs="Bahnschrift"/>
-          <w:b w:val="1"/>
-          <w:bCs w:val="1"/>
-          <w:i w:val="0"/>
-          <w:iCs w:val="0"/>
+          <w:rFonts w:ascii="Bahnschrift" w:eastAsia="Bahnschrift" w:hAnsi="Bahnschrift" w:cs="Bahnschrift"/>
+          <w:b/>
+          <w:bCs/>
           <w:sz w:val="36"/>
           <w:szCs w:val="36"/>
         </w:rPr>
@@ -424,11 +330,9 @@
       <w:proofErr w:type="spellStart"/>
       <w:r>
         <w:rPr>
-          <w:rFonts w:ascii="Bahnschrift" w:hAnsi="Bahnschrift" w:eastAsia="Bahnschrift" w:cs="Bahnschrift"/>
-          <w:b w:val="1"/>
-          <w:bCs w:val="1"/>
-          <w:i w:val="0"/>
-          <w:iCs w:val="0"/>
+          <w:rFonts w:ascii="Bahnschrift" w:eastAsia="Bahnschrift" w:hAnsi="Bahnschrift" w:cs="Bahnschrift"/>
+          <w:b/>
+          <w:bCs/>
           <w:sz w:val="36"/>
           <w:szCs w:val="36"/>
         </w:rPr>
@@ -437,11 +341,9 @@
       <w:proofErr w:type="spellEnd"/>
       <w:r>
         <w:rPr>
-          <w:rFonts w:ascii="Bahnschrift" w:hAnsi="Bahnschrift" w:eastAsia="Bahnschrift" w:cs="Bahnschrift"/>
-          <w:b w:val="1"/>
-          <w:bCs w:val="1"/>
-          <w:i w:val="0"/>
-          <w:iCs w:val="0"/>
+          <w:rFonts w:ascii="Bahnschrift" w:eastAsia="Bahnschrift" w:hAnsi="Bahnschrift" w:cs="Bahnschrift"/>
+          <w:b/>
+          <w:bCs/>
           <w:sz w:val="36"/>
           <w:szCs w:val="36"/>
         </w:rPr>
@@ -452,132 +354,74 @@
       </w:r>
       <w:r>
         <w:rPr>
-          <w:rFonts w:ascii="Bahnschrift" w:hAnsi="Bahnschrift" w:eastAsia="Bahnschrift" w:cs="Bahnschrift"/>
-          <w:b w:val="0"/>
-          <w:bCs w:val="0"/>
-          <w:i w:val="0"/>
-          <w:iCs w:val="0"/>
-          <w:sz w:val="24"/>
-          <w:szCs w:val="24"/>
-        </w:rPr>
-        <w:t xml:space="preserve">My job as a Scrum Trainer is to lead the team, </w:t>
-      </w:r>
-      <w:r>
-        <w:rPr>
-          <w:rFonts w:ascii="Bahnschrift" w:hAnsi="Bahnschrift" w:eastAsia="Bahnschrift" w:cs="Bahnschrift"/>
-          <w:b w:val="0"/>
-          <w:bCs w:val="0"/>
-          <w:i w:val="0"/>
-          <w:iCs w:val="0"/>
-          <w:sz w:val="24"/>
-          <w:szCs w:val="24"/>
-        </w:rPr>
-        <w:t>organize</w:t>
-      </w:r>
-      <w:r>
-        <w:rPr>
-          <w:rFonts w:ascii="Bahnschrift" w:hAnsi="Bahnschrift" w:eastAsia="Bahnschrift" w:cs="Bahnschrift"/>
-          <w:b w:val="0"/>
-          <w:bCs w:val="0"/>
-          <w:i w:val="0"/>
-          <w:iCs w:val="0"/>
-          <w:sz w:val="24"/>
-          <w:szCs w:val="24"/>
-        </w:rPr>
-        <w:t xml:space="preserve"> the repository and </w:t>
-      </w:r>
-      <w:r>
-        <w:rPr>
-          <w:rFonts w:ascii="Bahnschrift" w:hAnsi="Bahnschrift" w:eastAsia="Bahnschrift" w:cs="Bahnschrift"/>
-          <w:b w:val="0"/>
-          <w:bCs w:val="0"/>
-          <w:i w:val="0"/>
-          <w:iCs w:val="0"/>
-          <w:sz w:val="24"/>
-          <w:szCs w:val="24"/>
-        </w:rPr>
-        <w:t>set up</w:t>
-      </w:r>
-      <w:r>
-        <w:rPr>
-          <w:rFonts w:ascii="Bahnschrift" w:hAnsi="Bahnschrift" w:eastAsia="Bahnschrift" w:cs="Bahnschrift"/>
-          <w:b w:val="0"/>
-          <w:bCs w:val="0"/>
-          <w:i w:val="0"/>
-          <w:iCs w:val="0"/>
-          <w:sz w:val="24"/>
-          <w:szCs w:val="24"/>
-        </w:rPr>
-        <w:t xml:space="preserve"> communications between the members of the team.</w:t>
-      </w:r>
-    </w:p>
-    <w:p>
-      <w:pPr>
-        <w:pStyle w:val="Normal"/>
-        <w:ind w:left="0"/>
-        <w:jc w:val="left"/>
-        <w:rPr>
-          <w:rFonts w:ascii="Bahnschrift" w:hAnsi="Bahnschrift" w:eastAsia="Bahnschrift" w:cs="Bahnschrift"/>
-          <w:b w:val="0"/>
-          <w:bCs w:val="0"/>
-          <w:i w:val="0"/>
-          <w:iCs w:val="0"/>
-          <w:sz w:val="24"/>
-          <w:szCs w:val="24"/>
-        </w:rPr>
-      </w:pPr>
-    </w:p>
-    <w:p>
-      <w:pPr>
-        <w:pStyle w:val="Normal"/>
-        <w:ind w:left="0"/>
-        <w:jc w:val="left"/>
-        <w:rPr>
-          <w:rFonts w:ascii="Bahnschrift" w:hAnsi="Bahnschrift" w:eastAsia="Bahnschrift" w:cs="Bahnschrift"/>
-          <w:b w:val="1"/>
-          <w:bCs w:val="1"/>
-          <w:i w:val="0"/>
-          <w:iCs w:val="0"/>
+          <w:rFonts w:ascii="Bahnschrift" w:eastAsia="Bahnschrift" w:hAnsi="Bahnschrift" w:cs="Bahnschrift"/>
+          <w:sz w:val="24"/>
+          <w:szCs w:val="24"/>
+        </w:rPr>
+        <w:t>My job as a Scrum Trainer is to lead the team, organize the repository and set up communications between the members of the team.</w:t>
+      </w:r>
+    </w:p>
+    <w:p>
+      <w:pPr>
+        <w:rPr>
+          <w:rFonts w:ascii="Bahnschrift" w:eastAsia="Bahnschrift" w:hAnsi="Bahnschrift" w:cs="Bahnschrift"/>
+          <w:sz w:val="24"/>
+          <w:szCs w:val="24"/>
+        </w:rPr>
+      </w:pPr>
+    </w:p>
+    <w:p>
+      <w:pPr>
+        <w:rPr>
+          <w:rFonts w:ascii="Bahnschrift" w:eastAsia="Bahnschrift" w:hAnsi="Bahnschrift" w:cs="Bahnschrift"/>
+          <w:b/>
+          <w:bCs/>
           <w:sz w:val="40"/>
           <w:szCs w:val="40"/>
         </w:rPr>
       </w:pPr>
-      <w:r>
-        <w:rPr>
-          <w:rFonts w:ascii="Bahnschrift" w:hAnsi="Bahnschrift" w:eastAsia="Bahnschrift" w:cs="Bahnschrift"/>
-          <w:b w:val="1"/>
-          <w:bCs w:val="1"/>
-          <w:i w:val="0"/>
-          <w:iCs w:val="0"/>
+      <w:proofErr w:type="spellStart"/>
+      <w:r>
+        <w:rPr>
+          <w:rFonts w:ascii="Bahnschrift" w:eastAsia="Bahnschrift" w:hAnsi="Bahnschrift" w:cs="Bahnschrift"/>
+          <w:b/>
+          <w:bCs/>
           <w:sz w:val="36"/>
           <w:szCs w:val="36"/>
         </w:rPr>
-        <w:t xml:space="preserve">Kaloyan </w:t>
-      </w:r>
-      <w:proofErr w:type="spellStart"/>
-      <w:r>
-        <w:rPr>
-          <w:rFonts w:ascii="Bahnschrift" w:hAnsi="Bahnschrift" w:eastAsia="Bahnschrift" w:cs="Bahnschrift"/>
-          <w:b w:val="1"/>
-          <w:bCs w:val="1"/>
-          <w:i w:val="0"/>
-          <w:iCs w:val="0"/>
+        <w:t>Kaloyan</w:t>
+      </w:r>
+      <w:proofErr w:type="spellEnd"/>
+      <w:r>
+        <w:rPr>
+          <w:rFonts w:ascii="Bahnschrift" w:eastAsia="Bahnschrift" w:hAnsi="Bahnschrift" w:cs="Bahnschrift"/>
+          <w:b/>
+          <w:bCs/>
           <w:sz w:val="36"/>
           <w:szCs w:val="36"/>
         </w:rPr>
-        <w:t>Lambov</w:t>
-      </w:r>
-      <w:proofErr w:type="spellEnd"/>
-      <w:r>
-        <w:rPr>
-          <w:rFonts w:ascii="Bahnschrift" w:hAnsi="Bahnschrift" w:eastAsia="Bahnschrift" w:cs="Bahnschrift"/>
-          <w:b w:val="1"/>
-          <w:bCs w:val="1"/>
-          <w:i w:val="0"/>
-          <w:iCs w:val="0"/>
+        <w:t xml:space="preserve"> </w:t>
+      </w:r>
+      <w:proofErr w:type="spellStart"/>
+      <w:r>
+        <w:rPr>
+          <w:rFonts w:ascii="Bahnschrift" w:eastAsia="Bahnschrift" w:hAnsi="Bahnschrift" w:cs="Bahnschrift"/>
+          <w:b/>
+          <w:bCs/>
           <w:sz w:val="36"/>
           <w:szCs w:val="36"/>
         </w:rPr>
+        <w:t>Lambov</w:t>
+      </w:r>
+      <w:proofErr w:type="spellEnd"/>
+      <w:r>
+        <w:rPr>
+          <w:rFonts w:ascii="Bahnschrift" w:eastAsia="Bahnschrift" w:hAnsi="Bahnschrift" w:cs="Bahnschrift"/>
+          <w:b/>
+          <w:bCs/>
+          <w:sz w:val="36"/>
+          <w:szCs w:val="36"/>
+        </w:rPr>
         <w:t xml:space="preserve"> – Frontend Developer</w:t>
       </w:r>
       <w:r>
@@ -585,11 +429,7 @@
       </w:r>
       <w:r>
         <w:rPr>
-          <w:rFonts w:ascii="Bahnschrift" w:hAnsi="Bahnschrift" w:eastAsia="Bahnschrift" w:cs="Bahnschrift"/>
-          <w:b w:val="0"/>
-          <w:bCs w:val="0"/>
-          <w:i w:val="0"/>
-          <w:iCs w:val="0"/>
+          <w:rFonts w:ascii="Bahnschrift" w:eastAsia="Bahnschrift" w:hAnsi="Bahnschrift" w:cs="Bahnschrift"/>
           <w:sz w:val="24"/>
           <w:szCs w:val="24"/>
         </w:rPr>
@@ -598,71 +438,65 @@
     </w:p>
     <w:p>
       <w:pPr>
-        <w:pStyle w:val="Normal"/>
-        <w:ind w:left="0"/>
-        <w:jc w:val="left"/>
-        <w:rPr>
-          <w:rFonts w:ascii="Bahnschrift" w:hAnsi="Bahnschrift" w:eastAsia="Bahnschrift" w:cs="Bahnschrift"/>
-          <w:b w:val="0"/>
-          <w:bCs w:val="0"/>
-          <w:i w:val="0"/>
-          <w:iCs w:val="0"/>
-          <w:sz w:val="24"/>
-          <w:szCs w:val="24"/>
-        </w:rPr>
-      </w:pPr>
-    </w:p>
-    <w:p>
-      <w:pPr>
-        <w:pStyle w:val="Normal"/>
-        <w:ind w:left="0"/>
-        <w:jc w:val="left"/>
-        <w:rPr>
-          <w:rFonts w:ascii="Bahnschrift" w:hAnsi="Bahnschrift" w:eastAsia="Bahnschrift" w:cs="Bahnschrift"/>
-          <w:b w:val="1"/>
-          <w:bCs w:val="1"/>
-          <w:i w:val="0"/>
-          <w:iCs w:val="0"/>
+        <w:rPr>
+          <w:rFonts w:ascii="Bahnschrift" w:eastAsia="Bahnschrift" w:hAnsi="Bahnschrift" w:cs="Bahnschrift"/>
+          <w:sz w:val="24"/>
+          <w:szCs w:val="24"/>
+        </w:rPr>
+      </w:pPr>
+    </w:p>
+    <w:p>
+      <w:pPr>
+        <w:rPr>
+          <w:rFonts w:ascii="Bahnschrift" w:eastAsia="Bahnschrift" w:hAnsi="Bahnschrift" w:cs="Bahnschrift"/>
+          <w:b/>
+          <w:bCs/>
           <w:sz w:val="28"/>
           <w:szCs w:val="28"/>
         </w:rPr>
       </w:pPr>
-      <w:r>
-        <w:rPr>
-          <w:rFonts w:ascii="Bahnschrift" w:hAnsi="Bahnschrift" w:eastAsia="Bahnschrift" w:cs="Bahnschrift"/>
-          <w:b w:val="1"/>
-          <w:bCs w:val="1"/>
-          <w:i w:val="0"/>
-          <w:iCs w:val="0"/>
+      <w:proofErr w:type="spellStart"/>
+      <w:r>
+        <w:rPr>
+          <w:rFonts w:ascii="Bahnschrift" w:eastAsia="Bahnschrift" w:hAnsi="Bahnschrift" w:cs="Bahnschrift"/>
+          <w:b/>
+          <w:bCs/>
           <w:sz w:val="36"/>
           <w:szCs w:val="36"/>
         </w:rPr>
-        <w:t xml:space="preserve">Samuil </w:t>
-      </w:r>
-      <w:proofErr w:type="spellStart"/>
-      <w:r>
-        <w:rPr>
-          <w:rFonts w:ascii="Bahnschrift" w:hAnsi="Bahnschrift" w:eastAsia="Bahnschrift" w:cs="Bahnschrift"/>
-          <w:b w:val="1"/>
-          <w:bCs w:val="1"/>
-          <w:i w:val="0"/>
-          <w:iCs w:val="0"/>
+        <w:t>Samuil</w:t>
+      </w:r>
+      <w:proofErr w:type="spellEnd"/>
+      <w:r>
+        <w:rPr>
+          <w:rFonts w:ascii="Bahnschrift" w:eastAsia="Bahnschrift" w:hAnsi="Bahnschrift" w:cs="Bahnschrift"/>
+          <w:b/>
+          <w:bCs/>
           <w:sz w:val="36"/>
           <w:szCs w:val="36"/>
         </w:rPr>
-        <w:t>Shkvarla</w:t>
-      </w:r>
-      <w:proofErr w:type="spellEnd"/>
-      <w:r>
-        <w:rPr>
-          <w:rFonts w:ascii="Bahnschrift" w:hAnsi="Bahnschrift" w:eastAsia="Bahnschrift" w:cs="Bahnschrift"/>
-          <w:b w:val="1"/>
-          <w:bCs w:val="1"/>
-          <w:i w:val="0"/>
-          <w:iCs w:val="0"/>
+        <w:t xml:space="preserve"> </w:t>
+      </w:r>
+      <w:proofErr w:type="spellStart"/>
+      <w:r>
+        <w:rPr>
+          <w:rFonts w:ascii="Bahnschrift" w:eastAsia="Bahnschrift" w:hAnsi="Bahnschrift" w:cs="Bahnschrift"/>
+          <w:b/>
+          <w:bCs/>
           <w:sz w:val="36"/>
           <w:szCs w:val="36"/>
         </w:rPr>
+        <w:t>Shkvarla</w:t>
+      </w:r>
+      <w:proofErr w:type="spellEnd"/>
+      <w:r>
+        <w:rPr>
+          <w:rFonts w:ascii="Bahnschrift" w:eastAsia="Bahnschrift" w:hAnsi="Bahnschrift" w:cs="Bahnschrift"/>
+          <w:b/>
+          <w:bCs/>
+          <w:sz w:val="36"/>
+          <w:szCs w:val="36"/>
+        </w:rPr>
         <w:t xml:space="preserve"> – Backend Developer</w:t>
       </w:r>
       <w:r>
@@ -670,11 +504,7 @@
       </w:r>
       <w:r>
         <w:rPr>
-          <w:rFonts w:ascii="Bahnschrift" w:hAnsi="Bahnschrift" w:eastAsia="Bahnschrift" w:cs="Bahnschrift"/>
-          <w:b w:val="0"/>
-          <w:bCs w:val="0"/>
-          <w:i w:val="0"/>
-          <w:iCs w:val="0"/>
+          <w:rFonts w:ascii="Bahnschrift" w:eastAsia="Bahnschrift" w:hAnsi="Bahnschrift" w:cs="Bahnschrift"/>
           <w:sz w:val="24"/>
           <w:szCs w:val="24"/>
         </w:rPr>
@@ -683,230 +513,155 @@
     </w:p>
     <w:p>
       <w:pPr>
-        <w:pStyle w:val="Normal"/>
-        <w:ind w:left="0"/>
-        <w:jc w:val="left"/>
-        <w:rPr>
-          <w:rFonts w:ascii="Bahnschrift" w:hAnsi="Bahnschrift" w:eastAsia="Bahnschrift" w:cs="Bahnschrift"/>
-          <w:b w:val="0"/>
-          <w:bCs w:val="0"/>
-          <w:i w:val="0"/>
-          <w:iCs w:val="0"/>
-          <w:sz w:val="24"/>
-          <w:szCs w:val="24"/>
-        </w:rPr>
-      </w:pPr>
-    </w:p>
-    <w:p>
-      <w:pPr>
-        <w:pStyle w:val="Normal"/>
-        <w:spacing w:before="0" w:beforeAutospacing="off"/>
-        <w:ind w:left="0"/>
-        <w:jc w:val="left"/>
-        <w:rPr>
-          <w:rFonts w:ascii="Bahnschrift" w:hAnsi="Bahnschrift" w:eastAsia="Bahnschrift" w:cs="Bahnschrift"/>
-          <w:b w:val="1"/>
-          <w:bCs w:val="1"/>
-          <w:i w:val="0"/>
-          <w:iCs w:val="0"/>
+        <w:rPr>
+          <w:rFonts w:ascii="Bahnschrift" w:eastAsia="Bahnschrift" w:hAnsi="Bahnschrift" w:cs="Bahnschrift"/>
+          <w:sz w:val="24"/>
+          <w:szCs w:val="24"/>
+        </w:rPr>
+      </w:pPr>
+    </w:p>
+    <w:p>
+      <w:pPr>
+        <w:rPr>
+          <w:rFonts w:ascii="Bahnschrift" w:eastAsia="Bahnschrift" w:hAnsi="Bahnschrift" w:cs="Bahnschrift"/>
+          <w:b/>
+          <w:bCs/>
           <w:sz w:val="40"/>
           <w:szCs w:val="40"/>
         </w:rPr>
       </w:pPr>
-      <w:r>
-        <w:rPr>
-          <w:rFonts w:ascii="Bahnschrift" w:hAnsi="Bahnschrift" w:eastAsia="Bahnschrift" w:cs="Bahnschrift"/>
-          <w:b w:val="1"/>
-          <w:bCs w:val="1"/>
-          <w:i w:val="0"/>
-          <w:iCs w:val="0"/>
+      <w:proofErr w:type="spellStart"/>
+      <w:r>
+        <w:rPr>
+          <w:rFonts w:ascii="Bahnschrift" w:eastAsia="Bahnschrift" w:hAnsi="Bahnschrift" w:cs="Bahnschrift"/>
+          <w:b/>
+          <w:bCs/>
           <w:sz w:val="36"/>
           <w:szCs w:val="36"/>
         </w:rPr>
-        <w:t>Galin Atanasov – Designer</w:t>
+        <w:t>Galin</w:t>
+      </w:r>
+      <w:proofErr w:type="spellEnd"/>
+      <w:r>
+        <w:rPr>
+          <w:rFonts w:ascii="Bahnschrift" w:eastAsia="Bahnschrift" w:hAnsi="Bahnschrift" w:cs="Bahnschrift"/>
+          <w:b/>
+          <w:bCs/>
+          <w:sz w:val="36"/>
+          <w:szCs w:val="36"/>
+        </w:rPr>
+        <w:t xml:space="preserve"> </w:t>
+      </w:r>
+      <w:proofErr w:type="spellStart"/>
+      <w:r>
+        <w:rPr>
+          <w:rFonts w:ascii="Bahnschrift" w:eastAsia="Bahnschrift" w:hAnsi="Bahnschrift" w:cs="Bahnschrift"/>
+          <w:b/>
+          <w:bCs/>
+          <w:sz w:val="36"/>
+          <w:szCs w:val="36"/>
+        </w:rPr>
+        <w:t>Atanasov</w:t>
+      </w:r>
+      <w:proofErr w:type="spellEnd"/>
+      <w:r>
+        <w:rPr>
+          <w:rFonts w:ascii="Bahnschrift" w:eastAsia="Bahnschrift" w:hAnsi="Bahnschrift" w:cs="Bahnschrift"/>
+          <w:b/>
+          <w:bCs/>
+          <w:sz w:val="36"/>
+          <w:szCs w:val="36"/>
+        </w:rPr>
+        <w:t xml:space="preserve"> – Designer</w:t>
       </w:r>
       <w:r>
         <w:br/>
       </w:r>
       <w:r>
         <w:rPr>
-          <w:rFonts w:ascii="Bahnschrift" w:hAnsi="Bahnschrift" w:eastAsia="Bahnschrift" w:cs="Bahnschrift"/>
-          <w:b w:val="0"/>
-          <w:bCs w:val="0"/>
-          <w:i w:val="0"/>
-          <w:iCs w:val="0"/>
-          <w:sz w:val="24"/>
-          <w:szCs w:val="24"/>
-        </w:rPr>
-        <w:t xml:space="preserve">My job as a Designer is to think of ideas of how the site should look </w:t>
-      </w:r>
-      <w:r>
-        <w:rPr>
-          <w:rFonts w:ascii="Bahnschrift" w:hAnsi="Bahnschrift" w:eastAsia="Bahnschrift" w:cs="Bahnschrift"/>
-          <w:b w:val="0"/>
-          <w:bCs w:val="0"/>
-          <w:i w:val="0"/>
-          <w:iCs w:val="0"/>
-          <w:sz w:val="24"/>
-          <w:szCs w:val="24"/>
-        </w:rPr>
-        <w:t>and</w:t>
-      </w:r>
-      <w:r>
-        <w:rPr>
-          <w:rFonts w:ascii="Bahnschrift" w:hAnsi="Bahnschrift" w:eastAsia="Bahnschrift" w:cs="Bahnschrift"/>
-          <w:b w:val="0"/>
-          <w:bCs w:val="0"/>
-          <w:i w:val="0"/>
-          <w:iCs w:val="0"/>
-          <w:sz w:val="24"/>
-          <w:szCs w:val="24"/>
-        </w:rPr>
-        <w:t xml:space="preserve"> design the logo.</w:t>
-      </w:r>
-    </w:p>
-    <w:p>
-      <w:pPr>
-        <w:pStyle w:val="Normal"/>
-        <w:spacing w:before="0" w:beforeAutospacing="off"/>
-        <w:ind w:left="0"/>
-        <w:jc w:val="left"/>
-        <w:rPr>
-          <w:rFonts w:ascii="Bahnschrift" w:hAnsi="Bahnschrift" w:eastAsia="Bahnschrift" w:cs="Bahnschrift"/>
-          <w:b w:val="0"/>
-          <w:bCs w:val="0"/>
-          <w:i w:val="0"/>
-          <w:iCs w:val="0"/>
-          <w:sz w:val="24"/>
-          <w:szCs w:val="24"/>
-        </w:rPr>
-      </w:pPr>
-    </w:p>
-    <w:p>
-      <w:pPr>
-        <w:pStyle w:val="Normal"/>
-        <w:spacing w:before="0" w:beforeAutospacing="off"/>
-        <w:ind w:left="0"/>
-        <w:jc w:val="left"/>
-        <w:rPr>
-          <w:rFonts w:ascii="Bahnschrift" w:hAnsi="Bahnschrift" w:eastAsia="Bahnschrift" w:cs="Bahnschrift"/>
-          <w:b w:val="0"/>
-          <w:bCs w:val="0"/>
-          <w:i w:val="0"/>
-          <w:iCs w:val="0"/>
-          <w:sz w:val="24"/>
-          <w:szCs w:val="24"/>
-        </w:rPr>
-      </w:pPr>
-    </w:p>
-    <w:p>
-      <w:pPr>
-        <w:pStyle w:val="Normal"/>
-        <w:spacing w:before="0" w:beforeAutospacing="off"/>
-        <w:ind w:left="0"/>
-        <w:jc w:val="left"/>
-        <w:rPr>
-          <w:rFonts w:ascii="Bahnschrift" w:hAnsi="Bahnschrift" w:eastAsia="Bahnschrift" w:cs="Bahnschrift"/>
-          <w:b w:val="0"/>
-          <w:bCs w:val="0"/>
-          <w:i w:val="0"/>
-          <w:iCs w:val="0"/>
-          <w:sz w:val="24"/>
-          <w:szCs w:val="24"/>
-        </w:rPr>
-      </w:pPr>
-    </w:p>
-    <w:p>
-      <w:pPr>
-        <w:pStyle w:val="Normal"/>
-        <w:spacing w:before="0" w:beforeAutospacing="off"/>
-        <w:ind w:left="0"/>
-        <w:jc w:val="left"/>
-        <w:rPr>
-          <w:rFonts w:ascii="Bahnschrift" w:hAnsi="Bahnschrift" w:eastAsia="Bahnschrift" w:cs="Bahnschrift"/>
-          <w:b w:val="0"/>
-          <w:bCs w:val="0"/>
-          <w:i w:val="0"/>
-          <w:iCs w:val="0"/>
-          <w:sz w:val="24"/>
-          <w:szCs w:val="24"/>
-        </w:rPr>
-      </w:pPr>
-    </w:p>
-    <w:p>
-      <w:pPr>
-        <w:pStyle w:val="Normal"/>
-        <w:spacing w:before="0" w:beforeAutospacing="off"/>
-        <w:ind w:left="0"/>
-        <w:jc w:val="left"/>
-        <w:rPr>
-          <w:rFonts w:ascii="Bahnschrift" w:hAnsi="Bahnschrift" w:eastAsia="Bahnschrift" w:cs="Bahnschrift"/>
-          <w:b w:val="0"/>
-          <w:bCs w:val="0"/>
-          <w:i w:val="0"/>
-          <w:iCs w:val="0"/>
-          <w:sz w:val="24"/>
-          <w:szCs w:val="24"/>
-        </w:rPr>
-      </w:pPr>
-    </w:p>
-    <w:p>
-      <w:pPr>
-        <w:pStyle w:val="Normal"/>
-        <w:spacing w:before="0" w:beforeAutospacing="off"/>
-        <w:ind w:left="0"/>
-        <w:jc w:val="left"/>
-        <w:rPr>
-          <w:rFonts w:ascii="Bahnschrift" w:hAnsi="Bahnschrift" w:eastAsia="Bahnschrift" w:cs="Bahnschrift"/>
-          <w:b w:val="0"/>
-          <w:bCs w:val="0"/>
-          <w:i w:val="0"/>
-          <w:iCs w:val="0"/>
-          <w:sz w:val="24"/>
-          <w:szCs w:val="24"/>
-        </w:rPr>
-      </w:pPr>
-    </w:p>
-    <w:p>
-      <w:pPr>
-        <w:pStyle w:val="Normal"/>
-        <w:spacing w:before="0" w:beforeAutospacing="off"/>
-        <w:ind w:left="0"/>
-        <w:jc w:val="left"/>
-        <w:rPr>
-          <w:rFonts w:ascii="Bahnschrift" w:hAnsi="Bahnschrift" w:eastAsia="Bahnschrift" w:cs="Bahnschrift"/>
-          <w:b w:val="0"/>
-          <w:bCs w:val="0"/>
-          <w:i w:val="0"/>
-          <w:iCs w:val="0"/>
-          <w:sz w:val="24"/>
-          <w:szCs w:val="24"/>
-        </w:rPr>
-      </w:pPr>
-    </w:p>
-    <w:p>
-      <w:pPr>
-        <w:pStyle w:val="Normal"/>
-        <w:spacing w:before="0" w:beforeAutospacing="off"/>
-        <w:ind w:left="0"/>
-        <w:jc w:val="left"/>
-        <w:rPr>
-          <w:rFonts w:ascii="Bahnschrift" w:hAnsi="Bahnschrift" w:eastAsia="Bahnschrift" w:cs="Bahnschrift"/>
-          <w:b w:val="0"/>
-          <w:bCs w:val="0"/>
-          <w:i w:val="0"/>
-          <w:iCs w:val="0"/>
+          <w:rFonts w:ascii="Bahnschrift" w:eastAsia="Bahnschrift" w:hAnsi="Bahnschrift" w:cs="Bahnschrift"/>
+          <w:sz w:val="24"/>
+          <w:szCs w:val="24"/>
+        </w:rPr>
+        <w:t>My job as a Designer is to think of ideas of how the site should look and design the logo.</w:t>
+      </w:r>
+    </w:p>
+    <w:p>
+      <w:pPr>
+        <w:rPr>
+          <w:rFonts w:ascii="Bahnschrift" w:eastAsia="Bahnschrift" w:hAnsi="Bahnschrift" w:cs="Bahnschrift"/>
+          <w:sz w:val="24"/>
+          <w:szCs w:val="24"/>
+        </w:rPr>
+      </w:pPr>
+    </w:p>
+    <w:p>
+      <w:pPr>
+        <w:rPr>
+          <w:rFonts w:ascii="Bahnschrift" w:eastAsia="Bahnschrift" w:hAnsi="Bahnschrift" w:cs="Bahnschrift"/>
+          <w:sz w:val="24"/>
+          <w:szCs w:val="24"/>
+        </w:rPr>
+      </w:pPr>
+    </w:p>
+    <w:p>
+      <w:pPr>
+        <w:rPr>
+          <w:rFonts w:ascii="Bahnschrift" w:eastAsia="Bahnschrift" w:hAnsi="Bahnschrift" w:cs="Bahnschrift"/>
+          <w:sz w:val="24"/>
+          <w:szCs w:val="24"/>
+        </w:rPr>
+      </w:pPr>
+    </w:p>
+    <w:p>
+      <w:pPr>
+        <w:rPr>
+          <w:rFonts w:ascii="Bahnschrift" w:eastAsia="Bahnschrift" w:hAnsi="Bahnschrift" w:cs="Bahnschrift"/>
+          <w:sz w:val="24"/>
+          <w:szCs w:val="24"/>
+        </w:rPr>
+      </w:pPr>
+    </w:p>
+    <w:p>
+      <w:pPr>
+        <w:rPr>
+          <w:rFonts w:ascii="Bahnschrift" w:eastAsia="Bahnschrift" w:hAnsi="Bahnschrift" w:cs="Bahnschrift"/>
+          <w:sz w:val="24"/>
+          <w:szCs w:val="24"/>
+        </w:rPr>
+      </w:pPr>
+    </w:p>
+    <w:p>
+      <w:pPr>
+        <w:rPr>
+          <w:rFonts w:ascii="Bahnschrift" w:eastAsia="Bahnschrift" w:hAnsi="Bahnschrift" w:cs="Bahnschrift"/>
+          <w:sz w:val="24"/>
+          <w:szCs w:val="24"/>
+        </w:rPr>
+      </w:pPr>
+    </w:p>
+    <w:p>
+      <w:pPr>
+        <w:rPr>
+          <w:rFonts w:ascii="Bahnschrift" w:eastAsia="Bahnschrift" w:hAnsi="Bahnschrift" w:cs="Bahnschrift"/>
+          <w:sz w:val="24"/>
+          <w:szCs w:val="24"/>
+        </w:rPr>
+      </w:pPr>
+    </w:p>
+    <w:p>
+      <w:pPr>
+        <w:rPr>
+          <w:rFonts w:ascii="Bahnschrift" w:eastAsia="Bahnschrift" w:hAnsi="Bahnschrift" w:cs="Bahnschrift"/>
           <w:sz w:val="32"/>
           <w:szCs w:val="32"/>
         </w:rPr>
       </w:pPr>
       <w:r>
         <w:rPr>
-          <w:rFonts w:ascii="Bahnschrift" w:hAnsi="Bahnschrift" w:eastAsia="Bahnschrift" w:cs="Bahnschrift"/>
-          <w:b w:val="1"/>
-          <w:bCs w:val="1"/>
-          <w:i w:val="0"/>
-          <w:iCs w:val="0"/>
+          <w:rFonts w:ascii="Bahnschrift" w:eastAsia="Bahnschrift" w:hAnsi="Bahnschrift" w:cs="Bahnschrift"/>
+          <w:b/>
+          <w:bCs/>
           <w:sz w:val="36"/>
           <w:szCs w:val="36"/>
         </w:rPr>
@@ -920,11 +675,9 @@
       </w:r>
       <w:r>
         <w:rPr>
-          <w:rFonts w:ascii="Bahnschrift" w:hAnsi="Bahnschrift" w:eastAsia="Bahnschrift" w:cs="Bahnschrift"/>
-          <w:b w:val="1"/>
-          <w:bCs w:val="1"/>
-          <w:i w:val="0"/>
-          <w:iCs w:val="0"/>
+          <w:rFonts w:ascii="Bahnschrift" w:eastAsia="Bahnschrift" w:hAnsi="Bahnschrift" w:cs="Bahnschrift"/>
+          <w:b/>
+          <w:bCs/>
           <w:sz w:val="32"/>
           <w:szCs w:val="32"/>
         </w:rPr>
@@ -932,11 +685,7 @@
       </w:r>
       <w:r>
         <w:rPr>
-          <w:rFonts w:ascii="Bahnschrift" w:hAnsi="Bahnschrift" w:eastAsia="Bahnschrift" w:cs="Bahnschrift"/>
-          <w:b w:val="0"/>
-          <w:bCs w:val="0"/>
-          <w:i w:val="0"/>
-          <w:iCs w:val="0"/>
+          <w:rFonts w:ascii="Bahnschrift" w:eastAsia="Bahnschrift" w:hAnsi="Bahnschrift" w:cs="Bahnschrift"/>
           <w:sz w:val="32"/>
           <w:szCs w:val="32"/>
         </w:rPr>
@@ -945,29 +694,19 @@
     </w:p>
     <w:p>
       <w:pPr>
-        <w:pStyle w:val="Normal"/>
-        <w:spacing w:before="0" w:beforeAutospacing="off"/>
-        <w:ind w:left="0"/>
-        <w:jc w:val="left"/>
-        <w:rPr>
-          <w:rFonts w:ascii="Bahnschrift" w:hAnsi="Bahnschrift" w:eastAsia="Bahnschrift" w:cs="Bahnschrift"/>
-          <w:b w:val="0"/>
-          <w:bCs w:val="0"/>
-          <w:noProof w:val="0"/>
+        <w:rPr>
+          <w:rFonts w:ascii="Bahnschrift" w:eastAsia="Bahnschrift" w:hAnsi="Bahnschrift" w:cs="Bahnschrift"/>
           <w:color w:val="202124"/>
           <w:sz w:val="32"/>
           <w:szCs w:val="32"/>
-          <w:lang w:val="en-US"/>
-        </w:rPr>
-      </w:pPr>
-      <w:r>
-        <w:rPr>
-          <w:rFonts w:ascii="Bahnschrift" w:hAnsi="Bahnschrift" w:eastAsia="Bahnschrift" w:cs="Bahnschrift"/>
-          <w:noProof w:val="0"/>
-          <w:color w:val="202124"/>
-          <w:sz w:val="24"/>
-          <w:szCs w:val="24"/>
-          <w:lang w:val="en-US"/>
+        </w:rPr>
+      </w:pPr>
+      <w:r>
+        <w:rPr>
+          <w:rFonts w:ascii="Bahnschrift" w:eastAsia="Bahnschrift" w:hAnsi="Bahnschrift" w:cs="Bahnschrift"/>
+          <w:color w:val="202124"/>
+          <w:sz w:val="24"/>
+          <w:szCs w:val="24"/>
         </w:rPr>
         <w:t xml:space="preserve">  The first part of creating our project was to think about what it should look like. </w:t>
       </w:r>
@@ -976,12 +715,10 @@
       </w:r>
       <w:r>
         <w:rPr>
-          <w:rFonts w:ascii="Bahnschrift" w:hAnsi="Bahnschrift" w:eastAsia="Bahnschrift" w:cs="Bahnschrift"/>
-          <w:noProof w:val="0"/>
-          <w:color w:val="202124"/>
-          <w:sz w:val="24"/>
-          <w:szCs w:val="24"/>
-          <w:lang w:val="en-US"/>
+          <w:rFonts w:ascii="Bahnschrift" w:eastAsia="Bahnschrift" w:hAnsi="Bahnschrift" w:cs="Bahnschrift"/>
+          <w:color w:val="202124"/>
+          <w:sz w:val="24"/>
+          <w:szCs w:val="24"/>
         </w:rPr>
         <w:t xml:space="preserve"> Here the role was taken by the Designer. We had to think about how to </w:t>
       </w:r>
@@ -996,12 +733,10 @@
       </w:r>
       <w:r>
         <w:rPr>
-          <w:rFonts w:ascii="Bahnschrift" w:hAnsi="Bahnschrift" w:eastAsia="Bahnschrift" w:cs="Bahnschrift"/>
-          <w:noProof w:val="0"/>
-          <w:color w:val="202124"/>
-          <w:sz w:val="24"/>
-          <w:szCs w:val="24"/>
-          <w:lang w:val="en-US"/>
+          <w:rFonts w:ascii="Bahnschrift" w:eastAsia="Bahnschrift" w:hAnsi="Bahnschrift" w:cs="Bahnschrift"/>
+          <w:color w:val="202124"/>
+          <w:sz w:val="24"/>
+          <w:szCs w:val="24"/>
         </w:rPr>
         <w:t xml:space="preserve">structure the site, what functionality to have and how to implement the ideas. </w:t>
       </w:r>
@@ -1013,31 +748,23 @@
       </w:r>
       <w:r>
         <w:rPr>
-          <w:rFonts w:ascii="Bahnschrift" w:hAnsi="Bahnschrift" w:eastAsia="Bahnschrift" w:cs="Bahnschrift"/>
-          <w:noProof w:val="0"/>
-          <w:color w:val="202124"/>
-          <w:sz w:val="24"/>
-          <w:szCs w:val="24"/>
-          <w:lang w:val="en-US"/>
+          <w:rFonts w:ascii="Bahnschrift" w:eastAsia="Bahnschrift" w:hAnsi="Bahnschrift" w:cs="Bahnschrift"/>
+          <w:color w:val="202124"/>
+          <w:sz w:val="24"/>
+          <w:szCs w:val="24"/>
         </w:rPr>
         <w:t>After considering everything, we moved on to the next stage.</w:t>
       </w:r>
     </w:p>
     <w:p>
       <w:pPr>
-        <w:pStyle w:val="Normal"/>
-        <w:spacing w:before="0" w:beforeAutospacing="off"/>
-        <w:ind w:left="0"/>
-        <w:jc w:val="left"/>
-        <w:rPr>
-          <w:rFonts w:ascii="Bahnschrift" w:hAnsi="Bahnschrift" w:eastAsia="Bahnschrift" w:cs="Bahnschrift"/>
-          <w:b w:val="1"/>
-          <w:bCs w:val="1"/>
-          <w:noProof w:val="0"/>
+        <w:rPr>
+          <w:rFonts w:ascii="Bahnschrift" w:eastAsia="Bahnschrift" w:hAnsi="Bahnschrift" w:cs="Bahnschrift"/>
+          <w:b/>
+          <w:bCs/>
           <w:color w:val="202124"/>
           <w:sz w:val="32"/>
           <w:szCs w:val="32"/>
-          <w:lang w:val="en-US"/>
         </w:rPr>
       </w:pPr>
       <w:r>
@@ -1045,58 +772,42 @@
       </w:r>
       <w:r>
         <w:rPr>
-          <w:rFonts w:ascii="Bahnschrift" w:hAnsi="Bahnschrift" w:eastAsia="Bahnschrift" w:cs="Bahnschrift"/>
-          <w:b w:val="1"/>
-          <w:bCs w:val="1"/>
-          <w:noProof w:val="0"/>
+          <w:rFonts w:ascii="Bahnschrift" w:eastAsia="Bahnschrift" w:hAnsi="Bahnschrift" w:cs="Bahnschrift"/>
+          <w:b/>
+          <w:bCs/>
           <w:color w:val="202124"/>
           <w:sz w:val="32"/>
           <w:szCs w:val="32"/>
-          <w:lang w:val="en-US"/>
         </w:rPr>
         <w:t xml:space="preserve">2.2 The start of the project – </w:t>
       </w:r>
       <w:r>
         <w:rPr>
-          <w:rFonts w:ascii="Bahnschrift" w:hAnsi="Bahnschrift" w:eastAsia="Bahnschrift" w:cs="Bahnschrift"/>
-          <w:b w:val="0"/>
-          <w:bCs w:val="0"/>
-          <w:noProof w:val="0"/>
+          <w:rFonts w:ascii="Bahnschrift" w:eastAsia="Bahnschrift" w:hAnsi="Bahnschrift" w:cs="Bahnschrift"/>
           <w:color w:val="202124"/>
           <w:sz w:val="32"/>
           <w:szCs w:val="32"/>
-          <w:lang w:val="en-US"/>
         </w:rPr>
         <w:t>second stage of realization</w:t>
       </w:r>
     </w:p>
     <w:p>
       <w:pPr>
-        <w:pStyle w:val="Normal"/>
-        <w:spacing w:before="0" w:beforeAutospacing="off"/>
-        <w:ind w:left="0"/>
-        <w:jc w:val="left"/>
-        <w:rPr>
-          <w:rFonts w:ascii="Bahnschrift" w:hAnsi="Bahnschrift" w:eastAsia="Bahnschrift" w:cs="Bahnschrift"/>
-          <w:b w:val="1"/>
-          <w:bCs w:val="1"/>
-          <w:noProof w:val="0"/>
+        <w:rPr>
+          <w:rFonts w:ascii="Bahnschrift" w:eastAsia="Bahnschrift" w:hAnsi="Bahnschrift" w:cs="Bahnschrift"/>
+          <w:b/>
+          <w:bCs/>
           <w:color w:val="202124"/>
           <w:sz w:val="32"/>
           <w:szCs w:val="32"/>
-          <w:lang w:val="en-US"/>
-        </w:rPr>
-      </w:pPr>
-      <w:r>
-        <w:rPr>
-          <w:rFonts w:ascii="Bahnschrift" w:hAnsi="Bahnschrift" w:eastAsia="Bahnschrift" w:cs="Bahnschrift"/>
-          <w:b w:val="0"/>
-          <w:bCs w:val="0"/>
-          <w:noProof w:val="0"/>
-          <w:color w:val="202124"/>
-          <w:sz w:val="24"/>
-          <w:szCs w:val="24"/>
-          <w:lang w:val="en-US"/>
+        </w:rPr>
+      </w:pPr>
+      <w:r>
+        <w:rPr>
+          <w:rFonts w:ascii="Bahnschrift" w:eastAsia="Bahnschrift" w:hAnsi="Bahnschrift" w:cs="Bahnschrift"/>
+          <w:color w:val="202124"/>
+          <w:sz w:val="24"/>
+          <w:szCs w:val="24"/>
         </w:rPr>
         <w:t xml:space="preserve">First, we organized our tasks and schedules, then we began working. </w:t>
       </w:r>
@@ -1108,14 +819,10 @@
       </w:r>
       <w:r>
         <w:rPr>
-          <w:rFonts w:ascii="Bahnschrift" w:hAnsi="Bahnschrift" w:eastAsia="Bahnschrift" w:cs="Bahnschrift"/>
-          <w:b w:val="0"/>
-          <w:bCs w:val="0"/>
-          <w:noProof w:val="0"/>
-          <w:color w:val="202124"/>
-          <w:sz w:val="24"/>
-          <w:szCs w:val="24"/>
-          <w:lang w:val="en-US"/>
+          <w:rFonts w:ascii="Bahnschrift" w:eastAsia="Bahnschrift" w:hAnsi="Bahnschrift" w:cs="Bahnschrift"/>
+          <w:color w:val="202124"/>
+          <w:sz w:val="24"/>
+          <w:szCs w:val="24"/>
         </w:rPr>
         <w:t xml:space="preserve">         </w:t>
       </w:r>
@@ -1124,14 +831,10 @@
       </w:r>
       <w:r>
         <w:rPr>
-          <w:rFonts w:ascii="Bahnschrift" w:hAnsi="Bahnschrift" w:eastAsia="Bahnschrift" w:cs="Bahnschrift"/>
-          <w:b w:val="0"/>
-          <w:bCs w:val="0"/>
-          <w:noProof w:val="0"/>
-          <w:color w:val="202124"/>
-          <w:sz w:val="24"/>
-          <w:szCs w:val="24"/>
-          <w:lang w:val="en-US"/>
+          <w:rFonts w:ascii="Bahnschrift" w:eastAsia="Bahnschrift" w:hAnsi="Bahnschrift" w:cs="Bahnschrift"/>
+          <w:color w:val="202124"/>
+          <w:sz w:val="24"/>
+          <w:szCs w:val="24"/>
         </w:rPr>
         <w:t xml:space="preserve">      About a week later we had our first meeting to discuss what we all </w:t>
       </w:r>
@@ -1143,14 +846,10 @@
       </w:r>
       <w:r>
         <w:rPr>
-          <w:rFonts w:ascii="Bahnschrift" w:hAnsi="Bahnschrift" w:eastAsia="Bahnschrift" w:cs="Bahnschrift"/>
-          <w:b w:val="0"/>
-          <w:bCs w:val="0"/>
-          <w:noProof w:val="0"/>
-          <w:color w:val="202124"/>
-          <w:sz w:val="24"/>
-          <w:szCs w:val="24"/>
-          <w:lang w:val="en-US"/>
+          <w:rFonts w:ascii="Bahnschrift" w:eastAsia="Bahnschrift" w:hAnsi="Bahnschrift" w:cs="Bahnschrift"/>
+          <w:color w:val="202124"/>
+          <w:sz w:val="24"/>
+          <w:szCs w:val="24"/>
         </w:rPr>
         <w:t xml:space="preserve">                             </w:t>
       </w:r>
@@ -1159,14 +858,10 @@
       </w:r>
       <w:r>
         <w:rPr>
-          <w:rFonts w:ascii="Bahnschrift" w:hAnsi="Bahnschrift" w:eastAsia="Bahnschrift" w:cs="Bahnschrift"/>
-          <w:b w:val="0"/>
-          <w:bCs w:val="0"/>
-          <w:noProof w:val="0"/>
-          <w:color w:val="202124"/>
-          <w:sz w:val="24"/>
-          <w:szCs w:val="24"/>
-          <w:lang w:val="en-US"/>
+          <w:rFonts w:ascii="Bahnschrift" w:eastAsia="Bahnschrift" w:hAnsi="Bahnschrift" w:cs="Bahnschrift"/>
+          <w:color w:val="202124"/>
+          <w:sz w:val="24"/>
+          <w:szCs w:val="24"/>
         </w:rPr>
         <w:t xml:space="preserve">    achieved. We discussed ideas and implemented them into the core idea of   </w:t>
       </w:r>
@@ -1175,14 +870,10 @@
       </w:r>
       <w:r>
         <w:rPr>
-          <w:rFonts w:ascii="Bahnschrift" w:hAnsi="Bahnschrift" w:eastAsia="Bahnschrift" w:cs="Bahnschrift"/>
-          <w:b w:val="0"/>
-          <w:bCs w:val="0"/>
-          <w:noProof w:val="0"/>
-          <w:color w:val="202124"/>
-          <w:sz w:val="24"/>
-          <w:szCs w:val="24"/>
-          <w:lang w:val="en-US"/>
+          <w:rFonts w:ascii="Bahnschrift" w:eastAsia="Bahnschrift" w:hAnsi="Bahnschrift" w:cs="Bahnschrift"/>
+          <w:color w:val="202124"/>
+          <w:sz w:val="24"/>
+          <w:szCs w:val="24"/>
         </w:rPr>
         <w:t xml:space="preserve">                  </w:t>
       </w:r>
@@ -1191,14 +882,10 @@
       </w:r>
       <w:r>
         <w:rPr>
-          <w:rFonts w:ascii="Bahnschrift" w:hAnsi="Bahnschrift" w:eastAsia="Bahnschrift" w:cs="Bahnschrift"/>
-          <w:b w:val="0"/>
-          <w:bCs w:val="0"/>
-          <w:noProof w:val="0"/>
-          <w:color w:val="202124"/>
-          <w:sz w:val="24"/>
-          <w:szCs w:val="24"/>
-          <w:lang w:val="en-US"/>
+          <w:rFonts w:ascii="Bahnschrift" w:eastAsia="Bahnschrift" w:hAnsi="Bahnschrift" w:cs="Bahnschrift"/>
+          <w:color w:val="202124"/>
+          <w:sz w:val="24"/>
+          <w:szCs w:val="24"/>
         </w:rPr>
         <w:t xml:space="preserve">    the project.</w:t>
       </w:r>
@@ -1213,58 +900,40 @@
       </w:r>
       <w:r>
         <w:rPr>
-          <w:rFonts w:ascii="Bahnschrift" w:hAnsi="Bahnschrift" w:eastAsia="Bahnschrift" w:cs="Bahnschrift"/>
-          <w:b w:val="1"/>
-          <w:bCs w:val="1"/>
-          <w:noProof w:val="0"/>
+          <w:rFonts w:ascii="Bahnschrift" w:eastAsia="Bahnschrift" w:hAnsi="Bahnschrift" w:cs="Bahnschrift"/>
+          <w:b/>
+          <w:bCs/>
           <w:color w:val="202124"/>
           <w:sz w:val="32"/>
           <w:szCs w:val="32"/>
-          <w:lang w:val="en-US"/>
         </w:rPr>
         <w:t xml:space="preserve">2.3 The late state of the project – </w:t>
       </w:r>
       <w:r>
         <w:rPr>
-          <w:rFonts w:ascii="Bahnschrift" w:hAnsi="Bahnschrift" w:eastAsia="Bahnschrift" w:cs="Bahnschrift"/>
-          <w:b w:val="0"/>
-          <w:bCs w:val="0"/>
-          <w:noProof w:val="0"/>
+          <w:rFonts w:ascii="Bahnschrift" w:eastAsia="Bahnschrift" w:hAnsi="Bahnschrift" w:cs="Bahnschrift"/>
           <w:color w:val="202124"/>
           <w:sz w:val="32"/>
           <w:szCs w:val="32"/>
-          <w:lang w:val="en-US"/>
         </w:rPr>
         <w:t>final stage of realization</w:t>
       </w:r>
     </w:p>
     <w:p>
       <w:pPr>
-        <w:pStyle w:val="Normal"/>
-        <w:spacing w:before="0" w:beforeAutospacing="off"/>
-        <w:ind w:left="0"/>
-        <w:jc w:val="left"/>
-        <w:rPr>
-          <w:rFonts w:ascii="Bahnschrift" w:hAnsi="Bahnschrift" w:eastAsia="Bahnschrift" w:cs="Bahnschrift"/>
-          <w:b w:val="0"/>
-          <w:bCs w:val="0"/>
-          <w:noProof w:val="0"/>
+        <w:rPr>
+          <w:rFonts w:ascii="Bahnschrift" w:eastAsia="Bahnschrift" w:hAnsi="Bahnschrift" w:cs="Bahnschrift"/>
           <w:color w:val="202124"/>
           <w:sz w:val="32"/>
           <w:szCs w:val="32"/>
-          <w:lang w:val="en-US"/>
-        </w:rPr>
-      </w:pPr>
-      <w:r>
-        <w:rPr>
-          <w:rFonts w:ascii="Bahnschrift" w:hAnsi="Bahnschrift" w:eastAsia="Bahnschrift" w:cs="Bahnschrift"/>
-          <w:b w:val="0"/>
-          <w:bCs w:val="0"/>
-          <w:noProof w:val="0"/>
-          <w:color w:val="202124"/>
-          <w:sz w:val="24"/>
-          <w:szCs w:val="24"/>
-          <w:lang w:val="en-US"/>
+        </w:rPr>
+      </w:pPr>
+      <w:r>
+        <w:rPr>
+          <w:rFonts w:ascii="Bahnschrift" w:eastAsia="Bahnschrift" w:hAnsi="Bahnschrift" w:cs="Bahnschrift"/>
+          <w:color w:val="202124"/>
+          <w:sz w:val="24"/>
+          <w:szCs w:val="24"/>
         </w:rPr>
         <w:t xml:space="preserve"> We began thinking of ways to improve the site and started creating </w:t>
       </w:r>
@@ -1273,14 +942,10 @@
       </w:r>
       <w:r>
         <w:rPr>
-          <w:rFonts w:ascii="Bahnschrift" w:hAnsi="Bahnschrift" w:eastAsia="Bahnschrift" w:cs="Bahnschrift"/>
-          <w:b w:val="0"/>
-          <w:bCs w:val="0"/>
-          <w:noProof w:val="0"/>
-          <w:color w:val="202124"/>
-          <w:sz w:val="24"/>
-          <w:szCs w:val="24"/>
-          <w:lang w:val="en-US"/>
+          <w:rFonts w:ascii="Bahnschrift" w:eastAsia="Bahnschrift" w:hAnsi="Bahnschrift" w:cs="Bahnschrift"/>
+          <w:color w:val="202124"/>
+          <w:sz w:val="24"/>
+          <w:szCs w:val="24"/>
         </w:rPr>
         <w:t xml:space="preserve">   </w:t>
       </w:r>
@@ -1289,14 +954,10 @@
       </w:r>
       <w:r>
         <w:rPr>
-          <w:rFonts w:ascii="Bahnschrift" w:hAnsi="Bahnschrift" w:eastAsia="Bahnschrift" w:cs="Bahnschrift"/>
-          <w:b w:val="0"/>
-          <w:bCs w:val="0"/>
-          <w:noProof w:val="0"/>
-          <w:color w:val="202124"/>
-          <w:sz w:val="24"/>
-          <w:szCs w:val="24"/>
-          <w:lang w:val="en-US"/>
+          <w:rFonts w:ascii="Bahnschrift" w:eastAsia="Bahnschrift" w:hAnsi="Bahnschrift" w:cs="Bahnschrift"/>
+          <w:color w:val="202124"/>
+          <w:sz w:val="24"/>
+          <w:szCs w:val="24"/>
         </w:rPr>
         <w:t xml:space="preserve">documentation and a presentation to go along with the project. After all was </w:t>
       </w:r>
@@ -1305,195 +966,111 @@
       </w:r>
       <w:r>
         <w:rPr>
-          <w:rFonts w:ascii="Bahnschrift" w:hAnsi="Bahnschrift" w:eastAsia="Bahnschrift" w:cs="Bahnschrift"/>
-          <w:b w:val="0"/>
-          <w:bCs w:val="0"/>
-          <w:noProof w:val="0"/>
-          <w:color w:val="202124"/>
-          <w:sz w:val="24"/>
-          <w:szCs w:val="24"/>
-          <w:lang w:val="en-US"/>
+          <w:rFonts w:ascii="Bahnschrift" w:eastAsia="Bahnschrift" w:hAnsi="Bahnschrift" w:cs="Bahnschrift"/>
+          <w:color w:val="202124"/>
+          <w:sz w:val="24"/>
+          <w:szCs w:val="24"/>
         </w:rPr>
         <w:t>done, we took a much-needed break from everything, as we had a busy week</w:t>
       </w:r>
     </w:p>
     <w:p>
       <w:pPr>
-        <w:pStyle w:val="Normal"/>
-        <w:spacing w:before="0" w:beforeAutospacing="off"/>
-        <w:ind w:left="0"/>
-        <w:jc w:val="left"/>
-        <w:rPr>
-          <w:rFonts w:ascii="Bahnschrift" w:hAnsi="Bahnschrift" w:eastAsia="Bahnschrift" w:cs="Bahnschrift"/>
-          <w:b w:val="0"/>
-          <w:bCs w:val="0"/>
-          <w:noProof w:val="0"/>
-          <w:color w:val="202124"/>
-          <w:sz w:val="24"/>
-          <w:szCs w:val="24"/>
-          <w:lang w:val="en-US"/>
-        </w:rPr>
-      </w:pPr>
-    </w:p>
-    <w:p>
-      <w:pPr>
-        <w:pStyle w:val="Normal"/>
-        <w:spacing w:before="0" w:beforeAutospacing="off"/>
-        <w:ind w:left="0"/>
-        <w:jc w:val="left"/>
-        <w:rPr>
-          <w:rFonts w:ascii="Bahnschrift" w:hAnsi="Bahnschrift" w:eastAsia="Bahnschrift" w:cs="Bahnschrift"/>
-          <w:b w:val="0"/>
-          <w:bCs w:val="0"/>
-          <w:noProof w:val="0"/>
-          <w:color w:val="202124"/>
-          <w:sz w:val="24"/>
-          <w:szCs w:val="24"/>
-          <w:lang w:val="en-US"/>
-        </w:rPr>
-      </w:pPr>
-    </w:p>
-    <w:p>
-      <w:pPr>
-        <w:pStyle w:val="Normal"/>
-        <w:spacing w:before="0" w:beforeAutospacing="off"/>
-        <w:ind w:left="0"/>
-        <w:jc w:val="left"/>
-        <w:rPr>
-          <w:rFonts w:ascii="Bahnschrift" w:hAnsi="Bahnschrift" w:eastAsia="Bahnschrift" w:cs="Bahnschrift"/>
-          <w:b w:val="0"/>
-          <w:bCs w:val="0"/>
-          <w:noProof w:val="0"/>
-          <w:color w:val="202124"/>
-          <w:sz w:val="24"/>
-          <w:szCs w:val="24"/>
-          <w:lang w:val="en-US"/>
-        </w:rPr>
-      </w:pPr>
-    </w:p>
-    <w:p>
-      <w:pPr>
-        <w:pStyle w:val="Normal"/>
-        <w:spacing w:before="0" w:beforeAutospacing="off"/>
-        <w:ind w:left="0"/>
-        <w:jc w:val="left"/>
-        <w:rPr>
-          <w:rFonts w:ascii="Bahnschrift" w:hAnsi="Bahnschrift" w:eastAsia="Bahnschrift" w:cs="Bahnschrift"/>
-          <w:b w:val="0"/>
-          <w:bCs w:val="0"/>
-          <w:noProof w:val="0"/>
-          <w:color w:val="202124"/>
-          <w:sz w:val="24"/>
-          <w:szCs w:val="24"/>
-          <w:lang w:val="en-US"/>
-        </w:rPr>
-      </w:pPr>
-    </w:p>
-    <w:p>
-      <w:pPr>
-        <w:pStyle w:val="Normal"/>
-        <w:spacing w:before="0" w:beforeAutospacing="off"/>
-        <w:ind w:left="0"/>
-        <w:jc w:val="left"/>
-        <w:rPr>
-          <w:rFonts w:ascii="Bahnschrift" w:hAnsi="Bahnschrift" w:eastAsia="Bahnschrift" w:cs="Bahnschrift"/>
-          <w:b w:val="0"/>
-          <w:bCs w:val="0"/>
-          <w:noProof w:val="0"/>
-          <w:color w:val="202124"/>
-          <w:sz w:val="24"/>
-          <w:szCs w:val="24"/>
-          <w:lang w:val="en-US"/>
-        </w:rPr>
-      </w:pPr>
-    </w:p>
-    <w:p>
-      <w:pPr>
-        <w:pStyle w:val="Normal"/>
-        <w:spacing w:before="0" w:beforeAutospacing="off"/>
-        <w:ind w:left="0"/>
-        <w:jc w:val="left"/>
-        <w:rPr>
-          <w:rFonts w:ascii="Bahnschrift" w:hAnsi="Bahnschrift" w:eastAsia="Bahnschrift" w:cs="Bahnschrift"/>
-          <w:b w:val="0"/>
-          <w:bCs w:val="0"/>
-          <w:noProof w:val="0"/>
-          <w:color w:val="202124"/>
-          <w:sz w:val="24"/>
-          <w:szCs w:val="24"/>
-          <w:lang w:val="en-US"/>
-        </w:rPr>
-      </w:pPr>
-    </w:p>
-    <w:p>
-      <w:pPr>
-        <w:pStyle w:val="Normal"/>
-        <w:spacing w:before="0" w:beforeAutospacing="off"/>
-        <w:ind w:left="0"/>
-        <w:jc w:val="left"/>
-        <w:rPr>
-          <w:rFonts w:ascii="Bahnschrift" w:hAnsi="Bahnschrift" w:eastAsia="Bahnschrift" w:cs="Bahnschrift"/>
-          <w:b w:val="0"/>
-          <w:bCs w:val="0"/>
-          <w:noProof w:val="0"/>
-          <w:color w:val="202124"/>
-          <w:sz w:val="24"/>
-          <w:szCs w:val="24"/>
-          <w:lang w:val="en-US"/>
-        </w:rPr>
-      </w:pPr>
-    </w:p>
-    <w:p>
-      <w:pPr>
-        <w:pStyle w:val="Normal"/>
-        <w:spacing w:before="0" w:beforeAutospacing="off"/>
-        <w:ind w:left="0"/>
-        <w:jc w:val="left"/>
-        <w:rPr>
-          <w:rFonts w:ascii="Bahnschrift" w:hAnsi="Bahnschrift" w:eastAsia="Bahnschrift" w:cs="Bahnschrift"/>
-          <w:b w:val="0"/>
-          <w:bCs w:val="0"/>
-          <w:noProof w:val="0"/>
-          <w:color w:val="202124"/>
-          <w:sz w:val="24"/>
-          <w:szCs w:val="24"/>
-          <w:lang w:val="en-US"/>
-        </w:rPr>
-      </w:pPr>
-    </w:p>
-    <w:p>
-      <w:pPr>
-        <w:pStyle w:val="Normal"/>
-        <w:spacing w:before="0" w:beforeAutospacing="off"/>
-        <w:ind w:left="0"/>
-        <w:jc w:val="left"/>
-        <w:rPr>
-          <w:rFonts w:ascii="Bahnschrift" w:hAnsi="Bahnschrift" w:eastAsia="Bahnschrift" w:cs="Bahnschrift"/>
-          <w:b w:val="0"/>
-          <w:bCs w:val="0"/>
-          <w:noProof w:val="0"/>
-          <w:color w:val="202124"/>
-          <w:sz w:val="24"/>
-          <w:szCs w:val="24"/>
-          <w:lang w:val="en-US"/>
-        </w:rPr>
-      </w:pPr>
-    </w:p>
-    <w:p>
-      <w:pPr>
-        <w:pStyle w:val="Normal"/>
-        <w:spacing w:before="0" w:beforeAutospacing="off"/>
-        <w:ind w:left="0"/>
-        <w:jc w:val="left"/>
-        <w:rPr>
-          <w:rFonts w:ascii="Bahnschrift" w:hAnsi="Bahnschrift" w:eastAsia="Bahnschrift" w:cs="Bahnschrift"/>
-          <w:b w:val="0"/>
-          <w:bCs w:val="0"/>
-          <w:noProof w:val="0"/>
-          <w:color w:val="202124"/>
-          <w:sz w:val="24"/>
-          <w:szCs w:val="24"/>
-          <w:lang w:val="en-US"/>
+        <w:rPr>
+          <w:rFonts w:ascii="Bahnschrift" w:eastAsia="Bahnschrift" w:hAnsi="Bahnschrift" w:cs="Bahnschrift"/>
+          <w:color w:val="202124"/>
+          <w:sz w:val="24"/>
+          <w:szCs w:val="24"/>
+        </w:rPr>
+      </w:pPr>
+    </w:p>
+    <w:p>
+      <w:pPr>
+        <w:rPr>
+          <w:rFonts w:ascii="Bahnschrift" w:eastAsia="Bahnschrift" w:hAnsi="Bahnschrift" w:cs="Bahnschrift"/>
+          <w:color w:val="202124"/>
+          <w:sz w:val="24"/>
+          <w:szCs w:val="24"/>
+        </w:rPr>
+      </w:pPr>
+    </w:p>
+    <w:p>
+      <w:pPr>
+        <w:rPr>
+          <w:rFonts w:ascii="Bahnschrift" w:eastAsia="Bahnschrift" w:hAnsi="Bahnschrift" w:cs="Bahnschrift"/>
+          <w:color w:val="202124"/>
+          <w:sz w:val="24"/>
+          <w:szCs w:val="24"/>
+        </w:rPr>
+      </w:pPr>
+    </w:p>
+    <w:p>
+      <w:pPr>
+        <w:rPr>
+          <w:rFonts w:ascii="Bahnschrift" w:eastAsia="Bahnschrift" w:hAnsi="Bahnschrift" w:cs="Bahnschrift"/>
+          <w:color w:val="202124"/>
+          <w:sz w:val="24"/>
+          <w:szCs w:val="24"/>
+        </w:rPr>
+      </w:pPr>
+    </w:p>
+    <w:p>
+      <w:pPr>
+        <w:rPr>
+          <w:rFonts w:ascii="Bahnschrift" w:eastAsia="Bahnschrift" w:hAnsi="Bahnschrift" w:cs="Bahnschrift"/>
+          <w:color w:val="202124"/>
+          <w:sz w:val="24"/>
+          <w:szCs w:val="24"/>
+        </w:rPr>
+      </w:pPr>
+    </w:p>
+    <w:p>
+      <w:pPr>
+        <w:rPr>
+          <w:rFonts w:ascii="Bahnschrift" w:eastAsia="Bahnschrift" w:hAnsi="Bahnschrift" w:cs="Bahnschrift"/>
+          <w:color w:val="202124"/>
+          <w:sz w:val="24"/>
+          <w:szCs w:val="24"/>
+        </w:rPr>
+      </w:pPr>
+    </w:p>
+    <w:p>
+      <w:pPr>
+        <w:rPr>
+          <w:rFonts w:ascii="Bahnschrift" w:eastAsia="Bahnschrift" w:hAnsi="Bahnschrift" w:cs="Bahnschrift"/>
+          <w:color w:val="202124"/>
+          <w:sz w:val="24"/>
+          <w:szCs w:val="24"/>
+        </w:rPr>
+      </w:pPr>
+    </w:p>
+    <w:p>
+      <w:pPr>
+        <w:rPr>
+          <w:rFonts w:ascii="Bahnschrift" w:eastAsia="Bahnschrift" w:hAnsi="Bahnschrift" w:cs="Bahnschrift"/>
+          <w:color w:val="202124"/>
+          <w:sz w:val="24"/>
+          <w:szCs w:val="24"/>
+        </w:rPr>
+      </w:pPr>
+    </w:p>
+    <w:p>
+      <w:pPr>
+        <w:rPr>
+          <w:rFonts w:ascii="Bahnschrift" w:eastAsia="Bahnschrift" w:hAnsi="Bahnschrift" w:cs="Bahnschrift"/>
+          <w:color w:val="202124"/>
+          <w:sz w:val="24"/>
+          <w:szCs w:val="24"/>
+        </w:rPr>
+      </w:pPr>
+    </w:p>
+    <w:p>
+      <w:pPr>
+        <w:rPr>
+          <w:rFonts w:ascii="Bahnschrift" w:eastAsia="Bahnschrift" w:hAnsi="Bahnschrift" w:cs="Bahnschrift"/>
+          <w:color w:val="202124"/>
+          <w:sz w:val="24"/>
+          <w:szCs w:val="24"/>
         </w:rPr>
       </w:pPr>
       <w:r>
@@ -1502,46 +1079,37 @@
     </w:p>
     <w:p>
       <w:pPr>
-        <w:pStyle w:val="Normal"/>
-        <w:spacing w:before="0" w:beforeAutospacing="off"/>
-        <w:ind w:left="0"/>
-        <w:jc w:val="left"/>
-        <w:rPr>
-          <w:rFonts w:ascii="Bahnschrift" w:hAnsi="Bahnschrift" w:eastAsia="Bahnschrift" w:cs="Bahnschrift"/>
-          <w:b w:val="1"/>
-          <w:bCs w:val="1"/>
-          <w:noProof w:val="0"/>
+        <w:rPr>
+          <w:rFonts w:ascii="Bahnschrift" w:eastAsia="Bahnschrift" w:hAnsi="Bahnschrift" w:cs="Bahnschrift"/>
+          <w:b/>
+          <w:bCs/>
           <w:color w:val="202124"/>
           <w:sz w:val="36"/>
           <w:szCs w:val="36"/>
-          <w:lang w:val="en-US"/>
-        </w:rPr>
-      </w:pPr>
-      <w:r>
-        <w:rPr>
-          <w:rFonts w:ascii="Bahnschrift" w:hAnsi="Bahnschrift" w:eastAsia="Bahnschrift" w:cs="Bahnschrift"/>
-          <w:b w:val="1"/>
-          <w:bCs w:val="1"/>
-          <w:noProof w:val="0"/>
+        </w:rPr>
+      </w:pPr>
+      <w:r>
+        <w:rPr>
+          <w:rFonts w:ascii="Bahnschrift" w:eastAsia="Bahnschrift" w:hAnsi="Bahnschrift" w:cs="Bahnschrift"/>
+          <w:b/>
+          <w:bCs/>
           <w:color w:val="202124"/>
           <w:sz w:val="36"/>
           <w:szCs w:val="36"/>
-          <w:lang w:val="en-US"/>
-        </w:rPr>
-        <w:t xml:space="preserve">4. Difficulties we </w:t>
-      </w:r>
-      <w:r>
-        <w:rPr>
-          <w:rFonts w:ascii="Bahnschrift" w:hAnsi="Bahnschrift" w:eastAsia="Bahnschrift" w:cs="Bahnschrift"/>
-          <w:b w:val="1"/>
-          <w:bCs w:val="1"/>
-          <w:noProof w:val="0"/>
+        </w:rPr>
+        <w:lastRenderedPageBreak/>
+        <w:t>3</w:t>
+      </w:r>
+      <w:r>
+        <w:rPr>
+          <w:rFonts w:ascii="Bahnschrift" w:eastAsia="Bahnschrift" w:hAnsi="Bahnschrift" w:cs="Bahnschrift"/>
+          <w:b/>
+          <w:bCs/>
           <w:color w:val="202124"/>
           <w:sz w:val="36"/>
           <w:szCs w:val="36"/>
-          <w:lang w:val="en-US"/>
-        </w:rPr>
-        <w:t>met</w:t>
+        </w:rPr>
+        <w:t>. Difficulties we met</w:t>
       </w:r>
       <w:r>
         <w:br/>
@@ -1549,7 +1117,7 @@
     </w:p>
     <w:tbl>
       <w:tblPr>
-        <w:tblStyle w:val="TableGrid"/>
+        <w:tblStyle w:val="a5"/>
         <w:tblW w:w="0" w:type="auto"/>
         <w:jc w:val="center"/>
         <w:tblLayout w:type="fixed"/>
@@ -1560,35 +1128,28 @@
         <w:gridCol w:w="1785"/>
       </w:tblGrid>
       <w:tr>
+        <w:trPr>
+          <w:jc w:val="center"/>
+        </w:trPr>
         <w:tc>
           <w:tcPr>
             <w:tcW w:w="3345" w:type="dxa"/>
-            <w:tcMar/>
           </w:tcPr>
           <w:p>
             <w:pPr>
-              <w:pStyle w:val="Normal"/>
-              <w:rPr>
-                <w:rFonts w:ascii="Bahnschrift" w:hAnsi="Bahnschrift" w:eastAsia="Bahnschrift" w:cs="Bahnschrift"/>
-                <w:b w:val="0"/>
-                <w:bCs w:val="0"/>
-                <w:noProof w:val="0"/>
+              <w:rPr>
+                <w:rFonts w:ascii="Bahnschrift" w:eastAsia="Bahnschrift" w:hAnsi="Bahnschrift" w:cs="Bahnschrift"/>
                 <w:color w:val="202124"/>
                 <w:sz w:val="24"/>
                 <w:szCs w:val="24"/>
-                <w:lang w:val="en-US"/>
               </w:rPr>
             </w:pPr>
             <w:r>
               <w:rPr>
-                <w:rFonts w:ascii="Bahnschrift" w:hAnsi="Bahnschrift" w:eastAsia="Bahnschrift" w:cs="Bahnschrift"/>
-                <w:b w:val="0"/>
-                <w:bCs w:val="0"/>
-                <w:noProof w:val="0"/>
+                <w:rFonts w:ascii="Bahnschrift" w:eastAsia="Bahnschrift" w:hAnsi="Bahnschrift" w:cs="Bahnschrift"/>
                 <w:color w:val="202124"/>
                 <w:sz w:val="28"/>
                 <w:szCs w:val="28"/>
-                <w:lang w:val="en-US"/>
               </w:rPr>
               <w:t>Creating the team</w:t>
             </w:r>
@@ -1597,34 +1158,24 @@
         <w:tc>
           <w:tcPr>
             <w:tcW w:w="1785" w:type="dxa"/>
-            <w:tcMar/>
             <w:vAlign w:val="center"/>
           </w:tcPr>
           <w:p>
             <w:pPr>
-              <w:pStyle w:val="Normal"/>
               <w:jc w:val="center"/>
               <w:rPr>
-                <w:rFonts w:ascii="Bahnschrift" w:hAnsi="Bahnschrift" w:eastAsia="Bahnschrift" w:cs="Bahnschrift"/>
-                <w:b w:val="0"/>
-                <w:bCs w:val="0"/>
-                <w:noProof w:val="0"/>
+                <w:rFonts w:ascii="Bahnschrift" w:eastAsia="Bahnschrift" w:hAnsi="Bahnschrift" w:cs="Bahnschrift"/>
                 <w:color w:val="202124"/>
                 <w:sz w:val="28"/>
                 <w:szCs w:val="28"/>
-                <w:lang w:val="en-US"/>
               </w:rPr>
             </w:pPr>
             <w:r>
               <w:rPr>
-                <w:rFonts w:ascii="Bahnschrift" w:hAnsi="Bahnschrift" w:eastAsia="Bahnschrift" w:cs="Bahnschrift"/>
-                <w:b w:val="0"/>
-                <w:bCs w:val="0"/>
-                <w:noProof w:val="0"/>
+                <w:rFonts w:ascii="Bahnschrift" w:eastAsia="Bahnschrift" w:hAnsi="Bahnschrift" w:cs="Bahnschrift"/>
                 <w:color w:val="202124"/>
                 <w:sz w:val="32"/>
                 <w:szCs w:val="32"/>
-                <w:lang w:val="en-US"/>
               </w:rPr>
               <w:t>9/10</w:t>
             </w:r>
@@ -1632,35 +1183,28 @@
         </w:tc>
       </w:tr>
       <w:tr>
+        <w:trPr>
+          <w:jc w:val="center"/>
+        </w:trPr>
         <w:tc>
           <w:tcPr>
             <w:tcW w:w="3345" w:type="dxa"/>
-            <w:tcMar/>
           </w:tcPr>
           <w:p>
             <w:pPr>
-              <w:pStyle w:val="Normal"/>
-              <w:rPr>
-                <w:rFonts w:ascii="Bahnschrift" w:hAnsi="Bahnschrift" w:eastAsia="Bahnschrift" w:cs="Bahnschrift"/>
-                <w:b w:val="0"/>
-                <w:bCs w:val="0"/>
-                <w:noProof w:val="0"/>
+              <w:rPr>
+                <w:rFonts w:ascii="Bahnschrift" w:eastAsia="Bahnschrift" w:hAnsi="Bahnschrift" w:cs="Bahnschrift"/>
                 <w:color w:val="202124"/>
                 <w:sz w:val="24"/>
                 <w:szCs w:val="24"/>
-                <w:lang w:val="en-US"/>
               </w:rPr>
             </w:pPr>
             <w:r>
               <w:rPr>
-                <w:rFonts w:ascii="Bahnschrift" w:hAnsi="Bahnschrift" w:eastAsia="Bahnschrift" w:cs="Bahnschrift"/>
-                <w:b w:val="0"/>
-                <w:bCs w:val="0"/>
-                <w:noProof w:val="0"/>
+                <w:rFonts w:ascii="Bahnschrift" w:eastAsia="Bahnschrift" w:hAnsi="Bahnschrift" w:cs="Bahnschrift"/>
                 <w:color w:val="202124"/>
                 <w:sz w:val="28"/>
                 <w:szCs w:val="28"/>
-                <w:lang w:val="en-US"/>
               </w:rPr>
               <w:t>Thinking of the idea</w:t>
             </w:r>
@@ -1669,34 +1213,24 @@
         <w:tc>
           <w:tcPr>
             <w:tcW w:w="1785" w:type="dxa"/>
-            <w:tcMar/>
             <w:vAlign w:val="center"/>
           </w:tcPr>
           <w:p>
             <w:pPr>
-              <w:pStyle w:val="Normal"/>
               <w:jc w:val="center"/>
               <w:rPr>
-                <w:rFonts w:ascii="Bahnschrift" w:hAnsi="Bahnschrift" w:eastAsia="Bahnschrift" w:cs="Bahnschrift"/>
-                <w:b w:val="0"/>
-                <w:bCs w:val="0"/>
-                <w:noProof w:val="0"/>
+                <w:rFonts w:ascii="Bahnschrift" w:eastAsia="Bahnschrift" w:hAnsi="Bahnschrift" w:cs="Bahnschrift"/>
                 <w:color w:val="202124"/>
                 <w:sz w:val="28"/>
                 <w:szCs w:val="28"/>
-                <w:lang w:val="en-US"/>
               </w:rPr>
             </w:pPr>
             <w:r>
               <w:rPr>
-                <w:rFonts w:ascii="Bahnschrift" w:hAnsi="Bahnschrift" w:eastAsia="Bahnschrift" w:cs="Bahnschrift"/>
-                <w:b w:val="0"/>
-                <w:bCs w:val="0"/>
-                <w:noProof w:val="0"/>
+                <w:rFonts w:ascii="Bahnschrift" w:eastAsia="Bahnschrift" w:hAnsi="Bahnschrift" w:cs="Bahnschrift"/>
                 <w:color w:val="202124"/>
                 <w:sz w:val="32"/>
                 <w:szCs w:val="32"/>
-                <w:lang w:val="en-US"/>
               </w:rPr>
               <w:t>6/10</w:t>
             </w:r>
@@ -1704,39 +1238,29 @@
         </w:tc>
       </w:tr>
       <w:tr>
+        <w:trPr>
+          <w:jc w:val="center"/>
+        </w:trPr>
         <w:tc>
           <w:tcPr>
             <w:tcW w:w="3345" w:type="dxa"/>
-            <w:tcMar/>
           </w:tcPr>
           <w:p>
             <w:pPr>
-              <w:pStyle w:val="Normal"/>
-              <w:bidi w:val="0"/>
-              <w:spacing w:before="0" w:beforeAutospacing="off" w:after="0" w:afterAutospacing="off" w:line="259" w:lineRule="auto"/>
-              <w:ind w:left="0" w:right="0"/>
-              <w:jc w:val="left"/>
-              <w:rPr>
-                <w:rFonts w:ascii="Bahnschrift" w:hAnsi="Bahnschrift" w:eastAsia="Bahnschrift" w:cs="Bahnschrift"/>
-                <w:b w:val="0"/>
-                <w:bCs w:val="0"/>
-                <w:noProof w:val="0"/>
+              <w:spacing w:line="259" w:lineRule="auto"/>
+              <w:rPr>
+                <w:rFonts w:ascii="Bahnschrift" w:eastAsia="Bahnschrift" w:hAnsi="Bahnschrift" w:cs="Bahnschrift"/>
                 <w:color w:val="202124"/>
                 <w:sz w:val="28"/>
                 <w:szCs w:val="28"/>
-                <w:lang w:val="en-US"/>
               </w:rPr>
             </w:pPr>
             <w:r>
               <w:rPr>
-                <w:rFonts w:ascii="Bahnschrift" w:hAnsi="Bahnschrift" w:eastAsia="Bahnschrift" w:cs="Bahnschrift"/>
-                <w:b w:val="0"/>
-                <w:bCs w:val="0"/>
-                <w:noProof w:val="0"/>
+                <w:rFonts w:ascii="Bahnschrift" w:eastAsia="Bahnschrift" w:hAnsi="Bahnschrift" w:cs="Bahnschrift"/>
                 <w:color w:val="202124"/>
                 <w:sz w:val="28"/>
                 <w:szCs w:val="28"/>
-                <w:lang w:val="en-US"/>
               </w:rPr>
               <w:t>Distributing the roles</w:t>
             </w:r>
@@ -1745,34 +1269,24 @@
         <w:tc>
           <w:tcPr>
             <w:tcW w:w="1785" w:type="dxa"/>
-            <w:tcMar/>
             <w:vAlign w:val="center"/>
           </w:tcPr>
           <w:p>
             <w:pPr>
-              <w:pStyle w:val="Normal"/>
               <w:jc w:val="center"/>
               <w:rPr>
-                <w:rFonts w:ascii="Bahnschrift" w:hAnsi="Bahnschrift" w:eastAsia="Bahnschrift" w:cs="Bahnschrift"/>
-                <w:b w:val="0"/>
-                <w:bCs w:val="0"/>
-                <w:noProof w:val="0"/>
+                <w:rFonts w:ascii="Bahnschrift" w:eastAsia="Bahnschrift" w:hAnsi="Bahnschrift" w:cs="Bahnschrift"/>
                 <w:color w:val="202124"/>
                 <w:sz w:val="28"/>
                 <w:szCs w:val="28"/>
-                <w:lang w:val="en-US"/>
               </w:rPr>
             </w:pPr>
             <w:r>
               <w:rPr>
-                <w:rFonts w:ascii="Bahnschrift" w:hAnsi="Bahnschrift" w:eastAsia="Bahnschrift" w:cs="Bahnschrift"/>
-                <w:b w:val="0"/>
-                <w:bCs w:val="0"/>
-                <w:noProof w:val="0"/>
+                <w:rFonts w:ascii="Bahnschrift" w:eastAsia="Bahnschrift" w:hAnsi="Bahnschrift" w:cs="Bahnschrift"/>
                 <w:color w:val="202124"/>
                 <w:sz w:val="32"/>
                 <w:szCs w:val="32"/>
-                <w:lang w:val="en-US"/>
               </w:rPr>
               <w:t>9/10</w:t>
             </w:r>
@@ -1780,35 +1294,28 @@
         </w:tc>
       </w:tr>
       <w:tr>
+        <w:trPr>
+          <w:jc w:val="center"/>
+        </w:trPr>
         <w:tc>
           <w:tcPr>
             <w:tcW w:w="3345" w:type="dxa"/>
-            <w:tcMar/>
           </w:tcPr>
           <w:p>
             <w:pPr>
-              <w:pStyle w:val="Normal"/>
-              <w:rPr>
-                <w:rFonts w:ascii="Bahnschrift" w:hAnsi="Bahnschrift" w:eastAsia="Bahnschrift" w:cs="Bahnschrift"/>
-                <w:b w:val="0"/>
-                <w:bCs w:val="0"/>
-                <w:noProof w:val="0"/>
+              <w:rPr>
+                <w:rFonts w:ascii="Bahnschrift" w:eastAsia="Bahnschrift" w:hAnsi="Bahnschrift" w:cs="Bahnschrift"/>
                 <w:color w:val="202124"/>
                 <w:sz w:val="24"/>
                 <w:szCs w:val="24"/>
-                <w:lang w:val="en-US"/>
               </w:rPr>
             </w:pPr>
             <w:r>
               <w:rPr>
-                <w:rFonts w:ascii="Bahnschrift" w:hAnsi="Bahnschrift" w:eastAsia="Bahnschrift" w:cs="Bahnschrift"/>
-                <w:b w:val="0"/>
-                <w:bCs w:val="0"/>
-                <w:noProof w:val="0"/>
+                <w:rFonts w:ascii="Bahnschrift" w:eastAsia="Bahnschrift" w:hAnsi="Bahnschrift" w:cs="Bahnschrift"/>
                 <w:color w:val="202124"/>
                 <w:sz w:val="28"/>
                 <w:szCs w:val="28"/>
-                <w:lang w:val="en-US"/>
               </w:rPr>
               <w:t>Writing the code</w:t>
             </w:r>
@@ -1817,34 +1324,24 @@
         <w:tc>
           <w:tcPr>
             <w:tcW w:w="1785" w:type="dxa"/>
-            <w:tcMar/>
             <w:vAlign w:val="center"/>
           </w:tcPr>
           <w:p>
             <w:pPr>
-              <w:pStyle w:val="Normal"/>
               <w:jc w:val="center"/>
               <w:rPr>
-                <w:rFonts w:ascii="Bahnschrift" w:hAnsi="Bahnschrift" w:eastAsia="Bahnschrift" w:cs="Bahnschrift"/>
-                <w:b w:val="0"/>
-                <w:bCs w:val="0"/>
-                <w:noProof w:val="0"/>
+                <w:rFonts w:ascii="Bahnschrift" w:eastAsia="Bahnschrift" w:hAnsi="Bahnschrift" w:cs="Bahnschrift"/>
                 <w:color w:val="202124"/>
                 <w:sz w:val="28"/>
                 <w:szCs w:val="28"/>
-                <w:lang w:val="en-US"/>
               </w:rPr>
             </w:pPr>
             <w:r>
               <w:rPr>
-                <w:rFonts w:ascii="Bahnschrift" w:hAnsi="Bahnschrift" w:eastAsia="Bahnschrift" w:cs="Bahnschrift"/>
-                <w:b w:val="0"/>
-                <w:bCs w:val="0"/>
-                <w:noProof w:val="0"/>
+                <w:rFonts w:ascii="Bahnschrift" w:eastAsia="Bahnschrift" w:hAnsi="Bahnschrift" w:cs="Bahnschrift"/>
                 <w:color w:val="202124"/>
                 <w:sz w:val="32"/>
                 <w:szCs w:val="32"/>
-                <w:lang w:val="en-US"/>
               </w:rPr>
               <w:t>10/10</w:t>
             </w:r>
@@ -1852,35 +1349,28 @@
         </w:tc>
       </w:tr>
       <w:tr>
+        <w:trPr>
+          <w:jc w:val="center"/>
+        </w:trPr>
         <w:tc>
           <w:tcPr>
             <w:tcW w:w="3345" w:type="dxa"/>
-            <w:tcMar/>
           </w:tcPr>
           <w:p>
             <w:pPr>
-              <w:pStyle w:val="Normal"/>
-              <w:rPr>
-                <w:rFonts w:ascii="Bahnschrift" w:hAnsi="Bahnschrift" w:eastAsia="Bahnschrift" w:cs="Bahnschrift"/>
-                <w:b w:val="0"/>
-                <w:bCs w:val="0"/>
-                <w:noProof w:val="0"/>
+              <w:rPr>
+                <w:rFonts w:ascii="Bahnschrift" w:eastAsia="Bahnschrift" w:hAnsi="Bahnschrift" w:cs="Bahnschrift"/>
                 <w:color w:val="202124"/>
                 <w:sz w:val="28"/>
                 <w:szCs w:val="28"/>
-                <w:lang w:val="en-US"/>
               </w:rPr>
             </w:pPr>
             <w:r>
               <w:rPr>
-                <w:rFonts w:ascii="Bahnschrift" w:hAnsi="Bahnschrift" w:eastAsia="Bahnschrift" w:cs="Bahnschrift"/>
-                <w:b w:val="0"/>
-                <w:bCs w:val="0"/>
-                <w:noProof w:val="0"/>
+                <w:rFonts w:ascii="Bahnschrift" w:eastAsia="Bahnschrift" w:hAnsi="Bahnschrift" w:cs="Bahnschrift"/>
                 <w:color w:val="202124"/>
                 <w:sz w:val="28"/>
                 <w:szCs w:val="28"/>
-                <w:lang w:val="en-US"/>
               </w:rPr>
               <w:t xml:space="preserve">Organizing </w:t>
             </w:r>
@@ -1889,34 +1379,24 @@
         <w:tc>
           <w:tcPr>
             <w:tcW w:w="1785" w:type="dxa"/>
-            <w:tcMar/>
             <w:vAlign w:val="center"/>
           </w:tcPr>
           <w:p>
             <w:pPr>
-              <w:pStyle w:val="Normal"/>
               <w:jc w:val="center"/>
               <w:rPr>
-                <w:rFonts w:ascii="Bahnschrift" w:hAnsi="Bahnschrift" w:eastAsia="Bahnschrift" w:cs="Bahnschrift"/>
-                <w:b w:val="0"/>
-                <w:bCs w:val="0"/>
-                <w:noProof w:val="0"/>
+                <w:rFonts w:ascii="Bahnschrift" w:eastAsia="Bahnschrift" w:hAnsi="Bahnschrift" w:cs="Bahnschrift"/>
                 <w:color w:val="202124"/>
                 <w:sz w:val="28"/>
                 <w:szCs w:val="28"/>
-                <w:lang w:val="en-US"/>
               </w:rPr>
             </w:pPr>
             <w:r>
               <w:rPr>
-                <w:rFonts w:ascii="Bahnschrift" w:hAnsi="Bahnschrift" w:eastAsia="Bahnschrift" w:cs="Bahnschrift"/>
-                <w:b w:val="0"/>
-                <w:bCs w:val="0"/>
-                <w:noProof w:val="0"/>
+                <w:rFonts w:ascii="Bahnschrift" w:eastAsia="Bahnschrift" w:hAnsi="Bahnschrift" w:cs="Bahnschrift"/>
                 <w:color w:val="202124"/>
                 <w:sz w:val="32"/>
                 <w:szCs w:val="32"/>
-                <w:lang w:val="en-US"/>
               </w:rPr>
               <w:t>10/10</w:t>
             </w:r>
@@ -1926,19 +1406,13 @@
     </w:tbl>
     <w:p>
       <w:pPr>
-        <w:pStyle w:val="Normal"/>
-        <w:spacing w:before="0" w:beforeAutospacing="off"/>
-        <w:ind w:left="0"/>
-        <w:jc w:val="left"/>
-        <w:rPr>
-          <w:rFonts w:ascii="Bahnschrift" w:hAnsi="Bahnschrift" w:eastAsia="Bahnschrift" w:cs="Bahnschrift"/>
-          <w:b w:val="1"/>
-          <w:bCs w:val="1"/>
-          <w:noProof w:val="0"/>
+        <w:rPr>
+          <w:rFonts w:ascii="Bahnschrift" w:eastAsia="Bahnschrift" w:hAnsi="Bahnschrift" w:cs="Bahnschrift"/>
+          <w:b/>
+          <w:bCs/>
           <w:color w:val="202124"/>
           <w:sz w:val="36"/>
           <w:szCs w:val="36"/>
-          <w:lang w:val="en-US"/>
         </w:rPr>
       </w:pPr>
       <w:r>
@@ -1946,16 +1420,25 @@
       </w:r>
       <w:r>
         <w:rPr>
-          <w:rFonts w:ascii="Bahnschrift" w:hAnsi="Bahnschrift" w:eastAsia="Bahnschrift" w:cs="Bahnschrift"/>
-          <w:b w:val="1"/>
-          <w:bCs w:val="1"/>
-          <w:noProof w:val="0"/>
+          <w:rFonts w:ascii="Bahnschrift" w:eastAsia="Bahnschrift" w:hAnsi="Bahnschrift" w:cs="Bahnschrift"/>
+          <w:b/>
+          <w:bCs/>
           <w:color w:val="202124"/>
           <w:sz w:val="36"/>
           <w:szCs w:val="36"/>
-          <w:lang w:val="en-US"/>
-        </w:rPr>
-        <w:t>5. Used Technologies</w:t>
+        </w:rPr>
+        <w:t>4</w:t>
+      </w:r>
+      <w:r>
+        <w:rPr>
+          <w:rFonts w:ascii="Bahnschrift" w:eastAsia="Bahnschrift" w:hAnsi="Bahnschrift" w:cs="Bahnschrift"/>
+          <w:b/>
+          <w:bCs/>
+          <w:color w:val="202124"/>
+          <w:sz w:val="36"/>
+          <w:szCs w:val="36"/>
+        </w:rPr>
+        <w:t>. Used Technologies</w:t>
       </w:r>
       <w:r>
         <w:br/>
@@ -1963,7 +1446,7 @@
     </w:p>
     <w:tbl>
       <w:tblPr>
-        <w:tblStyle w:val="TableGrid"/>
+        <w:tblStyle w:val="a5"/>
         <w:tblW w:w="0" w:type="auto"/>
         <w:jc w:val="center"/>
         <w:tblLayout w:type="fixed"/>
@@ -1971,40 +1454,38 @@
       </w:tblPr>
       <w:tblGrid>
         <w:gridCol w:w="5400"/>
-        <w:gridCol w:w="915"/>
+        <w:gridCol w:w="974"/>
       </w:tblGrid>
       <w:tr>
+        <w:trPr>
+          <w:trHeight w:val="790"/>
+          <w:jc w:val="center"/>
+        </w:trPr>
         <w:tc>
           <w:tcPr>
             <w:tcW w:w="5400" w:type="dxa"/>
-            <w:tcMar/>
             <w:vAlign w:val="center"/>
           </w:tcPr>
           <w:p>
             <w:pPr>
-              <w:pStyle w:val="Normal"/>
               <w:jc w:val="center"/>
               <w:rPr>
-                <w:rFonts w:ascii="Bahnschrift" w:hAnsi="Bahnschrift" w:eastAsia="Bahnschrift" w:cs="Bahnschrift"/>
-                <w:b w:val="1"/>
-                <w:bCs w:val="1"/>
-                <w:noProof w:val="0"/>
+                <w:rFonts w:ascii="Bahnschrift" w:eastAsia="Bahnschrift" w:hAnsi="Bahnschrift" w:cs="Bahnschrift"/>
+                <w:b/>
+                <w:bCs/>
                 <w:color w:val="202124"/>
                 <w:sz w:val="36"/>
                 <w:szCs w:val="36"/>
-                <w:lang w:val="en-US"/>
               </w:rPr>
             </w:pPr>
             <w:r>
               <w:rPr>
-                <w:rFonts w:ascii="Bahnschrift" w:hAnsi="Bahnschrift" w:eastAsia="Bahnschrift" w:cs="Bahnschrift"/>
-                <w:b w:val="1"/>
-                <w:bCs w:val="1"/>
-                <w:noProof w:val="0"/>
+                <w:rFonts w:ascii="Bahnschrift" w:eastAsia="Bahnschrift" w:hAnsi="Bahnschrift" w:cs="Bahnschrift"/>
+                <w:b/>
+                <w:bCs/>
                 <w:color w:val="202124"/>
                 <w:sz w:val="36"/>
                 <w:szCs w:val="36"/>
-                <w:lang w:val="en-US"/>
               </w:rPr>
               <w:t>Communication</w:t>
             </w:r>
@@ -2012,38 +1493,45 @@
         </w:tc>
         <w:tc>
           <w:tcPr>
-            <w:tcW w:w="915" w:type="dxa"/>
-            <w:tcMar/>
+            <w:tcW w:w="974" w:type="dxa"/>
           </w:tcPr>
           <w:p>
-            <w:pPr>
-              <w:pStyle w:val="Normal"/>
-            </w:pPr>
             <w:r>
+              <w:rPr>
+                <w:noProof/>
+              </w:rPr>
               <w:drawing>
-                <wp:inline wp14:editId="2AC81DB6" wp14:anchorId="10465B09">
+                <wp:anchor distT="0" distB="0" distL="114300" distR="114300" simplePos="0" relativeHeight="251659264" behindDoc="0" locked="0" layoutInCell="1" allowOverlap="1" wp14:anchorId="10465B09" wp14:editId="6B42C90E">
+                  <wp:simplePos x="0" y="0"/>
+                  <wp:positionH relativeFrom="column">
+                    <wp:posOffset>19306</wp:posOffset>
+                  </wp:positionH>
+                  <wp:positionV relativeFrom="paragraph">
+                    <wp:posOffset>145044</wp:posOffset>
+                  </wp:positionV>
                   <wp:extent cx="428646" cy="370302"/>
                   <wp:effectExtent l="0" t="0" r="0" b="0"/>
-                  <wp:docPr id="1222933145" name="" descr="Microsoft Teams Logo, history, meaning, symbol, PNG" title=""/>
+                  <wp:wrapSquare wrapText="bothSides"/>
+                  <wp:docPr id="1222933145" name="Картина 1222933145" descr="Microsoft Teams Logo, history, meaning, symbol, PNG"/>
                   <wp:cNvGraphicFramePr>
-                    <a:graphicFrameLocks noChangeAspect="1"/>
+                    <a:graphicFrameLocks xmlns:a="http://schemas.openxmlformats.org/drawingml/2006/main" noChangeAspect="1"/>
                   </wp:cNvGraphicFramePr>
-                  <a:graphic>
+                  <a:graphic xmlns:a="http://schemas.openxmlformats.org/drawingml/2006/main">
                     <a:graphicData uri="http://schemas.openxmlformats.org/drawingml/2006/picture">
-                      <pic:pic>
+                      <pic:pic xmlns:pic="http://schemas.openxmlformats.org/drawingml/2006/picture">
                         <pic:nvPicPr>
                           <pic:cNvPr id="0" name=""/>
                           <pic:cNvPicPr/>
                         </pic:nvPicPr>
                         <pic:blipFill>
-                          <a:blip r:embed="Rc4e450415a674c50">
+                          <a:blip r:embed="rId8" cstate="print">
                             <a:extLst>
-                              <a:ext xmlns:a="http://schemas.openxmlformats.org/drawingml/2006/main" uri="{28A0092B-C50C-407E-A947-70E740481C1C}">
-                                <a14:useLocalDpi val="0"/>
+                              <a:ext uri="{28A0092B-C50C-407E-A947-70E740481C1C}">
+                                <a14:useLocalDpi xmlns:a14="http://schemas.microsoft.com/office/drawing/2010/main" val="0"/>
                               </a:ext>
                             </a:extLst>
                           </a:blip>
-                          <a:srcRect l="16417" t="0" r="18656" b="0"/>
+                          <a:srcRect l="16417" r="18656"/>
                           <a:stretch>
                             <a:fillRect/>
                           </a:stretch>
@@ -2060,44 +1548,42 @@
                       </pic:pic>
                     </a:graphicData>
                   </a:graphic>
-                </wp:inline>
+                </wp:anchor>
               </w:drawing>
             </w:r>
           </w:p>
         </w:tc>
       </w:tr>
       <w:tr>
+        <w:trPr>
+          <w:trHeight w:val="898"/>
+          <w:jc w:val="center"/>
+        </w:trPr>
         <w:tc>
           <w:tcPr>
             <w:tcW w:w="5400" w:type="dxa"/>
-            <w:tcMar/>
             <w:vAlign w:val="center"/>
           </w:tcPr>
           <w:p>
             <w:pPr>
-              <w:pStyle w:val="Normal"/>
               <w:jc w:val="center"/>
               <w:rPr>
-                <w:rFonts w:ascii="Bahnschrift" w:hAnsi="Bahnschrift" w:eastAsia="Bahnschrift" w:cs="Bahnschrift"/>
-                <w:b w:val="1"/>
-                <w:bCs w:val="1"/>
-                <w:noProof w:val="0"/>
+                <w:rFonts w:ascii="Bahnschrift" w:eastAsia="Bahnschrift" w:hAnsi="Bahnschrift" w:cs="Bahnschrift"/>
+                <w:b/>
+                <w:bCs/>
                 <w:color w:val="202124"/>
                 <w:sz w:val="36"/>
                 <w:szCs w:val="36"/>
-                <w:lang w:val="en-US"/>
               </w:rPr>
             </w:pPr>
             <w:r>
               <w:rPr>
-                <w:rFonts w:ascii="Bahnschrift" w:hAnsi="Bahnschrift" w:eastAsia="Bahnschrift" w:cs="Bahnschrift"/>
-                <w:b w:val="1"/>
-                <w:bCs w:val="1"/>
-                <w:noProof w:val="0"/>
+                <w:rFonts w:ascii="Bahnschrift" w:eastAsia="Bahnschrift" w:hAnsi="Bahnschrift" w:cs="Bahnschrift"/>
+                <w:b/>
+                <w:bCs/>
                 <w:color w:val="202124"/>
                 <w:sz w:val="36"/>
                 <w:szCs w:val="36"/>
-                <w:lang w:val="en-US"/>
               </w:rPr>
               <w:t>Writing the code</w:t>
             </w:r>
@@ -2105,34 +1591,41 @@
         </w:tc>
         <w:tc>
           <w:tcPr>
-            <w:tcW w:w="915" w:type="dxa"/>
-            <w:tcMar/>
+            <w:tcW w:w="974" w:type="dxa"/>
           </w:tcPr>
           <w:p>
-            <w:pPr>
-              <w:pStyle w:val="Normal"/>
-            </w:pPr>
             <w:r>
+              <w:rPr>
+                <w:noProof/>
+              </w:rPr>
               <w:drawing>
-                <wp:inline wp14:editId="72DE523F" wp14:anchorId="4B7BF9E2">
+                <wp:anchor distT="0" distB="0" distL="114300" distR="114300" simplePos="0" relativeHeight="251660288" behindDoc="0" locked="0" layoutInCell="1" allowOverlap="1" wp14:anchorId="4B7BF9E2" wp14:editId="023657A5">
+                  <wp:simplePos x="0" y="0"/>
+                  <wp:positionH relativeFrom="column">
+                    <wp:posOffset>7430</wp:posOffset>
+                  </wp:positionH>
+                  <wp:positionV relativeFrom="paragraph">
+                    <wp:posOffset>118753</wp:posOffset>
+                  </wp:positionV>
                   <wp:extent cx="428625" cy="428625"/>
-                  <wp:effectExtent l="0" t="0" r="0" b="0"/>
-                  <wp:docPr id="3504633" name="" descr="File:Visual Studio Code 1.35 icon.svg - Wikimedia Commons" title=""/>
+                  <wp:effectExtent l="0" t="0" r="9525" b="9525"/>
+                  <wp:wrapSquare wrapText="bothSides"/>
+                  <wp:docPr id="3504633" name="Картина 3504633" descr="File:Visual Studio Code 1.35 icon.svg - Wikimedia Commons"/>
                   <wp:cNvGraphicFramePr>
-                    <a:graphicFrameLocks noChangeAspect="1"/>
+                    <a:graphicFrameLocks xmlns:a="http://schemas.openxmlformats.org/drawingml/2006/main" noChangeAspect="1"/>
                   </wp:cNvGraphicFramePr>
-                  <a:graphic>
+                  <a:graphic xmlns:a="http://schemas.openxmlformats.org/drawingml/2006/main">
                     <a:graphicData uri="http://schemas.openxmlformats.org/drawingml/2006/picture">
-                      <pic:pic>
+                      <pic:pic xmlns:pic="http://schemas.openxmlformats.org/drawingml/2006/picture">
                         <pic:nvPicPr>
                           <pic:cNvPr id="0" name=""/>
                           <pic:cNvPicPr/>
                         </pic:nvPicPr>
                         <pic:blipFill>
-                          <a:blip r:embed="R0c72a267ff6b42d8">
+                          <a:blip r:embed="rId9" cstate="print">
                             <a:extLst>
-                              <a:ext xmlns:a="http://schemas.openxmlformats.org/drawingml/2006/main" uri="{28A0092B-C50C-407E-A947-70E740481C1C}">
-                                <a14:useLocalDpi val="0"/>
+                              <a:ext uri="{28A0092B-C50C-407E-A947-70E740481C1C}">
+                                <a14:useLocalDpi xmlns:a14="http://schemas.microsoft.com/office/drawing/2010/main" val="0"/>
                               </a:ext>
                             </a:extLst>
                           </a:blip>
@@ -2152,44 +1645,42 @@
                       </pic:pic>
                     </a:graphicData>
                   </a:graphic>
-                </wp:inline>
+                </wp:anchor>
               </w:drawing>
             </w:r>
           </w:p>
         </w:tc>
       </w:tr>
       <w:tr>
+        <w:trPr>
+          <w:trHeight w:val="936"/>
+          <w:jc w:val="center"/>
+        </w:trPr>
         <w:tc>
           <w:tcPr>
             <w:tcW w:w="5400" w:type="dxa"/>
-            <w:tcMar/>
             <w:vAlign w:val="center"/>
           </w:tcPr>
           <w:p>
             <w:pPr>
-              <w:pStyle w:val="Normal"/>
               <w:jc w:val="center"/>
               <w:rPr>
-                <w:rFonts w:ascii="Bahnschrift" w:hAnsi="Bahnschrift" w:eastAsia="Bahnschrift" w:cs="Bahnschrift"/>
-                <w:b w:val="1"/>
-                <w:bCs w:val="1"/>
-                <w:noProof w:val="0"/>
+                <w:rFonts w:ascii="Bahnschrift" w:eastAsia="Bahnschrift" w:hAnsi="Bahnschrift" w:cs="Bahnschrift"/>
+                <w:b/>
+                <w:bCs/>
                 <w:color w:val="202124"/>
                 <w:sz w:val="36"/>
                 <w:szCs w:val="36"/>
-                <w:lang w:val="en-US"/>
               </w:rPr>
             </w:pPr>
             <w:r>
               <w:rPr>
-                <w:rFonts w:ascii="Bahnschrift" w:hAnsi="Bahnschrift" w:eastAsia="Bahnschrift" w:cs="Bahnschrift"/>
-                <w:b w:val="1"/>
-                <w:bCs w:val="1"/>
-                <w:noProof w:val="0"/>
+                <w:rFonts w:ascii="Bahnschrift" w:eastAsia="Bahnschrift" w:hAnsi="Bahnschrift" w:cs="Bahnschrift"/>
+                <w:b/>
+                <w:bCs/>
                 <w:color w:val="202124"/>
                 <w:sz w:val="36"/>
                 <w:szCs w:val="36"/>
-                <w:lang w:val="en-US"/>
               </w:rPr>
               <w:t>Documentation</w:t>
             </w:r>
@@ -2197,38 +1688,45 @@
         </w:tc>
         <w:tc>
           <w:tcPr>
-            <w:tcW w:w="915" w:type="dxa"/>
-            <w:tcMar/>
+            <w:tcW w:w="974" w:type="dxa"/>
           </w:tcPr>
           <w:p>
-            <w:pPr>
-              <w:pStyle w:val="Normal"/>
-            </w:pPr>
             <w:r>
+              <w:rPr>
+                <w:noProof/>
+              </w:rPr>
               <w:drawing>
-                <wp:inline wp14:editId="1A77AD30" wp14:anchorId="59FA780B">
+                <wp:anchor distT="0" distB="0" distL="114300" distR="114300" simplePos="0" relativeHeight="251661312" behindDoc="0" locked="0" layoutInCell="1" allowOverlap="1" wp14:anchorId="59FA780B" wp14:editId="4A052910">
+                  <wp:simplePos x="0" y="0"/>
+                  <wp:positionH relativeFrom="column">
+                    <wp:posOffset>7431</wp:posOffset>
+                  </wp:positionH>
+                  <wp:positionV relativeFrom="paragraph">
+                    <wp:posOffset>156284</wp:posOffset>
+                  </wp:positionV>
                   <wp:extent cx="410214" cy="361950"/>
-                  <wp:effectExtent l="0" t="0" r="0" b="0"/>
-                  <wp:docPr id="2066548667" name="" descr="Microsoft Word Logo transparent PNG - StickPNG" title=""/>
+                  <wp:effectExtent l="0" t="0" r="8890" b="0"/>
+                  <wp:wrapSquare wrapText="bothSides"/>
+                  <wp:docPr id="2066548667" name="Картина 2066548667" descr="Microsoft Word Logo transparent PNG - StickPNG"/>
                   <wp:cNvGraphicFramePr>
-                    <a:graphicFrameLocks noChangeAspect="1"/>
+                    <a:graphicFrameLocks xmlns:a="http://schemas.openxmlformats.org/drawingml/2006/main" noChangeAspect="1"/>
                   </wp:cNvGraphicFramePr>
-                  <a:graphic>
+                  <a:graphic xmlns:a="http://schemas.openxmlformats.org/drawingml/2006/main">
                     <a:graphicData uri="http://schemas.openxmlformats.org/drawingml/2006/picture">
-                      <pic:pic>
+                      <pic:pic xmlns:pic="http://schemas.openxmlformats.org/drawingml/2006/picture">
                         <pic:nvPicPr>
                           <pic:cNvPr id="0" name=""/>
                           <pic:cNvPicPr/>
                         </pic:nvPicPr>
                         <pic:blipFill>
-                          <a:blip r:embed="Refe9e5e676b647e6">
+                          <a:blip r:embed="rId10" cstate="print">
                             <a:extLst>
-                              <a:ext xmlns:a="http://schemas.openxmlformats.org/drawingml/2006/main" uri="{28A0092B-C50C-407E-A947-70E740481C1C}">
-                                <a14:useLocalDpi val="0"/>
+                              <a:ext uri="{28A0092B-C50C-407E-A947-70E740481C1C}">
+                                <a14:useLocalDpi xmlns:a14="http://schemas.microsoft.com/office/drawing/2010/main" val="0"/>
                               </a:ext>
                             </a:extLst>
                           </a:blip>
-                          <a:srcRect l="11666" t="0" r="17500" b="0"/>
+                          <a:srcRect l="11666" r="17500"/>
                           <a:stretch>
                             <a:fillRect/>
                           </a:stretch>
@@ -2245,7 +1743,7 @@
                       </pic:pic>
                     </a:graphicData>
                   </a:graphic>
-                </wp:inline>
+                </wp:anchor>
               </w:drawing>
             </w:r>
           </w:p>
@@ -2253,39 +1751,34 @@
       </w:tr>
       <w:tr>
         <w:trPr>
-          <w:trHeight w:val="1005"/>
+          <w:trHeight w:val="109"/>
+          <w:jc w:val="center"/>
         </w:trPr>
         <w:tc>
           <w:tcPr>
             <w:tcW w:w="5400" w:type="dxa"/>
-            <w:tcMar/>
             <w:vAlign w:val="center"/>
           </w:tcPr>
           <w:p>
             <w:pPr>
-              <w:pStyle w:val="Normal"/>
               <w:jc w:val="center"/>
               <w:rPr>
-                <w:rFonts w:ascii="Bahnschrift" w:hAnsi="Bahnschrift" w:eastAsia="Bahnschrift" w:cs="Bahnschrift"/>
-                <w:b w:val="1"/>
-                <w:bCs w:val="1"/>
-                <w:noProof w:val="0"/>
+                <w:rFonts w:ascii="Bahnschrift" w:eastAsia="Bahnschrift" w:hAnsi="Bahnschrift" w:cs="Bahnschrift"/>
+                <w:b/>
+                <w:bCs/>
                 <w:color w:val="202124"/>
                 <w:sz w:val="36"/>
                 <w:szCs w:val="36"/>
-                <w:lang w:val="en-US"/>
               </w:rPr>
             </w:pPr>
             <w:r>
               <w:rPr>
-                <w:rFonts w:ascii="Bahnschrift" w:hAnsi="Bahnschrift" w:eastAsia="Bahnschrift" w:cs="Bahnschrift"/>
-                <w:b w:val="1"/>
-                <w:bCs w:val="1"/>
-                <w:noProof w:val="0"/>
+                <w:rFonts w:ascii="Bahnschrift" w:eastAsia="Bahnschrift" w:hAnsi="Bahnschrift" w:cs="Bahnschrift"/>
+                <w:b/>
+                <w:bCs/>
                 <w:color w:val="202124"/>
                 <w:sz w:val="36"/>
                 <w:szCs w:val="36"/>
-                <w:lang w:val="en-US"/>
               </w:rPr>
               <w:t>Presentation</w:t>
             </w:r>
@@ -2293,34 +1786,41 @@
         </w:tc>
         <w:tc>
           <w:tcPr>
-            <w:tcW w:w="915" w:type="dxa"/>
-            <w:tcMar/>
+            <w:tcW w:w="974" w:type="dxa"/>
           </w:tcPr>
           <w:p>
-            <w:pPr>
-              <w:pStyle w:val="Normal"/>
-            </w:pPr>
             <w:r>
+              <w:rPr>
+                <w:noProof/>
+              </w:rPr>
               <w:drawing>
-                <wp:inline wp14:editId="36CBA7D0" wp14:anchorId="306B6304">
-                  <wp:extent cx="387635" cy="360301"/>
-                  <wp:effectExtent l="0" t="0" r="0" b="0"/>
-                  <wp:docPr id="280720369" name="" descr="PowerPoint изтегли безплатно - 2022 най-нова версия" title=""/>
+                <wp:anchor distT="0" distB="0" distL="114300" distR="114300" simplePos="0" relativeHeight="251658240" behindDoc="0" locked="0" layoutInCell="1" allowOverlap="1" wp14:anchorId="306B6304" wp14:editId="2CCBB922">
+                  <wp:simplePos x="0" y="0"/>
+                  <wp:positionH relativeFrom="column">
+                    <wp:posOffset>34982</wp:posOffset>
+                  </wp:positionH>
+                  <wp:positionV relativeFrom="paragraph">
+                    <wp:posOffset>124271</wp:posOffset>
+                  </wp:positionV>
+                  <wp:extent cx="379730" cy="392430"/>
+                  <wp:effectExtent l="0" t="0" r="1270" b="7620"/>
+                  <wp:wrapSquare wrapText="bothSides"/>
+                  <wp:docPr id="280720369" name="Картина 280720369" descr="PowerPoint изтегли безплатно - 2022 най-нова версия"/>
                   <wp:cNvGraphicFramePr>
-                    <a:graphicFrameLocks noChangeAspect="1"/>
+                    <a:graphicFrameLocks xmlns:a="http://schemas.openxmlformats.org/drawingml/2006/main" noChangeAspect="1"/>
                   </wp:cNvGraphicFramePr>
-                  <a:graphic>
+                  <a:graphic xmlns:a="http://schemas.openxmlformats.org/drawingml/2006/main">
                     <a:graphicData uri="http://schemas.openxmlformats.org/drawingml/2006/picture">
-                      <pic:pic>
+                      <pic:pic xmlns:pic="http://schemas.openxmlformats.org/drawingml/2006/picture">
                         <pic:nvPicPr>
                           <pic:cNvPr id="0" name=""/>
                           <pic:cNvPicPr/>
                         </pic:nvPicPr>
                         <pic:blipFill>
-                          <a:blip r:embed="Rf829efb59e0544b5">
+                          <a:blip r:embed="rId11" cstate="print">
                             <a:extLst>
-                              <a:ext xmlns:a="http://schemas.openxmlformats.org/drawingml/2006/main" uri="{28A0092B-C50C-407E-A947-70E740481C1C}">
-                                <a14:useLocalDpi val="0"/>
+                              <a:ext uri="{28A0092B-C50C-407E-A947-70E740481C1C}">
+                                <a14:useLocalDpi xmlns:a14="http://schemas.microsoft.com/office/drawing/2010/main" val="0"/>
                               </a:ext>
                             </a:extLst>
                           </a:blip>
@@ -2331,7 +1831,7 @@
                         <pic:spPr>
                           <a:xfrm>
                             <a:off x="0" y="0"/>
-                            <a:ext cx="387635" cy="360301"/>
+                            <a:ext cx="379730" cy="392430"/>
                           </a:xfrm>
                           <a:prstGeom prst="rect">
                             <a:avLst/>
@@ -2340,44 +1840,48 @@
                       </pic:pic>
                     </a:graphicData>
                   </a:graphic>
-                </wp:inline>
+                  <wp14:sizeRelH relativeFrom="margin">
+                    <wp14:pctWidth>0</wp14:pctWidth>
+                  </wp14:sizeRelH>
+                  <wp14:sizeRelV relativeFrom="margin">
+                    <wp14:pctHeight>0</wp14:pctHeight>
+                  </wp14:sizeRelV>
+                </wp:anchor>
               </w:drawing>
             </w:r>
           </w:p>
         </w:tc>
       </w:tr>
       <w:tr>
+        <w:trPr>
+          <w:trHeight w:val="989"/>
+          <w:jc w:val="center"/>
+        </w:trPr>
         <w:tc>
           <w:tcPr>
             <w:tcW w:w="5400" w:type="dxa"/>
-            <w:tcMar/>
             <w:vAlign w:val="center"/>
           </w:tcPr>
           <w:p>
             <w:pPr>
-              <w:pStyle w:val="Normal"/>
               <w:jc w:val="center"/>
               <w:rPr>
-                <w:rFonts w:ascii="Bahnschrift" w:hAnsi="Bahnschrift" w:eastAsia="Bahnschrift" w:cs="Bahnschrift"/>
-                <w:b w:val="1"/>
-                <w:bCs w:val="1"/>
-                <w:noProof w:val="0"/>
+                <w:rFonts w:ascii="Bahnschrift" w:eastAsia="Bahnschrift" w:hAnsi="Bahnschrift" w:cs="Bahnschrift"/>
+                <w:b/>
+                <w:bCs/>
                 <w:color w:val="202124"/>
                 <w:sz w:val="36"/>
                 <w:szCs w:val="36"/>
-                <w:lang w:val="en-US"/>
               </w:rPr>
             </w:pPr>
             <w:r>
               <w:rPr>
-                <w:rFonts w:ascii="Bahnschrift" w:hAnsi="Bahnschrift" w:eastAsia="Bahnschrift" w:cs="Bahnschrift"/>
-                <w:b w:val="1"/>
-                <w:bCs w:val="1"/>
-                <w:noProof w:val="0"/>
+                <w:rFonts w:ascii="Bahnschrift" w:eastAsia="Bahnschrift" w:hAnsi="Bahnschrift" w:cs="Bahnschrift"/>
+                <w:b/>
+                <w:bCs/>
                 <w:color w:val="202124"/>
                 <w:sz w:val="36"/>
                 <w:szCs w:val="36"/>
-                <w:lang w:val="en-US"/>
               </w:rPr>
               <w:t>Logo Design</w:t>
             </w:r>
@@ -2385,34 +1889,41 @@
         </w:tc>
         <w:tc>
           <w:tcPr>
-            <w:tcW w:w="915" w:type="dxa"/>
-            <w:tcMar/>
+            <w:tcW w:w="974" w:type="dxa"/>
           </w:tcPr>
           <w:p>
-            <w:pPr>
-              <w:pStyle w:val="Normal"/>
-            </w:pPr>
             <w:r>
+              <w:rPr>
+                <w:noProof/>
+              </w:rPr>
               <w:drawing>
-                <wp:inline wp14:editId="47D57340" wp14:anchorId="44721DE5">
+                <wp:anchor distT="0" distB="0" distL="114300" distR="114300" simplePos="0" relativeHeight="251662336" behindDoc="0" locked="0" layoutInCell="1" allowOverlap="1" wp14:anchorId="44721DE5" wp14:editId="414FA5B4">
+                  <wp:simplePos x="0" y="0"/>
+                  <wp:positionH relativeFrom="column">
+                    <wp:posOffset>7431</wp:posOffset>
+                  </wp:positionH>
+                  <wp:positionV relativeFrom="paragraph">
+                    <wp:posOffset>154380</wp:posOffset>
+                  </wp:positionV>
                   <wp:extent cx="419100" cy="419100"/>
                   <wp:effectExtent l="0" t="0" r="0" b="0"/>
-                  <wp:docPr id="1173224909" name="" descr="Pixlr E Design / Photo Editor – Приложения в Google Play" title=""/>
+                  <wp:wrapSquare wrapText="bothSides"/>
+                  <wp:docPr id="1173224909" name="Картина 1173224909" descr="Pixlr E Design / Photo Editor – Приложения в Google Play"/>
                   <wp:cNvGraphicFramePr>
-                    <a:graphicFrameLocks noChangeAspect="1"/>
+                    <a:graphicFrameLocks xmlns:a="http://schemas.openxmlformats.org/drawingml/2006/main" noChangeAspect="1"/>
                   </wp:cNvGraphicFramePr>
-                  <a:graphic>
+                  <a:graphic xmlns:a="http://schemas.openxmlformats.org/drawingml/2006/main">
                     <a:graphicData uri="http://schemas.openxmlformats.org/drawingml/2006/picture">
-                      <pic:pic>
+                      <pic:pic xmlns:pic="http://schemas.openxmlformats.org/drawingml/2006/picture">
                         <pic:nvPicPr>
                           <pic:cNvPr id="0" name=""/>
                           <pic:cNvPicPr/>
                         </pic:nvPicPr>
                         <pic:blipFill>
-                          <a:blip r:embed="R289e93a0a9e94705">
+                          <a:blip r:embed="rId12" cstate="print">
                             <a:extLst>
-                              <a:ext xmlns:a="http://schemas.openxmlformats.org/drawingml/2006/main" uri="{28A0092B-C50C-407E-A947-70E740481C1C}">
-                                <a14:useLocalDpi val="0"/>
+                              <a:ext uri="{28A0092B-C50C-407E-A947-70E740481C1C}">
+                                <a14:useLocalDpi xmlns:a14="http://schemas.microsoft.com/office/drawing/2010/main" val="0"/>
                               </a:ext>
                             </a:extLst>
                           </a:blip>
@@ -2432,7 +1943,7 @@
                       </pic:pic>
                     </a:graphicData>
                   </a:graphic>
-                </wp:inline>
+                </wp:anchor>
               </w:drawing>
             </w:r>
           </w:p>
@@ -2440,39 +1951,34 @@
       </w:tr>
       <w:tr>
         <w:trPr>
-          <w:trHeight w:val="780"/>
+          <w:trHeight w:val="1004"/>
+          <w:jc w:val="center"/>
         </w:trPr>
         <w:tc>
           <w:tcPr>
             <w:tcW w:w="5400" w:type="dxa"/>
-            <w:tcMar/>
             <w:vAlign w:val="center"/>
           </w:tcPr>
           <w:p>
             <w:pPr>
-              <w:pStyle w:val="Normal"/>
               <w:jc w:val="center"/>
               <w:rPr>
-                <w:rFonts w:ascii="Bahnschrift" w:hAnsi="Bahnschrift" w:eastAsia="Bahnschrift" w:cs="Bahnschrift"/>
-                <w:b w:val="1"/>
-                <w:bCs w:val="1"/>
-                <w:noProof w:val="0"/>
+                <w:rFonts w:ascii="Bahnschrift" w:eastAsia="Bahnschrift" w:hAnsi="Bahnschrift" w:cs="Bahnschrift"/>
+                <w:b/>
+                <w:bCs/>
                 <w:color w:val="202124"/>
                 <w:sz w:val="36"/>
                 <w:szCs w:val="36"/>
-                <w:lang w:val="en-US"/>
               </w:rPr>
             </w:pPr>
             <w:r>
               <w:rPr>
-                <w:rFonts w:ascii="Bahnschrift" w:hAnsi="Bahnschrift" w:eastAsia="Bahnschrift" w:cs="Bahnschrift"/>
-                <w:b w:val="1"/>
-                <w:bCs w:val="1"/>
-                <w:noProof w:val="0"/>
+                <w:rFonts w:ascii="Bahnschrift" w:eastAsia="Bahnschrift" w:hAnsi="Bahnschrift" w:cs="Bahnschrift"/>
+                <w:b/>
+                <w:bCs/>
                 <w:color w:val="202124"/>
                 <w:sz w:val="36"/>
                 <w:szCs w:val="36"/>
-                <w:lang w:val="en-US"/>
               </w:rPr>
               <w:t>Storing the code</w:t>
             </w:r>
@@ -2480,34 +1986,41 @@
         </w:tc>
         <w:tc>
           <w:tcPr>
-            <w:tcW w:w="915" w:type="dxa"/>
-            <w:tcMar/>
+            <w:tcW w:w="974" w:type="dxa"/>
           </w:tcPr>
           <w:p>
-            <w:pPr>
-              <w:pStyle w:val="Normal"/>
-            </w:pPr>
             <w:r>
+              <w:rPr>
+                <w:noProof/>
+              </w:rPr>
               <w:drawing>
-                <wp:inline wp14:editId="5AF6B330" wp14:anchorId="35856184">
+                <wp:anchor distT="0" distB="0" distL="114300" distR="114300" simplePos="0" relativeHeight="251663360" behindDoc="0" locked="0" layoutInCell="1" allowOverlap="1" wp14:anchorId="35856184" wp14:editId="5A1CB801">
+                  <wp:simplePos x="0" y="0"/>
+                  <wp:positionH relativeFrom="column">
+                    <wp:posOffset>7431</wp:posOffset>
+                  </wp:positionH>
+                  <wp:positionV relativeFrom="paragraph">
+                    <wp:posOffset>123834</wp:posOffset>
+                  </wp:positionV>
                   <wp:extent cx="428625" cy="418809"/>
-                  <wp:effectExtent l="0" t="0" r="0" b="0"/>
-                  <wp:docPr id="1318003223" name="" descr="Github Logo transparent PNG - StickPNG" title=""/>
+                  <wp:effectExtent l="0" t="0" r="0" b="635"/>
+                  <wp:wrapSquare wrapText="bothSides"/>
+                  <wp:docPr id="1318003223" name="Картина 1318003223" descr="Github Logo transparent PNG - StickPNG"/>
                   <wp:cNvGraphicFramePr>
-                    <a:graphicFrameLocks noChangeAspect="1"/>
+                    <a:graphicFrameLocks xmlns:a="http://schemas.openxmlformats.org/drawingml/2006/main" noChangeAspect="1"/>
                   </wp:cNvGraphicFramePr>
-                  <a:graphic>
+                  <a:graphic xmlns:a="http://schemas.openxmlformats.org/drawingml/2006/main">
                     <a:graphicData uri="http://schemas.openxmlformats.org/drawingml/2006/picture">
-                      <pic:pic>
+                      <pic:pic xmlns:pic="http://schemas.openxmlformats.org/drawingml/2006/picture">
                         <pic:nvPicPr>
                           <pic:cNvPr id="0" name=""/>
                           <pic:cNvPicPr/>
                         </pic:nvPicPr>
                         <pic:blipFill>
-                          <a:blip r:embed="Re4005fc9f9e14c6c">
+                          <a:blip r:embed="rId13" cstate="print">
                             <a:extLst>
-                              <a:ext xmlns:a="http://schemas.openxmlformats.org/drawingml/2006/main" uri="{28A0092B-C50C-407E-A947-70E740481C1C}">
-                                <a14:useLocalDpi val="0"/>
+                              <a:ext uri="{28A0092B-C50C-407E-A947-70E740481C1C}">
+                                <a14:useLocalDpi xmlns:a14="http://schemas.microsoft.com/office/drawing/2010/main" val="0"/>
                               </a:ext>
                             </a:extLst>
                           </a:blip>
@@ -2527,7 +2040,7 @@
                       </pic:pic>
                     </a:graphicData>
                   </a:graphic>
-                </wp:inline>
+                </wp:anchor>
               </w:drawing>
             </w:r>
           </w:p>
@@ -2536,38 +2049,51 @@
     </w:tbl>
     <w:p>
       <w:pPr>
-        <w:pStyle w:val="Normal"/>
-        <w:spacing w:before="0" w:beforeAutospacing="off"/>
-        <w:ind w:left="0"/>
         <w:jc w:val="center"/>
       </w:pPr>
     </w:p>
-    <w:p>
-      <w:pPr>
-        <w:pStyle w:val="Normal"/>
-        <w:spacing w:before="0" w:beforeAutospacing="off"/>
-        <w:ind w:left="0"/>
-        <w:jc w:val="left"/>
-      </w:pPr>
-    </w:p>
+    <w:p/>
     <w:sectPr>
-      <w:pgSz w:w="12240" w:h="15840" w:orient="portrait"/>
+      <w:headerReference w:type="default" r:id="rId14"/>
+      <w:footerReference w:type="default" r:id="rId15"/>
+      <w:pgSz w:w="12240" w:h="15840"/>
       <w:pgMar w:top="1440" w:right="1440" w:bottom="1440" w:left="1440" w:header="720" w:footer="720" w:gutter="0"/>
       <w:cols w:space="720"/>
       <w:docGrid w:linePitch="360"/>
-      <w:headerReference w:type="default" r:id="Rd3f214526e024933"/>
-      <w:footerReference w:type="default" r:id="R1cc63a3fa5c34274"/>
     </w:sectPr>
   </w:body>
 </w:document>
 </file>
 
-<file path=word/footer.xml><?xml version="1.0" encoding="utf-8"?>
-<w:ftr xmlns:w14="http://schemas.microsoft.com/office/word/2010/wordml" xmlns:w="http://schemas.openxmlformats.org/wordprocessingml/2006/main">
+<file path=word/endnotes.xml><?xml version="1.0" encoding="utf-8"?>
+<w:endnotes xmlns:wpc="http://schemas.microsoft.com/office/word/2010/wordprocessingCanvas" xmlns:cx="http://schemas.microsoft.com/office/drawing/2014/chartex" xmlns:cx1="http://schemas.microsoft.com/office/drawing/2015/9/8/chartex" xmlns:cx2="http://schemas.microsoft.com/office/drawing/2015/10/21/chartex" xmlns:cx3="http://schemas.microsoft.com/office/drawing/2016/5/9/chartex" xmlns:cx4="http://schemas.microsoft.com/office/drawing/2016/5/10/chartex" xmlns:cx5="http://schemas.microsoft.com/office/drawing/2016/5/11/chartex" xmlns:cx6="http://schemas.microsoft.com/office/drawing/2016/5/12/chartex" xmlns:cx7="http://schemas.microsoft.com/office/drawing/2016/5/13/chartex" xmlns:cx8="http://schemas.microsoft.com/office/drawing/2016/5/14/chartex" xmlns:mc="http://schemas.openxmlformats.org/markup-compatibility/2006" xmlns:aink="http://schemas.microsoft.com/office/drawing/2016/ink" xmlns:am3d="http://schemas.microsoft.com/office/drawing/2017/model3d" xmlns:o="urn:schemas-microsoft-com:office:office" xmlns:r="http://schemas.openxmlformats.org/officeDocument/2006/relationships" xmlns:m="http://schemas.openxmlformats.org/officeDocument/2006/math" xmlns:v="urn:schemas-microsoft-com:vml" xmlns:wp14="http://schemas.microsoft.com/office/word/2010/wordprocessingDrawing" xmlns:wp="http://schemas.openxmlformats.org/drawingml/2006/wordprocessingDrawing" xmlns:w10="urn:schemas-microsoft-com:office:word" xmlns:w="http://schemas.openxmlformats.org/wordprocessingml/2006/main" xmlns:w14="http://schemas.microsoft.com/office/word/2010/wordml" xmlns:w15="http://schemas.microsoft.com/office/word/2012/wordml" xmlns:w16cex="http://schemas.microsoft.com/office/word/2018/wordml/cex" xmlns:w16cid="http://schemas.microsoft.com/office/word/2016/wordml/cid" xmlns:w16="http://schemas.microsoft.com/office/word/2018/wordml" xmlns:w16sdtdh="http://schemas.microsoft.com/office/word/2020/wordml/sdtdatahash" xmlns:w16se="http://schemas.microsoft.com/office/word/2015/wordml/symex" xmlns:wpg="http://schemas.microsoft.com/office/word/2010/wordprocessingGroup" xmlns:wpi="http://schemas.microsoft.com/office/word/2010/wordprocessingInk" xmlns:wne="http://schemas.microsoft.com/office/word/2006/wordml" xmlns:wps="http://schemas.microsoft.com/office/word/2010/wordprocessingShape" mc:Ignorable="w14 w15 w16se w16cid w16 w16cex w16sdtdh wp14">
+  <w:endnote w:type="separator" w:id="-1">
+    <w:p>
+      <w:pPr>
+        <w:spacing w:after="0" w:line="240" w:lineRule="auto"/>
+      </w:pPr>
+      <w:r>
+        <w:separator/>
+      </w:r>
+    </w:p>
+  </w:endnote>
+  <w:endnote w:type="continuationSeparator" w:id="0">
+    <w:p>
+      <w:pPr>
+        <w:spacing w:after="0" w:line="240" w:lineRule="auto"/>
+      </w:pPr>
+      <w:r>
+        <w:continuationSeparator/>
+      </w:r>
+    </w:p>
+  </w:endnote>
+</w:endnotes>
+</file>
+
+<file path=word/footer1.xml><?xml version="1.0" encoding="utf-8"?>
+<w:ftr xmlns:wpc="http://schemas.microsoft.com/office/word/2010/wordprocessingCanvas" xmlns:cx="http://schemas.microsoft.com/office/drawing/2014/chartex" xmlns:cx1="http://schemas.microsoft.com/office/drawing/2015/9/8/chartex" xmlns:cx2="http://schemas.microsoft.com/office/drawing/2015/10/21/chartex" xmlns:cx3="http://schemas.microsoft.com/office/drawing/2016/5/9/chartex" xmlns:cx4="http://schemas.microsoft.com/office/drawing/2016/5/10/chartex" xmlns:cx5="http://schemas.microsoft.com/office/drawing/2016/5/11/chartex" xmlns:cx6="http://schemas.microsoft.com/office/drawing/2016/5/12/chartex" xmlns:cx7="http://schemas.microsoft.com/office/drawing/2016/5/13/chartex" xmlns:cx8="http://schemas.microsoft.com/office/drawing/2016/5/14/chartex" xmlns:mc="http://schemas.openxmlformats.org/markup-compatibility/2006" xmlns:aink="http://schemas.microsoft.com/office/drawing/2016/ink" xmlns:am3d="http://schemas.microsoft.com/office/drawing/2017/model3d" xmlns:o="urn:schemas-microsoft-com:office:office" xmlns:r="http://schemas.openxmlformats.org/officeDocument/2006/relationships" xmlns:m="http://schemas.openxmlformats.org/officeDocument/2006/math" xmlns:v="urn:schemas-microsoft-com:vml" xmlns:wp14="http://schemas.microsoft.com/office/word/2010/wordprocessingDrawing" xmlns:wp="http://schemas.openxmlformats.org/drawingml/2006/wordprocessingDrawing" xmlns:w10="urn:schemas-microsoft-com:office:word" xmlns:w="http://schemas.openxmlformats.org/wordprocessingml/2006/main" xmlns:w14="http://schemas.microsoft.com/office/word/2010/wordml" xmlns:w15="http://schemas.microsoft.com/office/word/2012/wordml" xmlns:w16cex="http://schemas.microsoft.com/office/word/2018/wordml/cex" xmlns:w16cid="http://schemas.microsoft.com/office/word/2016/wordml/cid" xmlns:w16="http://schemas.microsoft.com/office/word/2018/wordml" xmlns:w16sdtdh="http://schemas.microsoft.com/office/word/2020/wordml/sdtdatahash" xmlns:w16se="http://schemas.microsoft.com/office/word/2015/wordml/symex" xmlns:wpg="http://schemas.microsoft.com/office/word/2010/wordprocessingGroup" xmlns:wpi="http://schemas.microsoft.com/office/word/2010/wordprocessingInk" xmlns:wne="http://schemas.microsoft.com/office/word/2006/wordml" xmlns:wps="http://schemas.microsoft.com/office/word/2010/wordprocessingShape" mc:Ignorable="w14 w15 w16se w16cid w16 w16cex w16sdtdh wp14">
   <w:tbl>
     <w:tblPr>
-      <w:tblStyle w:val="TableNormal"/>
-      <w:bidiVisual w:val="0"/>
       <w:tblW w:w="0" w:type="auto"/>
       <w:tblLayout w:type="fixed"/>
       <w:tblLook w:val="06A0" w:firstRow="1" w:lastRow="0" w:firstColumn="1" w:lastColumn="0" w:noHBand="1" w:noVBand="1"/>
@@ -2581,26 +2107,21 @@
       <w:tc>
         <w:tcPr>
           <w:tcW w:w="3120" w:type="dxa"/>
-          <w:tcMar/>
         </w:tcPr>
         <w:p>
           <w:pPr>
-            <w:pStyle w:val="Header"/>
-            <w:bidi w:val="0"/>
+            <w:pStyle w:val="a4"/>
             <w:ind w:left="-115"/>
-            <w:jc w:val="left"/>
           </w:pPr>
         </w:p>
       </w:tc>
       <w:tc>
         <w:tcPr>
           <w:tcW w:w="3120" w:type="dxa"/>
-          <w:tcMar/>
         </w:tcPr>
         <w:p>
           <w:pPr>
-            <w:pStyle w:val="Header"/>
-            <w:bidi w:val="0"/>
+            <w:pStyle w:val="a4"/>
             <w:jc w:val="center"/>
           </w:pPr>
         </w:p>
@@ -2608,12 +2129,10 @@
       <w:tc>
         <w:tcPr>
           <w:tcW w:w="3120" w:type="dxa"/>
-          <w:tcMar/>
         </w:tcPr>
         <w:p>
           <w:pPr>
-            <w:pStyle w:val="Header"/>
-            <w:bidi w:val="0"/>
+            <w:pStyle w:val="a4"/>
             <w:ind w:right="-115"/>
             <w:jc w:val="right"/>
           </w:pPr>
@@ -2623,19 +2142,42 @@
   </w:tbl>
   <w:p>
     <w:pPr>
-      <w:pStyle w:val="Footer"/>
-      <w:bidi w:val="0"/>
+      <w:pStyle w:val="a7"/>
     </w:pPr>
   </w:p>
 </w:ftr>
 </file>
 
-<file path=word/header.xml><?xml version="1.0" encoding="utf-8"?>
-<w:hdr xmlns:w14="http://schemas.microsoft.com/office/word/2010/wordml" xmlns:w="http://schemas.openxmlformats.org/wordprocessingml/2006/main">
+<file path=word/footnotes.xml><?xml version="1.0" encoding="utf-8"?>
+<w:footnotes xmlns:wpc="http://schemas.microsoft.com/office/word/2010/wordprocessingCanvas" xmlns:cx="http://schemas.microsoft.com/office/drawing/2014/chartex" xmlns:cx1="http://schemas.microsoft.com/office/drawing/2015/9/8/chartex" xmlns:cx2="http://schemas.microsoft.com/office/drawing/2015/10/21/chartex" xmlns:cx3="http://schemas.microsoft.com/office/drawing/2016/5/9/chartex" xmlns:cx4="http://schemas.microsoft.com/office/drawing/2016/5/10/chartex" xmlns:cx5="http://schemas.microsoft.com/office/drawing/2016/5/11/chartex" xmlns:cx6="http://schemas.microsoft.com/office/drawing/2016/5/12/chartex" xmlns:cx7="http://schemas.microsoft.com/office/drawing/2016/5/13/chartex" xmlns:cx8="http://schemas.microsoft.com/office/drawing/2016/5/14/chartex" xmlns:mc="http://schemas.openxmlformats.org/markup-compatibility/2006" xmlns:aink="http://schemas.microsoft.com/office/drawing/2016/ink" xmlns:am3d="http://schemas.microsoft.com/office/drawing/2017/model3d" xmlns:o="urn:schemas-microsoft-com:office:office" xmlns:r="http://schemas.openxmlformats.org/officeDocument/2006/relationships" xmlns:m="http://schemas.openxmlformats.org/officeDocument/2006/math" xmlns:v="urn:schemas-microsoft-com:vml" xmlns:wp14="http://schemas.microsoft.com/office/word/2010/wordprocessingDrawing" xmlns:wp="http://schemas.openxmlformats.org/drawingml/2006/wordprocessingDrawing" xmlns:w10="urn:schemas-microsoft-com:office:word" xmlns:w="http://schemas.openxmlformats.org/wordprocessingml/2006/main" xmlns:w14="http://schemas.microsoft.com/office/word/2010/wordml" xmlns:w15="http://schemas.microsoft.com/office/word/2012/wordml" xmlns:w16cex="http://schemas.microsoft.com/office/word/2018/wordml/cex" xmlns:w16cid="http://schemas.microsoft.com/office/word/2016/wordml/cid" xmlns:w16="http://schemas.microsoft.com/office/word/2018/wordml" xmlns:w16sdtdh="http://schemas.microsoft.com/office/word/2020/wordml/sdtdatahash" xmlns:w16se="http://schemas.microsoft.com/office/word/2015/wordml/symex" xmlns:wpg="http://schemas.microsoft.com/office/word/2010/wordprocessingGroup" xmlns:wpi="http://schemas.microsoft.com/office/word/2010/wordprocessingInk" xmlns:wne="http://schemas.microsoft.com/office/word/2006/wordml" xmlns:wps="http://schemas.microsoft.com/office/word/2010/wordprocessingShape" mc:Ignorable="w14 w15 w16se w16cid w16 w16cex w16sdtdh wp14">
+  <w:footnote w:type="separator" w:id="-1">
+    <w:p>
+      <w:pPr>
+        <w:spacing w:after="0" w:line="240" w:lineRule="auto"/>
+      </w:pPr>
+      <w:r>
+        <w:separator/>
+      </w:r>
+    </w:p>
+  </w:footnote>
+  <w:footnote w:type="continuationSeparator" w:id="0">
+    <w:p>
+      <w:pPr>
+        <w:spacing w:after="0" w:line="240" w:lineRule="auto"/>
+      </w:pPr>
+      <w:r>
+        <w:continuationSeparator/>
+      </w:r>
+    </w:p>
+  </w:footnote>
+</w:footnotes>
+</file>
+
+<file path=word/header1.xml><?xml version="1.0" encoding="utf-8"?>
+<w:hdr xmlns:wpc="http://schemas.microsoft.com/office/word/2010/wordprocessingCanvas" xmlns:cx="http://schemas.microsoft.com/office/drawing/2014/chartex" xmlns:cx1="http://schemas.microsoft.com/office/drawing/2015/9/8/chartex" xmlns:cx2="http://schemas.microsoft.com/office/drawing/2015/10/21/chartex" xmlns:cx3="http://schemas.microsoft.com/office/drawing/2016/5/9/chartex" xmlns:cx4="http://schemas.microsoft.com/office/drawing/2016/5/10/chartex" xmlns:cx5="http://schemas.microsoft.com/office/drawing/2016/5/11/chartex" xmlns:cx6="http://schemas.microsoft.com/office/drawing/2016/5/12/chartex" xmlns:cx7="http://schemas.microsoft.com/office/drawing/2016/5/13/chartex" xmlns:cx8="http://schemas.microsoft.com/office/drawing/2016/5/14/chartex" xmlns:mc="http://schemas.openxmlformats.org/markup-compatibility/2006" xmlns:aink="http://schemas.microsoft.com/office/drawing/2016/ink" xmlns:am3d="http://schemas.microsoft.com/office/drawing/2017/model3d" xmlns:o="urn:schemas-microsoft-com:office:office" xmlns:r="http://schemas.openxmlformats.org/officeDocument/2006/relationships" xmlns:m="http://schemas.openxmlformats.org/officeDocument/2006/math" xmlns:v="urn:schemas-microsoft-com:vml" xmlns:wp14="http://schemas.microsoft.com/office/word/2010/wordprocessingDrawing" xmlns:wp="http://schemas.openxmlformats.org/drawingml/2006/wordprocessingDrawing" xmlns:w10="urn:schemas-microsoft-com:office:word" xmlns:w="http://schemas.openxmlformats.org/wordprocessingml/2006/main" xmlns:w14="http://schemas.microsoft.com/office/word/2010/wordml" xmlns:w15="http://schemas.microsoft.com/office/word/2012/wordml" xmlns:w16cex="http://schemas.microsoft.com/office/word/2018/wordml/cex" xmlns:w16cid="http://schemas.microsoft.com/office/word/2016/wordml/cid" xmlns:w16="http://schemas.microsoft.com/office/word/2018/wordml" xmlns:w16sdtdh="http://schemas.microsoft.com/office/word/2020/wordml/sdtdatahash" xmlns:w16se="http://schemas.microsoft.com/office/word/2015/wordml/symex" xmlns:wpg="http://schemas.microsoft.com/office/word/2010/wordprocessingGroup" xmlns:wpi="http://schemas.microsoft.com/office/word/2010/wordprocessingInk" xmlns:wne="http://schemas.microsoft.com/office/word/2006/wordml" xmlns:wps="http://schemas.microsoft.com/office/word/2010/wordprocessingShape" mc:Ignorable="w14 w15 w16se w16cid w16 w16cex w16sdtdh wp14">
   <w:p>
     <w:pPr>
-      <w:pStyle w:val="Header"/>
-      <w:bidi w:val="0"/>
+      <w:pStyle w:val="a4"/>
     </w:pPr>
   </w:p>
 </w:hdr>
@@ -2678,10 +2220,12 @@
 </file>
 
 <file path=word/numbering.xml><?xml version="1.0" encoding="utf-8"?>
-<w:numbering xmlns:w="http://schemas.openxmlformats.org/wordprocessingml/2006/main">
-  <w:abstractNum xmlns:w="http://schemas.openxmlformats.org/wordprocessingml/2006/main" w:abstractNumId="0">
-    <w:multiLevelType xmlns:w="http://schemas.openxmlformats.org/wordprocessingml/2006/main" w:val="hybridMultilevel"/>
-    <w:lvl xmlns:w="http://schemas.openxmlformats.org/wordprocessingml/2006/main" w:ilvl="0">
+<w:numbering xmlns:wpc="http://schemas.microsoft.com/office/word/2010/wordprocessingCanvas" xmlns:cx="http://schemas.microsoft.com/office/drawing/2014/chartex" xmlns:cx1="http://schemas.microsoft.com/office/drawing/2015/9/8/chartex" xmlns:cx2="http://schemas.microsoft.com/office/drawing/2015/10/21/chartex" xmlns:cx3="http://schemas.microsoft.com/office/drawing/2016/5/9/chartex" xmlns:cx4="http://schemas.microsoft.com/office/drawing/2016/5/10/chartex" xmlns:cx5="http://schemas.microsoft.com/office/drawing/2016/5/11/chartex" xmlns:cx6="http://schemas.microsoft.com/office/drawing/2016/5/12/chartex" xmlns:cx7="http://schemas.microsoft.com/office/drawing/2016/5/13/chartex" xmlns:cx8="http://schemas.microsoft.com/office/drawing/2016/5/14/chartex" xmlns:mc="http://schemas.openxmlformats.org/markup-compatibility/2006" xmlns:aink="http://schemas.microsoft.com/office/drawing/2016/ink" xmlns:am3d="http://schemas.microsoft.com/office/drawing/2017/model3d" xmlns:o="urn:schemas-microsoft-com:office:office" xmlns:r="http://schemas.openxmlformats.org/officeDocument/2006/relationships" xmlns:m="http://schemas.openxmlformats.org/officeDocument/2006/math" xmlns:v="urn:schemas-microsoft-com:vml" xmlns:wp14="http://schemas.microsoft.com/office/word/2010/wordprocessingDrawing" xmlns:wp="http://schemas.openxmlformats.org/drawingml/2006/wordprocessingDrawing" xmlns:w10="urn:schemas-microsoft-com:office:word" xmlns:w="http://schemas.openxmlformats.org/wordprocessingml/2006/main" xmlns:w14="http://schemas.microsoft.com/office/word/2010/wordml" xmlns:w15="http://schemas.microsoft.com/office/word/2012/wordml" xmlns:w16cex="http://schemas.microsoft.com/office/word/2018/wordml/cex" xmlns:w16cid="http://schemas.microsoft.com/office/word/2016/wordml/cid" xmlns:w16="http://schemas.microsoft.com/office/word/2018/wordml" xmlns:w16sdtdh="http://schemas.microsoft.com/office/word/2020/wordml/sdtdatahash" xmlns:w16se="http://schemas.microsoft.com/office/word/2015/wordml/symex" xmlns:wpg="http://schemas.microsoft.com/office/word/2010/wordprocessingGroup" xmlns:wpi="http://schemas.microsoft.com/office/word/2010/wordprocessingInk" xmlns:wne="http://schemas.microsoft.com/office/word/2006/wordml" xmlns:wps="http://schemas.microsoft.com/office/word/2010/wordprocessingShape" mc:Ignorable="w14 w15 w16se w16cid w16 w16cex w16sdtdh wp14">
+  <w:abstractNum w:abstractNumId="0" w15:restartNumberingAfterBreak="0">
+    <w:nsid w:val="058A35F5"/>
+    <w:multiLevelType w:val="hybridMultilevel"/>
+    <w:tmpl w:val="8AF679EE"/>
+    <w:lvl w:ilvl="0" w:tplc="0B3430A4">
       <w:start w:val="1"/>
       <w:numFmt w:val="decimal"/>
       <w:lvlText w:val="%1."/>
@@ -2690,7 +2234,7 @@
         <w:ind w:left="720" w:hanging="360"/>
       </w:pPr>
     </w:lvl>
-    <w:lvl xmlns:w="http://schemas.openxmlformats.org/wordprocessingml/2006/main" w:ilvl="1">
+    <w:lvl w:ilvl="1" w:tplc="8CE230E6">
       <w:start w:val="1"/>
       <w:numFmt w:val="lowerLetter"/>
       <w:lvlText w:val="%2."/>
@@ -2699,7 +2243,7 @@
         <w:ind w:left="1440" w:hanging="360"/>
       </w:pPr>
     </w:lvl>
-    <w:lvl xmlns:w="http://schemas.openxmlformats.org/wordprocessingml/2006/main" w:ilvl="2">
+    <w:lvl w:ilvl="2" w:tplc="353CADAE">
       <w:start w:val="1"/>
       <w:numFmt w:val="lowerRoman"/>
       <w:lvlText w:val="%3."/>
@@ -2708,7 +2252,7 @@
         <w:ind w:left="2160" w:hanging="180"/>
       </w:pPr>
     </w:lvl>
-    <w:lvl xmlns:w="http://schemas.openxmlformats.org/wordprocessingml/2006/main" w:ilvl="3">
+    <w:lvl w:ilvl="3" w:tplc="7174D8E8">
       <w:start w:val="1"/>
       <w:numFmt w:val="decimal"/>
       <w:lvlText w:val="%4."/>
@@ -2717,7 +2261,7 @@
         <w:ind w:left="2880" w:hanging="360"/>
       </w:pPr>
     </w:lvl>
-    <w:lvl xmlns:w="http://schemas.openxmlformats.org/wordprocessingml/2006/main" w:ilvl="4">
+    <w:lvl w:ilvl="4" w:tplc="EE826F54">
       <w:start w:val="1"/>
       <w:numFmt w:val="lowerLetter"/>
       <w:lvlText w:val="%5."/>
@@ -2726,7 +2270,7 @@
         <w:ind w:left="3600" w:hanging="360"/>
       </w:pPr>
     </w:lvl>
-    <w:lvl xmlns:w="http://schemas.openxmlformats.org/wordprocessingml/2006/main" w:ilvl="5">
+    <w:lvl w:ilvl="5" w:tplc="4FF006E6">
       <w:start w:val="1"/>
       <w:numFmt w:val="lowerRoman"/>
       <w:lvlText w:val="%6."/>
@@ -2735,7 +2279,7 @@
         <w:ind w:left="4320" w:hanging="180"/>
       </w:pPr>
     </w:lvl>
-    <w:lvl xmlns:w="http://schemas.openxmlformats.org/wordprocessingml/2006/main" w:ilvl="6">
+    <w:lvl w:ilvl="6" w:tplc="126040BE">
       <w:start w:val="1"/>
       <w:numFmt w:val="decimal"/>
       <w:lvlText w:val="%7."/>
@@ -2744,7 +2288,7 @@
         <w:ind w:left="5040" w:hanging="360"/>
       </w:pPr>
     </w:lvl>
-    <w:lvl xmlns:w="http://schemas.openxmlformats.org/wordprocessingml/2006/main" w:ilvl="7">
+    <w:lvl w:ilvl="7" w:tplc="415E03C4">
       <w:start w:val="1"/>
       <w:numFmt w:val="lowerLetter"/>
       <w:lvlText w:val="%8."/>
@@ -2753,7 +2297,7 @@
         <w:ind w:left="5760" w:hanging="360"/>
       </w:pPr>
     </w:lvl>
-    <w:lvl xmlns:w="http://schemas.openxmlformats.org/wordprocessingml/2006/main" w:ilvl="8">
+    <w:lvl w:ilvl="8" w:tplc="BCB05C1A">
       <w:start w:val="1"/>
       <w:numFmt w:val="lowerRoman"/>
       <w:lvlText w:val="%9."/>
@@ -2770,11 +2314,11 @@
 </file>
 
 <file path=word/styles.xml><?xml version="1.0" encoding="utf-8"?>
-<w:styles xmlns:wp14="http://schemas.microsoft.com/office/word/2010/wordprocessingDrawing" xmlns:mc="http://schemas.openxmlformats.org/markup-compatibility/2006" xmlns:r="http://schemas.openxmlformats.org/officeDocument/2006/relationships" xmlns:w="http://schemas.openxmlformats.org/wordprocessingml/2006/main" xmlns:w14="http://schemas.microsoft.com/office/word/2010/wordml" xmlns:w15="http://schemas.microsoft.com/office/word/2012/wordml" mc:Ignorable="w14 w15 wp14">
+<w:styles xmlns:mc="http://schemas.openxmlformats.org/markup-compatibility/2006" xmlns:r="http://schemas.openxmlformats.org/officeDocument/2006/relationships" xmlns:w="http://schemas.openxmlformats.org/wordprocessingml/2006/main" xmlns:w14="http://schemas.microsoft.com/office/word/2010/wordml" xmlns:w15="http://schemas.microsoft.com/office/word/2012/wordml" xmlns:w16cex="http://schemas.microsoft.com/office/word/2018/wordml/cex" xmlns:w16cid="http://schemas.microsoft.com/office/word/2016/wordml/cid" xmlns:w16="http://schemas.microsoft.com/office/word/2018/wordml" xmlns:w16sdtdh="http://schemas.microsoft.com/office/word/2020/wordml/sdtdatahash" xmlns:w16se="http://schemas.microsoft.com/office/word/2015/wordml/symex" mc:Ignorable="w14 w15 w16se w16cid w16 w16cex w16sdtdh">
   <w:docDefaults>
     <w:rPrDefault>
       <w:rPr>
-        <w:rFonts w:asciiTheme="minorHAnsi" w:hAnsiTheme="minorHAnsi" w:eastAsiaTheme="minorHAnsi" w:cstheme="minorBidi"/>
+        <w:rFonts w:asciiTheme="minorHAnsi" w:eastAsiaTheme="minorHAnsi" w:hAnsiTheme="minorHAnsi" w:cstheme="minorBidi"/>
         <w:sz w:val="22"/>
         <w:szCs w:val="22"/>
         <w:lang w:val="en-US" w:eastAsia="en-US" w:bidi="ar-SA"/>
@@ -2786,17 +2330,17 @@
       </w:pPr>
     </w:pPrDefault>
   </w:docDefaults>
-  <w:latentStyles w:defLockedState="0" w:defUIPriority="99" w:defSemiHidden="0" w:defUnhideWhenUsed="0" w:defQFormat="0" w:count="371">
+  <w:latentStyles w:defLockedState="0" w:defUIPriority="99" w:defSemiHidden="0" w:defUnhideWhenUsed="0" w:defQFormat="0" w:count="376">
     <w:lsdException w:name="Normal" w:uiPriority="0" w:qFormat="1"/>
     <w:lsdException w:name="heading 1" w:uiPriority="9" w:qFormat="1"/>
-    <w:lsdException w:name="heading 2" w:uiPriority="9" w:semiHidden="1" w:unhideWhenUsed="1" w:qFormat="1"/>
-    <w:lsdException w:name="heading 3" w:uiPriority="9" w:semiHidden="1" w:unhideWhenUsed="1" w:qFormat="1"/>
-    <w:lsdException w:name="heading 4" w:uiPriority="9" w:semiHidden="1" w:unhideWhenUsed="1" w:qFormat="1"/>
-    <w:lsdException w:name="heading 5" w:uiPriority="9" w:semiHidden="1" w:unhideWhenUsed="1" w:qFormat="1"/>
-    <w:lsdException w:name="heading 6" w:uiPriority="9" w:semiHidden="1" w:unhideWhenUsed="1" w:qFormat="1"/>
-    <w:lsdException w:name="heading 7" w:uiPriority="9" w:semiHidden="1" w:unhideWhenUsed="1" w:qFormat="1"/>
-    <w:lsdException w:name="heading 8" w:uiPriority="9" w:semiHidden="1" w:unhideWhenUsed="1" w:qFormat="1"/>
-    <w:lsdException w:name="heading 9" w:uiPriority="9" w:semiHidden="1" w:unhideWhenUsed="1" w:qFormat="1"/>
+    <w:lsdException w:name="heading 2" w:semiHidden="1" w:uiPriority="9" w:unhideWhenUsed="1" w:qFormat="1"/>
+    <w:lsdException w:name="heading 3" w:semiHidden="1" w:uiPriority="9" w:unhideWhenUsed="1" w:qFormat="1"/>
+    <w:lsdException w:name="heading 4" w:semiHidden="1" w:uiPriority="9" w:unhideWhenUsed="1" w:qFormat="1"/>
+    <w:lsdException w:name="heading 5" w:semiHidden="1" w:uiPriority="9" w:unhideWhenUsed="1" w:qFormat="1"/>
+    <w:lsdException w:name="heading 6" w:semiHidden="1" w:uiPriority="9" w:unhideWhenUsed="1" w:qFormat="1"/>
+    <w:lsdException w:name="heading 7" w:semiHidden="1" w:uiPriority="9" w:unhideWhenUsed="1" w:qFormat="1"/>
+    <w:lsdException w:name="heading 8" w:semiHidden="1" w:uiPriority="9" w:unhideWhenUsed="1" w:qFormat="1"/>
+    <w:lsdException w:name="heading 9" w:semiHidden="1" w:uiPriority="9" w:unhideWhenUsed="1" w:qFormat="1"/>
     <w:lsdException w:name="index 1" w:semiHidden="1" w:unhideWhenUsed="1"/>
     <w:lsdException w:name="index 2" w:semiHidden="1" w:unhideWhenUsed="1"/>
     <w:lsdException w:name="index 3" w:semiHidden="1" w:unhideWhenUsed="1"/>
@@ -2806,22 +2350,22 @@
     <w:lsdException w:name="index 7" w:semiHidden="1" w:unhideWhenUsed="1"/>
     <w:lsdException w:name="index 8" w:semiHidden="1" w:unhideWhenUsed="1"/>
     <w:lsdException w:name="index 9" w:semiHidden="1" w:unhideWhenUsed="1"/>
-    <w:lsdException w:name="toc 1" w:uiPriority="39" w:semiHidden="1" w:unhideWhenUsed="1"/>
-    <w:lsdException w:name="toc 2" w:uiPriority="39" w:semiHidden="1" w:unhideWhenUsed="1"/>
-    <w:lsdException w:name="toc 3" w:uiPriority="39" w:semiHidden="1" w:unhideWhenUsed="1"/>
-    <w:lsdException w:name="toc 4" w:uiPriority="39" w:semiHidden="1" w:unhideWhenUsed="1"/>
-    <w:lsdException w:name="toc 5" w:uiPriority="39" w:semiHidden="1" w:unhideWhenUsed="1"/>
-    <w:lsdException w:name="toc 6" w:uiPriority="39" w:semiHidden="1" w:unhideWhenUsed="1"/>
-    <w:lsdException w:name="toc 7" w:uiPriority="39" w:semiHidden="1" w:unhideWhenUsed="1"/>
-    <w:lsdException w:name="toc 8" w:uiPriority="39" w:semiHidden="1" w:unhideWhenUsed="1"/>
-    <w:lsdException w:name="toc 9" w:uiPriority="39" w:semiHidden="1" w:unhideWhenUsed="1"/>
+    <w:lsdException w:name="toc 1" w:semiHidden="1" w:uiPriority="39" w:unhideWhenUsed="1"/>
+    <w:lsdException w:name="toc 2" w:semiHidden="1" w:uiPriority="39" w:unhideWhenUsed="1"/>
+    <w:lsdException w:name="toc 3" w:semiHidden="1" w:uiPriority="39" w:unhideWhenUsed="1"/>
+    <w:lsdException w:name="toc 4" w:semiHidden="1" w:uiPriority="39" w:unhideWhenUsed="1"/>
+    <w:lsdException w:name="toc 5" w:semiHidden="1" w:uiPriority="39" w:unhideWhenUsed="1"/>
+    <w:lsdException w:name="toc 6" w:semiHidden="1" w:uiPriority="39" w:unhideWhenUsed="1"/>
+    <w:lsdException w:name="toc 7" w:semiHidden="1" w:uiPriority="39" w:unhideWhenUsed="1"/>
+    <w:lsdException w:name="toc 8" w:semiHidden="1" w:uiPriority="39" w:unhideWhenUsed="1"/>
+    <w:lsdException w:name="toc 9" w:semiHidden="1" w:uiPriority="39" w:unhideWhenUsed="1"/>
     <w:lsdException w:name="Normal Indent" w:semiHidden="1" w:unhideWhenUsed="1"/>
     <w:lsdException w:name="footnote text" w:semiHidden="1" w:unhideWhenUsed="1"/>
     <w:lsdException w:name="annotation text" w:semiHidden="1" w:unhideWhenUsed="1"/>
     <w:lsdException w:name="header" w:semiHidden="1" w:unhideWhenUsed="1"/>
     <w:lsdException w:name="footer" w:semiHidden="1" w:unhideWhenUsed="1"/>
     <w:lsdException w:name="index heading" w:semiHidden="1" w:unhideWhenUsed="1"/>
-    <w:lsdException w:name="caption" w:uiPriority="35" w:semiHidden="1" w:unhideWhenUsed="1" w:qFormat="1"/>
+    <w:lsdException w:name="caption" w:semiHidden="1" w:uiPriority="35" w:unhideWhenUsed="1" w:qFormat="1"/>
     <w:lsdException w:name="table of figures" w:semiHidden="1" w:unhideWhenUsed="1"/>
     <w:lsdException w:name="envelope address" w:semiHidden="1" w:unhideWhenUsed="1"/>
     <w:lsdException w:name="envelope return" w:semiHidden="1" w:unhideWhenUsed="1"/>
@@ -2852,7 +2396,7 @@
     <w:lsdException w:name="Title" w:uiPriority="10" w:qFormat="1"/>
     <w:lsdException w:name="Closing" w:semiHidden="1" w:unhideWhenUsed="1"/>
     <w:lsdException w:name="Signature" w:semiHidden="1" w:unhideWhenUsed="1"/>
-    <w:lsdException w:name="Default Paragraph Font" w:uiPriority="1" w:semiHidden="1" w:unhideWhenUsed="1"/>
+    <w:lsdException w:name="Default Paragraph Font" w:semiHidden="1" w:uiPriority="1" w:unhideWhenUsed="1"/>
     <w:lsdException w:name="Body Text" w:semiHidden="1" w:unhideWhenUsed="1"/>
     <w:lsdException w:name="Body Text Indent" w:semiHidden="1" w:unhideWhenUsed="1"/>
     <w:lsdException w:name="List Continue" w:semiHidden="1" w:unhideWhenUsed="1"/>
@@ -2892,7 +2436,6 @@
     <w:lsdException w:name="HTML Sample" w:semiHidden="1" w:unhideWhenUsed="1"/>
     <w:lsdException w:name="HTML Typewriter" w:semiHidden="1" w:unhideWhenUsed="1"/>
     <w:lsdException w:name="HTML Variable" w:semiHidden="1" w:unhideWhenUsed="1"/>
-    <w:lsdException w:name="Normal Table" w:semiHidden="1" w:unhideWhenUsed="1"/>
     <w:lsdException w:name="annotation subject" w:semiHidden="1" w:unhideWhenUsed="1"/>
     <w:lsdException w:name="No List" w:semiHidden="1" w:unhideWhenUsed="1"/>
     <w:lsdException w:name="Outline List 1" w:semiHidden="1" w:unhideWhenUsed="1"/>
@@ -2935,11 +2478,8 @@
     <w:lsdException w:name="Table Contemporary" w:semiHidden="1" w:unhideWhenUsed="1"/>
     <w:lsdException w:name="Table Elegant" w:semiHidden="1" w:unhideWhenUsed="1"/>
     <w:lsdException w:name="Table Professional" w:semiHidden="1" w:unhideWhenUsed="1"/>
-    <w:lsdException w:name="Table Subtle 1" w:semiHidden="1" w:unhideWhenUsed="1"/>
     <w:lsdException w:name="Table Subtle 2" w:semiHidden="1" w:unhideWhenUsed="1"/>
     <w:lsdException w:name="Table Web 1" w:semiHidden="1" w:unhideWhenUsed="1"/>
-    <w:lsdException w:name="Table Web 2" w:semiHidden="1" w:unhideWhenUsed="1"/>
-    <w:lsdException w:name="Table Web 3" w:semiHidden="1" w:unhideWhenUsed="1"/>
     <w:lsdException w:name="Balloon Text" w:semiHidden="1" w:unhideWhenUsed="1"/>
     <w:lsdException w:name="Table Grid" w:uiPriority="39"/>
     <w:lsdException w:name="Table Theme" w:semiHidden="1" w:unhideWhenUsed="1"/>
@@ -3052,8 +2592,8 @@
     <w:lsdException w:name="Subtle Reference" w:uiPriority="31" w:qFormat="1"/>
     <w:lsdException w:name="Intense Reference" w:uiPriority="32" w:qFormat="1"/>
     <w:lsdException w:name="Book Title" w:uiPriority="33" w:qFormat="1"/>
-    <w:lsdException w:name="Bibliography" w:uiPriority="37" w:semiHidden="1" w:unhideWhenUsed="1"/>
-    <w:lsdException w:name="TOC Heading" w:uiPriority="39" w:semiHidden="1" w:unhideWhenUsed="1" w:qFormat="1"/>
+    <w:lsdException w:name="Bibliography" w:semiHidden="1" w:uiPriority="37" w:unhideWhenUsed="1"/>
+    <w:lsdException w:name="TOC Heading" w:semiHidden="1" w:uiPriority="39" w:unhideWhenUsed="1" w:qFormat="1"/>
     <w:lsdException w:name="Plain Table 1" w:uiPriority="41"/>
     <w:lsdException w:name="Plain Table 2" w:uiPriority="42"/>
     <w:lsdException w:name="Plain Table 3" w:uiPriority="43"/>
@@ -3158,18 +2698,23 @@
     <w:lsdException w:name="List Table 5 Dark Accent 6" w:uiPriority="50"/>
     <w:lsdException w:name="List Table 6 Colorful Accent 6" w:uiPriority="51"/>
     <w:lsdException w:name="List Table 7 Colorful Accent 6" w:uiPriority="52"/>
+    <w:lsdException w:name="Mention" w:semiHidden="1" w:unhideWhenUsed="1"/>
+    <w:lsdException w:name="Smart Hyperlink" w:semiHidden="1" w:unhideWhenUsed="1"/>
+    <w:lsdException w:name="Hashtag" w:semiHidden="1" w:unhideWhenUsed="1"/>
+    <w:lsdException w:name="Unresolved Mention" w:semiHidden="1" w:unhideWhenUsed="1"/>
+    <w:lsdException w:name="Smart Link" w:semiHidden="1" w:unhideWhenUsed="1"/>
   </w:latentStyles>
-  <w:style w:type="paragraph" w:styleId="Normal" w:default="1">
+  <w:style w:type="paragraph" w:default="1" w:styleId="a">
     <w:name w:val="Normal"/>
     <w:qFormat/>
   </w:style>
-  <w:style w:type="character" w:styleId="DefaultParagraphFont" w:default="1">
+  <w:style w:type="character" w:default="1" w:styleId="a0">
     <w:name w:val="Default Paragraph Font"/>
     <w:uiPriority w:val="1"/>
     <w:semiHidden/>
     <w:unhideWhenUsed/>
   </w:style>
-  <w:style w:type="table" w:styleId="TableNormal" w:default="1">
+  <w:style w:type="table" w:default="1" w:styleId="a1">
     <w:name w:val="Normal Table"/>
     <w:uiPriority w:val="99"/>
     <w:semiHidden/>
@@ -3184,76 +2729,69 @@
       </w:tblCellMar>
     </w:tblPr>
   </w:style>
-  <w:style w:type="numbering" w:styleId="NoList" w:default="1">
+  <w:style w:type="numbering" w:default="1" w:styleId="a2">
     <w:name w:val="No List"/>
     <w:uiPriority w:val="99"/>
     <w:semiHidden/>
     <w:unhideWhenUsed/>
   </w:style>
-  <w:style xmlns:w14="http://schemas.microsoft.com/office/word/2010/wordml" xmlns:mc="http://schemas.openxmlformats.org/markup-compatibility/2006" xmlns:w="http://schemas.openxmlformats.org/wordprocessingml/2006/main" w:type="character" w:styleId="HeaderChar" w:customStyle="1" mc:Ignorable="w14">
-    <w:name xmlns:w="http://schemas.openxmlformats.org/wordprocessingml/2006/main" w:val="Header Char"/>
-    <w:basedOn xmlns:w="http://schemas.openxmlformats.org/wordprocessingml/2006/main" w:val="DefaultParagraphFont"/>
-    <w:link xmlns:w="http://schemas.openxmlformats.org/wordprocessingml/2006/main" w:val="Header"/>
-    <w:uiPriority xmlns:w="http://schemas.openxmlformats.org/wordprocessingml/2006/main" w:val="99"/>
+  <w:style w:type="character" w:customStyle="1" w:styleId="a3">
+    <w:name w:val="Горен колонтитул Знак"/>
+    <w:basedOn w:val="a0"/>
+    <w:link w:val="a4"/>
+    <w:uiPriority w:val="99"/>
   </w:style>
-  <w:style xmlns:w14="http://schemas.microsoft.com/office/word/2010/wordml" xmlns:mc="http://schemas.openxmlformats.org/markup-compatibility/2006" xmlns:w="http://schemas.openxmlformats.org/wordprocessingml/2006/main" w:type="paragraph" w:styleId="Header" mc:Ignorable="w14">
-    <w:name xmlns:w="http://schemas.openxmlformats.org/wordprocessingml/2006/main" w:val="header"/>
-    <w:basedOn xmlns:w="http://schemas.openxmlformats.org/wordprocessingml/2006/main" w:val="Normal"/>
-    <w:link xmlns:w="http://schemas.openxmlformats.org/wordprocessingml/2006/main" w:val="HeaderChar"/>
-    <w:uiPriority xmlns:w="http://schemas.openxmlformats.org/wordprocessingml/2006/main" w:val="99"/>
-    <w:unhideWhenUsed xmlns:w="http://schemas.openxmlformats.org/wordprocessingml/2006/main"/>
-    <w:pPr xmlns:w="http://schemas.openxmlformats.org/wordprocessingml/2006/main">
-      <w:tabs xmlns:w="http://schemas.openxmlformats.org/wordprocessingml/2006/main">
+  <w:style w:type="paragraph" w:styleId="a4">
+    <w:name w:val="header"/>
+    <w:basedOn w:val="a"/>
+    <w:link w:val="a3"/>
+    <w:uiPriority w:val="99"/>
+    <w:unhideWhenUsed/>
+    <w:pPr>
+      <w:tabs>
         <w:tab w:val="center" w:pos="4680"/>
         <w:tab w:val="right" w:pos="9360"/>
       </w:tabs>
-      <w:spacing xmlns:w="http://schemas.openxmlformats.org/wordprocessingml/2006/main" w:after="0" w:line="240" w:lineRule="auto"/>
+      <w:spacing w:after="0" w:line="240" w:lineRule="auto"/>
     </w:pPr>
   </w:style>
-  <w:style xmlns:w="http://schemas.openxmlformats.org/wordprocessingml/2006/main" w:type="table" w:styleId="TableGrid">
-    <w:name xmlns:w="http://schemas.openxmlformats.org/wordprocessingml/2006/main" w:val="Table Grid"/>
-    <w:basedOn xmlns:w="http://schemas.openxmlformats.org/wordprocessingml/2006/main" w:val="TableNormal"/>
-    <w:uiPriority xmlns:w="http://schemas.openxmlformats.org/wordprocessingml/2006/main" w:val="59"/>
-    <w:rsid xmlns:w="http://schemas.openxmlformats.org/wordprocessingml/2006/main" w:val="00FB4123"/>
-    <w:pPr xmlns:w="http://schemas.openxmlformats.org/wordprocessingml/2006/main">
+  <w:style w:type="table" w:styleId="a5">
+    <w:name w:val="Table Grid"/>
+    <w:basedOn w:val="a1"/>
+    <w:uiPriority w:val="59"/>
+    <w:rsid w:val="00FB4123"/>
+    <w:pPr>
       <w:spacing w:after="0" w:line="240" w:lineRule="auto"/>
     </w:pPr>
-    <w:tblPr xmlns:w="http://schemas.openxmlformats.org/wordprocessingml/2006/main">
-      <w:tblInd w:w="0" w:type="dxa"/>
+    <w:tblPr>
       <w:tblBorders>
-        <w:top w:val="single" w:color="000000" w:themeColor="text1" w:sz="4" w:space="0"/>
-        <w:left w:val="single" w:color="000000" w:themeColor="text1" w:sz="4" w:space="0"/>
-        <w:bottom w:val="single" w:color="000000" w:themeColor="text1" w:sz="4" w:space="0"/>
-        <w:right w:val="single" w:color="000000" w:themeColor="text1" w:sz="4" w:space="0"/>
-        <w:insideH w:val="single" w:color="000000" w:themeColor="text1" w:sz="4" w:space="0"/>
-        <w:insideV w:val="single" w:color="000000" w:themeColor="text1" w:sz="4" w:space="0"/>
+        <w:top w:val="single" w:sz="4" w:space="0" w:color="000000" w:themeColor="text1"/>
+        <w:left w:val="single" w:sz="4" w:space="0" w:color="000000" w:themeColor="text1"/>
+        <w:bottom w:val="single" w:sz="4" w:space="0" w:color="000000" w:themeColor="text1"/>
+        <w:right w:val="single" w:sz="4" w:space="0" w:color="000000" w:themeColor="text1"/>
+        <w:insideH w:val="single" w:sz="4" w:space="0" w:color="000000" w:themeColor="text1"/>
+        <w:insideV w:val="single" w:sz="4" w:space="0" w:color="000000" w:themeColor="text1"/>
       </w:tblBorders>
-      <w:tblCellMar>
-        <w:top w:w="0" w:type="dxa"/>
-        <w:left w:w="108" w:type="dxa"/>
-        <w:bottom w:w="0" w:type="dxa"/>
-        <w:right w:w="108" w:type="dxa"/>
-      </w:tblCellMar>
     </w:tblPr>
   </w:style>
-  <w:style xmlns:w14="http://schemas.microsoft.com/office/word/2010/wordml" xmlns:mc="http://schemas.openxmlformats.org/markup-compatibility/2006" xmlns:w="http://schemas.openxmlformats.org/wordprocessingml/2006/main" w:type="character" w:styleId="FooterChar" w:customStyle="1" mc:Ignorable="w14">
-    <w:name xmlns:w="http://schemas.openxmlformats.org/wordprocessingml/2006/main" w:val="Footer Char"/>
-    <w:basedOn xmlns:w="http://schemas.openxmlformats.org/wordprocessingml/2006/main" w:val="DefaultParagraphFont"/>
-    <w:link xmlns:w="http://schemas.openxmlformats.org/wordprocessingml/2006/main" w:val="Footer"/>
-    <w:uiPriority xmlns:w="http://schemas.openxmlformats.org/wordprocessingml/2006/main" w:val="99"/>
+  <w:style w:type="character" w:customStyle="1" w:styleId="a6">
+    <w:name w:val="Долен колонтитул Знак"/>
+    <w:basedOn w:val="a0"/>
+    <w:link w:val="a7"/>
+    <w:uiPriority w:val="99"/>
   </w:style>
-  <w:style xmlns:w14="http://schemas.microsoft.com/office/word/2010/wordml" xmlns:mc="http://schemas.openxmlformats.org/markup-compatibility/2006" xmlns:w="http://schemas.openxmlformats.org/wordprocessingml/2006/main" w:type="paragraph" w:styleId="Footer" mc:Ignorable="w14">
-    <w:name xmlns:w="http://schemas.openxmlformats.org/wordprocessingml/2006/main" w:val="footer"/>
-    <w:basedOn xmlns:w="http://schemas.openxmlformats.org/wordprocessingml/2006/main" w:val="Normal"/>
-    <w:link xmlns:w="http://schemas.openxmlformats.org/wordprocessingml/2006/main" w:val="FooterChar"/>
-    <w:uiPriority xmlns:w="http://schemas.openxmlformats.org/wordprocessingml/2006/main" w:val="99"/>
-    <w:unhideWhenUsed xmlns:w="http://schemas.openxmlformats.org/wordprocessingml/2006/main"/>
-    <w:pPr xmlns:w="http://schemas.openxmlformats.org/wordprocessingml/2006/main">
-      <w:tabs xmlns:w="http://schemas.openxmlformats.org/wordprocessingml/2006/main">
+  <w:style w:type="paragraph" w:styleId="a7">
+    <w:name w:val="footer"/>
+    <w:basedOn w:val="a"/>
+    <w:link w:val="a6"/>
+    <w:uiPriority w:val="99"/>
+    <w:unhideWhenUsed/>
+    <w:pPr>
+      <w:tabs>
         <w:tab w:val="center" w:pos="4680"/>
         <w:tab w:val="right" w:pos="9360"/>
       </w:tabs>
-      <w:spacing xmlns:w="http://schemas.openxmlformats.org/wordprocessingml/2006/main" w:after="0" w:line="240" w:lineRule="auto"/>
+      <w:spacing w:after="0" w:line="240" w:lineRule="auto"/>
     </w:pPr>
   </w:style>
 </w:styles>

</xml_diff>